<commit_message>
Divided code into df creation (pandas) and EDA, added notes and start of results
</commit_message>
<xml_diff>
--- a/TFM Drug Metabolism - Gonzalo Robles.docx
+++ b/TFM Drug Metabolism - Gonzalo Robles.docx
@@ -939,97 +939,25 @@
           <w:color w:val="262626"/>
           <w:lang w:val="en-GB" w:eastAsia="en-GB"/>
         </w:rPr>
-        <w:t xml:space="preserve">7. </w:t>
-      </w:r>
-      <w:proofErr w:type="spellStart"/>
+        <w:t>7. Conclusiones.</w:t>
+      </w:r>
       <w:r>
         <w:rPr>
           <w:rFonts w:cstheme="minorHAnsi"/>
           <w:color w:val="262626"/>
           <w:lang w:val="en-GB" w:eastAsia="en-GB"/>
         </w:rPr>
-        <w:t>Conclusiones</w:t>
-      </w:r>
-      <w:proofErr w:type="spellEnd"/>
+        <w:br/>
+        <w:t>8. Referencias bibliográficas.</w:t>
+      </w:r>
       <w:r>
         <w:rPr>
           <w:rFonts w:cstheme="minorHAnsi"/>
           <w:color w:val="262626"/>
           <w:lang w:val="en-GB" w:eastAsia="en-GB"/>
         </w:rPr>
-        <w:t>.</w:t>
-      </w:r>
-      <w:r>
-        <w:rPr>
-          <w:rFonts w:cstheme="minorHAnsi"/>
-          <w:color w:val="262626"/>
-          <w:lang w:val="en-GB" w:eastAsia="en-GB"/>
-        </w:rPr>
         <w:br/>
-        <w:t xml:space="preserve">8. </w:t>
-      </w:r>
-      <w:proofErr w:type="spellStart"/>
-      <w:r>
-        <w:rPr>
-          <w:rFonts w:cstheme="minorHAnsi"/>
-          <w:color w:val="262626"/>
-          <w:lang w:val="en-GB" w:eastAsia="en-GB"/>
-        </w:rPr>
-        <w:t>Referencias</w:t>
-      </w:r>
-      <w:proofErr w:type="spellEnd"/>
-      <w:r>
-        <w:rPr>
-          <w:rFonts w:cstheme="minorHAnsi"/>
-          <w:color w:val="262626"/>
-          <w:lang w:val="en-GB" w:eastAsia="en-GB"/>
-        </w:rPr>
-        <w:t xml:space="preserve"> </w:t>
-      </w:r>
-      <w:proofErr w:type="spellStart"/>
-      <w:r>
-        <w:rPr>
-          <w:rFonts w:cstheme="minorHAnsi"/>
-          <w:color w:val="262626"/>
-          <w:lang w:val="en-GB" w:eastAsia="en-GB"/>
-        </w:rPr>
-        <w:t>bibliográficas</w:t>
-      </w:r>
-      <w:proofErr w:type="spellEnd"/>
-      <w:r>
-        <w:rPr>
-          <w:rFonts w:cstheme="minorHAnsi"/>
-          <w:color w:val="262626"/>
-          <w:lang w:val="en-GB" w:eastAsia="en-GB"/>
-        </w:rPr>
-        <w:t>.</w:t>
-      </w:r>
-      <w:r>
-        <w:rPr>
-          <w:rFonts w:cstheme="minorHAnsi"/>
-          <w:color w:val="262626"/>
-          <w:lang w:val="en-GB" w:eastAsia="en-GB"/>
-        </w:rPr>
-        <w:br/>
-        <w:t xml:space="preserve">9. </w:t>
-      </w:r>
-      <w:proofErr w:type="spellStart"/>
-      <w:r>
-        <w:rPr>
-          <w:rFonts w:cstheme="minorHAnsi"/>
-          <w:color w:val="262626"/>
-          <w:lang w:val="en-GB" w:eastAsia="en-GB"/>
-        </w:rPr>
-        <w:t>Anexos</w:t>
-      </w:r>
-      <w:proofErr w:type="spellEnd"/>
-      <w:r>
-        <w:rPr>
-          <w:rFonts w:cstheme="minorHAnsi"/>
-          <w:color w:val="262626"/>
-          <w:lang w:val="en-GB" w:eastAsia="en-GB"/>
-        </w:rPr>
-        <w:t>.</w:t>
+        <w:t>9. Anexos.</w:t>
       </w:r>
     </w:p>
     <w:p>
@@ -1090,28 +1018,12 @@
           <w:lang w:val="en-GB" w:eastAsia="en-GB"/>
         </w:rPr>
       </w:pPr>
-      <w:proofErr w:type="spellStart"/>
-      <w:r>
-        <w:rPr>
-          <w:lang w:val="en-GB" w:eastAsia="en-GB"/>
-        </w:rPr>
-        <w:t>Xxx</w:t>
-      </w:r>
-      <w:proofErr w:type="spellEnd"/>
-      <w:r>
-        <w:rPr>
-          <w:lang w:val="en-GB" w:eastAsia="en-GB"/>
-        </w:rPr>
-        <w:t xml:space="preserve"> </w:t>
-      </w:r>
-      <w:proofErr w:type="spellStart"/>
-      <w:r>
-        <w:rPr>
-          <w:lang w:val="en-GB" w:eastAsia="en-GB"/>
-        </w:rPr>
-        <w:t>español</w:t>
-      </w:r>
-      <w:proofErr w:type="spellEnd"/>
+      <w:r>
+        <w:rPr>
+          <w:lang w:val="en-GB" w:eastAsia="en-GB"/>
+        </w:rPr>
+        <w:t>Xxx español</w:t>
+      </w:r>
     </w:p>
     <w:p>
       <w:pPr>
@@ -1307,21 +1219,7 @@
         <w:rPr>
           <w:lang w:val="en-GB" w:eastAsia="en-GB"/>
         </w:rPr>
-        <w:t xml:space="preserve"> for excretion. Together, these phases represent the natural sequence of </w:t>
-      </w:r>
-      <w:proofErr w:type="spellStart"/>
-      <w:r>
-        <w:rPr>
-          <w:lang w:val="en-GB" w:eastAsia="en-GB"/>
-        </w:rPr>
-        <w:t>biotransformations</w:t>
-      </w:r>
-      <w:proofErr w:type="spellEnd"/>
-      <w:r>
-        <w:rPr>
-          <w:lang w:val="en-GB" w:eastAsia="en-GB"/>
-        </w:rPr>
-        <w:t xml:space="preserve"> a compound undergoes, and hepatocytes are capable of capturing both, providing an overall view of the metabolic fate of a drug candidate.</w:t>
+        <w:t xml:space="preserve"> for excretion. Together, these phases represent the natural sequence of biotransformations a compound undergoes, and hepatocytes are capable of capturing both, providing an overall view of the metabolic fate of a drug candidate.</w:t>
       </w:r>
     </w:p>
     <w:p>
@@ -1459,35 +1357,7 @@
         <w:rPr>
           <w:lang w:val="en-GB" w:eastAsia="en-GB"/>
         </w:rPr>
-        <w:t xml:space="preserve"> technologies designed to predict drug metabolism. Rule-based expert systems, such as </w:t>
-      </w:r>
-      <w:proofErr w:type="spellStart"/>
-      <w:r>
-        <w:rPr>
-          <w:lang w:val="en-GB" w:eastAsia="en-GB"/>
-        </w:rPr>
-        <w:t>MetaSite</w:t>
-      </w:r>
-      <w:proofErr w:type="spellEnd"/>
-      <w:r>
-        <w:rPr>
-          <w:lang w:val="en-GB" w:eastAsia="en-GB"/>
-        </w:rPr>
-        <w:t xml:space="preserve"> and </w:t>
-      </w:r>
-      <w:proofErr w:type="spellStart"/>
-      <w:r>
-        <w:rPr>
-          <w:lang w:val="en-GB" w:eastAsia="en-GB"/>
-        </w:rPr>
-        <w:t>StarDrop</w:t>
-      </w:r>
-      <w:proofErr w:type="spellEnd"/>
-      <w:r>
-        <w:rPr>
-          <w:lang w:val="en-GB" w:eastAsia="en-GB"/>
-        </w:rPr>
-        <w:t xml:space="preserve"> (with its WhichP450™ model), attempt to forecast how molecules are processed by specific enzymes, including CYP450 isoforms. These tools offer rapid predictions and can screen large compound libraries at a scale far beyond what any in vitro system could achieve. However, their proprietary nature and high licensing costs</w:t>
+        <w:t xml:space="preserve"> technologies designed to predict drug metabolism. Rule-based expert systems, such as MetaSite and StarDrop (with its WhichP450™ model), attempt to forecast how molecules are processed by specific enzymes, including CYP450 isoforms. These tools offer rapid predictions and can screen large compound libraries at a scale far beyond what any in vitro system could achieve. However, their proprietary nature and high licensing costs</w:t>
       </w:r>
       <w:r>
         <w:rPr>
@@ -1499,41 +1369,13 @@
         <w:rPr>
           <w:lang w:val="en-GB" w:eastAsia="en-GB"/>
         </w:rPr>
-        <w:t xml:space="preserve">ranging from several thousand euros per project for </w:t>
-      </w:r>
-      <w:proofErr w:type="spellStart"/>
-      <w:r>
-        <w:rPr>
-          <w:lang w:val="en-GB" w:eastAsia="en-GB"/>
-        </w:rPr>
-        <w:t>MetaSite</w:t>
-      </w:r>
-      <w:proofErr w:type="spellEnd"/>
-      <w:r>
-        <w:rPr>
-          <w:lang w:val="en-GB" w:eastAsia="en-GB"/>
-        </w:rPr>
-        <w:t xml:space="preserve"> to annual subscriptions exceeding tens of </w:t>
-      </w:r>
-      <w:r>
-        <w:rPr>
-          <w:lang w:val="en-GB" w:eastAsia="en-GB"/>
-        </w:rPr>
-        <w:t xml:space="preserve">thousands of euros for </w:t>
-      </w:r>
-      <w:proofErr w:type="spellStart"/>
-      <w:r>
-        <w:rPr>
-          <w:lang w:val="en-GB" w:eastAsia="en-GB"/>
-        </w:rPr>
-        <w:t>StarDrop</w:t>
-      </w:r>
-      <w:proofErr w:type="spellEnd"/>
-      <w:r>
-        <w:rPr>
-          <w:lang w:val="en-GB" w:eastAsia="en-GB"/>
-        </w:rPr>
-        <w:t xml:space="preserve">, </w:t>
+        <w:t xml:space="preserve">ranging from several thousand euros per project for MetaSite to annual subscriptions exceeding tens of </w:t>
+      </w:r>
+      <w:r>
+        <w:rPr>
+          <w:lang w:val="en-GB" w:eastAsia="en-GB"/>
+        </w:rPr>
+        <w:t xml:space="preserve">thousands of euros for StarDrop, </w:t>
       </w:r>
       <w:r>
         <w:rPr>
@@ -1577,110 +1419,59 @@
         <w:rPr>
           <w:lang w:val="en-GB" w:eastAsia="en-GB"/>
         </w:rPr>
-        <w:t xml:space="preserve">enzyme interactions. </w:t>
-      </w:r>
-      <w:proofErr w:type="spellStart"/>
-      <w:r>
-        <w:rPr>
-          <w:lang w:val="en-GB" w:eastAsia="en-GB"/>
-        </w:rPr>
-        <w:t>StarDrop’s</w:t>
-      </w:r>
-      <w:proofErr w:type="spellEnd"/>
+        <w:t>enzyme interactions. StarDrop’s Semeta platform integrates enzyme-specific regioselectivity models, quantum mechanical simulations, and predictive heuristics to identify likely metabolic pathways across major Phase I and Phase II enzymes, including CYP450 isoforms</w:t>
+      </w:r>
       <w:r>
         <w:rPr>
           <w:lang w:val="en-GB" w:eastAsia="en-GB"/>
         </w:rPr>
         <w:t xml:space="preserve"> </w:t>
       </w:r>
-      <w:proofErr w:type="spellStart"/>
-      <w:r>
-        <w:rPr>
-          <w:lang w:val="en-GB" w:eastAsia="en-GB"/>
-        </w:rPr>
-        <w:t>Semeta</w:t>
-      </w:r>
-      <w:proofErr w:type="spellEnd"/>
-      <w:r>
-        <w:rPr>
-          <w:lang w:val="en-GB" w:eastAsia="en-GB"/>
-        </w:rPr>
-        <w:t xml:space="preserve"> platform integrates enzyme-specific regioselectivity models, quantum mechanical simulations, and predictive heuristics to identify likely metabolic pathways across major Phase I and Phase II enzymes, including CYP450 isoforms</w:t>
-      </w:r>
-      <w:r>
-        <w:rPr>
+      <w:r>
+        <w:rPr>
+          <w:color w:val="FF0000"/>
+          <w:lang w:val="en-GB" w:eastAsia="en-GB"/>
+        </w:rPr>
+        <w:t>[1</w:t>
+      </w:r>
+      <w:r>
+        <w:rPr>
+          <w:color w:val="FF0000"/>
+          <w:lang w:val="en-GB" w:eastAsia="en-GB"/>
+        </w:rPr>
+        <w:t>]</w:t>
+      </w:r>
+      <w:r>
+        <w:rPr>
+          <w:lang w:val="en-GB" w:eastAsia="en-GB"/>
+        </w:rPr>
+        <w:t>. MetaSite</w:t>
+      </w:r>
+      <w:r>
+        <w:rPr>
+          <w:lang w:val="en-GB" w:eastAsia="en-GB"/>
+        </w:rPr>
+        <w:t>,</w:t>
+      </w:r>
+      <w:r>
+        <w:rPr>
+          <w:color w:val="FF0000"/>
           <w:lang w:val="en-GB" w:eastAsia="en-GB"/>
         </w:rPr>
         <w:t xml:space="preserve"> </w:t>
       </w:r>
       <w:r>
         <w:rPr>
+          <w:lang w:val="en-GB" w:eastAsia="en-GB"/>
+        </w:rPr>
+        <w:t>on the other hand, leverages structure-based docking, flexible interaction fields, and structure–activity relationships (SARs) to model how xenobiotic compounds interact with enzyme active sites, ranking predicted poses through energy-based scoring functions</w:t>
+      </w:r>
+      <w:r>
+        <w:rPr>
           <w:color w:val="FF0000"/>
           <w:lang w:val="en-GB" w:eastAsia="en-GB"/>
         </w:rPr>
-        <w:t>[1</w:t>
-      </w:r>
-      <w:r>
-        <w:rPr>
-          <w:color w:val="FF0000"/>
-          <w:lang w:val="en-GB" w:eastAsia="en-GB"/>
-        </w:rPr>
-        <w:t>]</w:t>
-      </w:r>
-      <w:r>
-        <w:rPr>
-          <w:lang w:val="en-GB" w:eastAsia="en-GB"/>
-        </w:rPr>
-        <w:t xml:space="preserve">. </w:t>
-      </w:r>
-      <w:proofErr w:type="spellStart"/>
-      <w:r>
-        <w:rPr>
-          <w:lang w:val="en-GB" w:eastAsia="en-GB"/>
-        </w:rPr>
-        <w:t>MetaSite</w:t>
-      </w:r>
-      <w:proofErr w:type="spellEnd"/>
-      <w:r>
-        <w:rPr>
-          <w:lang w:val="en-GB" w:eastAsia="en-GB"/>
-        </w:rPr>
-        <w:t>,</w:t>
-      </w:r>
-      <w:r>
-        <w:rPr>
-          <w:color w:val="FF0000"/>
-          <w:lang w:val="en-GB" w:eastAsia="en-GB"/>
-        </w:rPr>
-        <w:t xml:space="preserve"> </w:t>
-      </w:r>
-      <w:r>
-        <w:rPr>
-          <w:lang w:val="en-GB" w:eastAsia="en-GB"/>
-        </w:rPr>
-        <w:t xml:space="preserve">on the other hand, leverages structure-based docking, flexible interaction fields, and structure–activity relationships (SARs) to model how xenobiotic compounds interact with enzyme active sites, ranking predicted poses through energy-based scoring </w:t>
-      </w:r>
-      <w:proofErr w:type="gramStart"/>
-      <w:r>
-        <w:rPr>
-          <w:lang w:val="en-GB" w:eastAsia="en-GB"/>
-        </w:rPr>
-        <w:t>functions</w:t>
-      </w:r>
-      <w:r>
-        <w:rPr>
-          <w:color w:val="FF0000"/>
-          <w:lang w:val="en-GB" w:eastAsia="en-GB"/>
-        </w:rPr>
-        <w:t>[</w:t>
-      </w:r>
-      <w:proofErr w:type="gramEnd"/>
-      <w:r>
-        <w:rPr>
-          <w:color w:val="FF0000"/>
-          <w:lang w:val="en-GB" w:eastAsia="en-GB"/>
-        </w:rPr>
-        <w:t>2]</w:t>
+        <w:t>[2]</w:t>
       </w:r>
       <w:r>
         <w:rPr>
@@ -1731,35 +1522,21 @@
         <w:rPr>
           <w:lang w:val="en-GB" w:eastAsia="en-GB"/>
         </w:rPr>
-        <w:t xml:space="preserve"> models relies heavily on ensemble modelling, a technique where multiple predictive models are combined to produce a more accurate and reliable outcome than any single model could achieve on its own. In the case of </w:t>
-      </w:r>
-      <w:proofErr w:type="spellStart"/>
-      <w:r>
-        <w:rPr>
-          <w:lang w:val="en-GB" w:eastAsia="en-GB"/>
-        </w:rPr>
-        <w:t>Semeta</w:t>
-      </w:r>
-      <w:proofErr w:type="spellEnd"/>
-      <w:r>
-        <w:rPr>
-          <w:lang w:val="en-GB" w:eastAsia="en-GB"/>
-        </w:rPr>
-        <w:t xml:space="preserve">, for example, separate models such as WhichP450 and </w:t>
-      </w:r>
-      <w:proofErr w:type="spellStart"/>
-      <w:r>
-        <w:rPr>
-          <w:lang w:val="en-GB" w:eastAsia="en-GB"/>
-        </w:rPr>
-        <w:t>WhichEnzyme</w:t>
-      </w:r>
-      <w:proofErr w:type="spellEnd"/>
-      <w:r>
-        <w:rPr>
-          <w:lang w:val="en-GB" w:eastAsia="en-GB"/>
-        </w:rPr>
-        <w:t xml:space="preserve"> are integrated alongside regioselectivity predictors to collectively determine the most likely metabolic routes. This combined approach helps balance out the limitations of individual models by bringing together the strengths of different algorithms, leading to more reliable and accurate predictions.</w:t>
+        <w:t xml:space="preserve"> models relies heavily on ensemble modelling, a technique where multiple predictive models are combined to produce a more accurate and reliable outcome than any single model could achieve on its own. In the case of Semeta, for example, separate models such as WhichP450 and WhichEnzyme are integrated alongside regioselectivity predictors to collectively determine the most likely metabolic routes. This combined approach helps balance out the limitations of individual models by bringing together the strengths of different algorithms, leading to more reliable and accurate predictions.</w:t>
+      </w:r>
+    </w:p>
+    <w:p>
+      <w:pPr>
+        <w:jc w:val="both"/>
+        <w:rPr>
+          <w:lang w:val="en-GB" w:eastAsia="en-GB"/>
+        </w:rPr>
+      </w:pPr>
+      <w:r>
+        <w:rPr>
+          <w:lang w:val="en-GB" w:eastAsia="en-GB"/>
+        </w:rPr>
+        <w:t>Add about other models?? Like CYPReact, CypST, DeepP450, admetlab3.0. They use trees and SMILES mainly?</w:t>
       </w:r>
     </w:p>
     <w:p>
@@ -1842,6 +1619,7 @@
         <w:rPr>
           <w:lang w:val="en-GB" w:eastAsia="en-GB"/>
         </w:rPr>
+        <w:lastRenderedPageBreak/>
         <w:t xml:space="preserve">Apply ETL (Extract, Transform, Load) techniques to collect, clean, and preprocess molecular structure datasets and metabolic annotations from public </w:t>
       </w:r>
       <w:r>
@@ -1849,39 +1627,7 @@
           <w:color w:val="FF0000"/>
           <w:lang w:val="en-GB" w:eastAsia="en-GB"/>
         </w:rPr>
-        <w:t xml:space="preserve">sources such as </w:t>
-      </w:r>
-      <w:proofErr w:type="spellStart"/>
-      <w:r>
-        <w:rPr>
-          <w:color w:val="FF0000"/>
-          <w:lang w:val="en-GB" w:eastAsia="en-GB"/>
-        </w:rPr>
-        <w:t>ChEMBL</w:t>
-      </w:r>
-      <w:proofErr w:type="spellEnd"/>
-      <w:r>
-        <w:rPr>
-          <w:color w:val="FF0000"/>
-          <w:lang w:val="en-GB" w:eastAsia="en-GB"/>
-        </w:rPr>
-        <w:t xml:space="preserve"> and </w:t>
-      </w:r>
-      <w:proofErr w:type="spellStart"/>
-      <w:r>
-        <w:rPr>
-          <w:color w:val="FF0000"/>
-          <w:lang w:val="en-GB" w:eastAsia="en-GB"/>
-        </w:rPr>
-        <w:t>DrugBank</w:t>
-      </w:r>
-      <w:proofErr w:type="spellEnd"/>
-      <w:r>
-        <w:rPr>
-          <w:color w:val="FF0000"/>
-          <w:lang w:val="en-GB" w:eastAsia="en-GB"/>
-        </w:rPr>
-        <w:t>.</w:t>
+        <w:t>sources such as ChEMBL and DrugBank.</w:t>
       </w:r>
     </w:p>
     <w:p>
@@ -1902,7 +1648,6 @@
           <w:color w:val="000000" w:themeColor="text1"/>
           <w:lang w:val="en-GB" w:eastAsia="en-GB"/>
         </w:rPr>
-        <w:lastRenderedPageBreak/>
         <w:t>Conduct exploratory data analysis (EDA) to identify trends, correlations, and potential biases within the data, ensuring high-quality input for the predictive models.</w:t>
       </w:r>
     </w:p>
@@ -1948,14 +1693,187 @@
     <w:p>
       <w:pPr>
         <w:rPr>
-          <w:lang w:val="en-GB" w:eastAsia="en-GB"/>
-        </w:rPr>
-      </w:pPr>
-      <w:r>
-        <w:rPr>
-          <w:lang w:val="en-GB" w:eastAsia="en-GB"/>
-        </w:rPr>
-        <w:t>XXX</w:t>
+          <w:lang w:val="en-GB"/>
+        </w:rPr>
+      </w:pPr>
+      <w:r>
+        <w:rPr>
+          <w:lang w:val="en-GB"/>
+        </w:rPr>
+        <w:t>The source code and coursework developed for this project will be uploaded and maintained in a GitHub repository, ensuring proper version control and accessibility.</w:t>
+      </w:r>
+    </w:p>
+    <w:p>
+      <w:pPr>
+        <w:rPr>
+          <w:lang w:val="en-GB"/>
+        </w:rPr>
+      </w:pPr>
+      <w:r>
+        <w:rPr>
+          <w:lang w:val="en-GB"/>
+        </w:rPr>
+        <w:t xml:space="preserve">For data management, relational tables will be created and handled using the Python library </w:t>
+      </w:r>
+      <w:r>
+        <w:rPr>
+          <w:b/>
+          <w:bCs/>
+          <w:lang w:val="en-GB"/>
+        </w:rPr>
+        <w:t>pandas</w:t>
+      </w:r>
+      <w:r>
+        <w:rPr>
+          <w:lang w:val="en-GB"/>
+        </w:rPr>
+        <w:t>, as the datasets involved are relatively small in size. This is particularly the case for drug-related data, where the number of compounds, especially those tested for metabolism, is limited and does not require large-scale or distributed database solutions.</w:t>
+      </w:r>
+    </w:p>
+    <w:p>
+      <w:pPr>
+        <w:rPr>
+          <w:lang w:val="en-GB" w:eastAsia="en-GB"/>
+        </w:rPr>
+      </w:pPr>
+      <w:r>
+        <w:rPr>
+          <w:lang w:val="en-GB"/>
+        </w:rPr>
+        <w:t>…</w:t>
+      </w:r>
+    </w:p>
+    <w:p>
+      <w:pPr>
+        <w:pStyle w:val="Heading1"/>
+        <w:rPr>
+          <w:lang w:val="en-GB" w:eastAsia="en-GB"/>
+        </w:rPr>
+      </w:pPr>
+      <w:r>
+        <w:rPr>
+          <w:lang w:val="en-GB" w:eastAsia="en-GB"/>
+        </w:rPr>
+        <w:t>RESULTS</w:t>
+      </w:r>
+    </w:p>
+    <w:p>
+      <w:pPr>
+        <w:pStyle w:val="Heading2"/>
+        <w:rPr>
+          <w:lang w:val="en-GB" w:eastAsia="en-GB"/>
+        </w:rPr>
+      </w:pPr>
+      <w:r>
+        <w:rPr>
+          <w:lang w:val="en-GB" w:eastAsia="en-GB"/>
+        </w:rPr>
+        <w:t>Data Source acquisition</w:t>
+      </w:r>
+    </w:p>
+    <w:p>
+      <w:pPr>
+        <w:rPr>
+          <w:lang w:val="en-GB" w:eastAsia="en-GB"/>
+        </w:rPr>
+      </w:pPr>
+      <w:r>
+        <w:rPr>
+          <w:lang w:val="en-GB" w:eastAsia="en-GB"/>
+        </w:rPr>
+        <w:t>To obtain high quality data in a structured database an application was made to DrugBank, an online repository of pharmacological data. After approval for academic use, all their databases were readily available, containing structural and pharmacological data of over 1300 small molecule drugs which will serve as backbone for the final data set.</w:t>
+      </w:r>
+    </w:p>
+    <w:p>
+      <w:pPr>
+        <w:pStyle w:val="Heading2"/>
+        <w:rPr>
+          <w:lang w:val="en-GB" w:eastAsia="en-GB"/>
+        </w:rPr>
+      </w:pPr>
+      <w:r>
+        <w:rPr>
+          <w:lang w:val="en-GB" w:eastAsia="en-GB"/>
+        </w:rPr>
+        <w:t>Data source description</w:t>
+      </w:r>
+    </w:p>
+    <w:p>
+      <w:pPr>
+        <w:pStyle w:val="ListParagraph"/>
+        <w:numPr>
+          <w:ilvl w:val="0"/>
+          <w:numId w:val="30"/>
+        </w:numPr>
+        <w:rPr>
+          <w:lang w:val="en-GB" w:eastAsia="en-GB"/>
+        </w:rPr>
+      </w:pPr>
+      <w:r>
+        <w:rPr>
+          <w:b/>
+          <w:bCs/>
+          <w:lang w:val="en-GB" w:eastAsia="en-GB"/>
+        </w:rPr>
+        <w:t>DrugBank:</w:t>
+      </w:r>
+      <w:r>
+        <w:rPr>
+          <w:lang w:val="en-GB" w:eastAsia="en-GB"/>
+        </w:rPr>
+        <w:t xml:space="preserve"> </w:t>
+      </w:r>
+      <w:r>
+        <w:rPr>
+          <w:lang w:val="en-GB" w:eastAsia="en-GB"/>
+        </w:rPr>
+        <w:t>It</w:t>
+      </w:r>
+      <w:r>
+        <w:rPr>
+          <w:lang w:val="en-GB" w:eastAsia="en-GB"/>
+        </w:rPr>
+        <w:t xml:space="preserve"> is a freely accessible online database for academic use that provides comprehensive information on drugs and their molecular targets. It integrates bioinformatics and cheminformatics data, covering chemical, pharmacological, pharmaceutical properties as well as details on related proteins, sequences, structures, and biological pathways.</w:t>
+      </w:r>
+    </w:p>
+    <w:p>
+      <w:pPr>
+        <w:pStyle w:val="Heading2"/>
+        <w:rPr>
+          <w:lang w:val="en-GB" w:eastAsia="en-GB"/>
+        </w:rPr>
+      </w:pPr>
+      <w:r>
+        <w:rPr>
+          <w:lang w:val="en-GB" w:eastAsia="en-GB"/>
+        </w:rPr>
+        <w:t>Exploratory data analysis (EDA)</w:t>
+      </w:r>
+    </w:p>
+    <w:p>
+      <w:pPr>
+        <w:rPr>
+          <w:lang w:val="en-GB" w:eastAsia="en-GB"/>
+        </w:rPr>
+      </w:pPr>
+    </w:p>
+    <w:p>
+      <w:pPr>
+        <w:rPr>
+          <w:lang w:val="en-GB" w:eastAsia="en-GB"/>
+        </w:rPr>
+      </w:pPr>
+      <w:r>
+        <w:rPr>
+          <w:lang w:val="en-GB" w:eastAsia="en-GB"/>
+        </w:rPr>
+        <w:t xml:space="preserve">Benchmark predictor: </w:t>
+      </w:r>
+      <w:r>
+        <w:rPr>
+          <w:lang w:val="en-GB" w:eastAsia="en-GB"/>
+        </w:rPr>
+        <w:t>https://insilico-cyp.charite.de/SuperCYPsPred/index.php?site=Statistics</w:t>
       </w:r>
     </w:p>
     <w:p>
@@ -1990,9 +1908,18 @@
           <w:shd w:val="clear" w:color="auto" w:fill="FFFFFF"/>
           <w:lang w:val="en-GB"/>
         </w:rPr>
-        <w:t>Öeren, M., Hunt, P. A., Wharrick, C. E., Tabatabaei Ghomi, H., &amp; Segall, M. D. (2024). Predicting routes of phase I and II metabolism based on quantum mechanics and machine learning. </w:t>
-      </w:r>
-      <w:proofErr w:type="spellStart"/>
+        <w:t xml:space="preserve">Öeren, M., Hunt, P. A., Wharrick, C. E., Tabatabaei Ghomi, H., &amp; Segall, M. D. (2024). Predicting routes of phase I and II metabolism based on quantum </w:t>
+      </w:r>
+      <w:r>
+        <w:rPr>
+          <w:rFonts w:ascii="Arial" w:hAnsi="Arial" w:cs="Arial"/>
+          <w:color w:val="333333"/>
+          <w:shd w:val="clear" w:color="auto" w:fill="FFFFFF"/>
+          <w:lang w:val="en-GB"/>
+        </w:rPr>
+        <w:lastRenderedPageBreak/>
+        <w:t>mechanics and machine learning. </w:t>
+      </w:r>
       <w:r>
         <w:rPr>
           <w:rFonts w:ascii="Arial" w:hAnsi="Arial" w:cs="Arial"/>
@@ -2003,7 +1930,6 @@
         </w:rPr>
         <w:t>Xenobiotica</w:t>
       </w:r>
-      <w:proofErr w:type="spellEnd"/>
       <w:r>
         <w:rPr>
           <w:rFonts w:ascii="Arial" w:hAnsi="Arial" w:cs="Arial"/>
@@ -2239,7 +2165,7 @@
         <v:path o:extrusionok="f" gradientshapeok="t" o:connecttype="rect"/>
         <o:lock v:ext="edit" aspectratio="t"/>
       </v:shapetype>
-      <v:shape id="_x0000_i1037" type="#_x0000_t75" style="width:167pt;height:167pt;visibility:visible;mso-wrap-style:square" o:bullet="t">
+      <v:shape id="_x0000_i1030" type="#_x0000_t75" style="width:167pt;height:167pt;visibility:visible;mso-wrap-style:square" o:bullet="t">
         <v:imagedata r:id="rId1" o:title=""/>
       </v:shape>
     </w:pict>
@@ -2759,6 +2685,119 @@
     </w:lvl>
   </w:abstractNum>
   <w:abstractNum w:abstractNumId="5" w15:restartNumberingAfterBreak="0">
+    <w:nsid w:val="11D70E2A"/>
+    <w:multiLevelType w:val="hybridMultilevel"/>
+    <w:tmpl w:val="0854E1E4"/>
+    <w:lvl w:ilvl="0" w:tplc="08090001">
+      <w:start w:val="1"/>
+      <w:numFmt w:val="bullet"/>
+      <w:lvlText w:val=""/>
+      <w:lvlJc w:val="left"/>
+      <w:pPr>
+        <w:ind w:left="720" w:hanging="360"/>
+      </w:pPr>
+      <w:rPr>
+        <w:rFonts w:ascii="Symbol" w:hAnsi="Symbol" w:hint="default"/>
+      </w:rPr>
+    </w:lvl>
+    <w:lvl w:ilvl="1" w:tplc="08090003" w:tentative="1">
+      <w:start w:val="1"/>
+      <w:numFmt w:val="bullet"/>
+      <w:lvlText w:val="o"/>
+      <w:lvlJc w:val="left"/>
+      <w:pPr>
+        <w:ind w:left="1440" w:hanging="360"/>
+      </w:pPr>
+      <w:rPr>
+        <w:rFonts w:ascii="Courier New" w:hAnsi="Courier New" w:cs="Courier New" w:hint="default"/>
+      </w:rPr>
+    </w:lvl>
+    <w:lvl w:ilvl="2" w:tplc="08090005" w:tentative="1">
+      <w:start w:val="1"/>
+      <w:numFmt w:val="bullet"/>
+      <w:lvlText w:val=""/>
+      <w:lvlJc w:val="left"/>
+      <w:pPr>
+        <w:ind w:left="2160" w:hanging="360"/>
+      </w:pPr>
+      <w:rPr>
+        <w:rFonts w:ascii="Wingdings" w:hAnsi="Wingdings" w:hint="default"/>
+      </w:rPr>
+    </w:lvl>
+    <w:lvl w:ilvl="3" w:tplc="08090001" w:tentative="1">
+      <w:start w:val="1"/>
+      <w:numFmt w:val="bullet"/>
+      <w:lvlText w:val=""/>
+      <w:lvlJc w:val="left"/>
+      <w:pPr>
+        <w:ind w:left="2880" w:hanging="360"/>
+      </w:pPr>
+      <w:rPr>
+        <w:rFonts w:ascii="Symbol" w:hAnsi="Symbol" w:hint="default"/>
+      </w:rPr>
+    </w:lvl>
+    <w:lvl w:ilvl="4" w:tplc="08090003" w:tentative="1">
+      <w:start w:val="1"/>
+      <w:numFmt w:val="bullet"/>
+      <w:lvlText w:val="o"/>
+      <w:lvlJc w:val="left"/>
+      <w:pPr>
+        <w:ind w:left="3600" w:hanging="360"/>
+      </w:pPr>
+      <w:rPr>
+        <w:rFonts w:ascii="Courier New" w:hAnsi="Courier New" w:cs="Courier New" w:hint="default"/>
+      </w:rPr>
+    </w:lvl>
+    <w:lvl w:ilvl="5" w:tplc="08090005" w:tentative="1">
+      <w:start w:val="1"/>
+      <w:numFmt w:val="bullet"/>
+      <w:lvlText w:val=""/>
+      <w:lvlJc w:val="left"/>
+      <w:pPr>
+        <w:ind w:left="4320" w:hanging="360"/>
+      </w:pPr>
+      <w:rPr>
+        <w:rFonts w:ascii="Wingdings" w:hAnsi="Wingdings" w:hint="default"/>
+      </w:rPr>
+    </w:lvl>
+    <w:lvl w:ilvl="6" w:tplc="08090001" w:tentative="1">
+      <w:start w:val="1"/>
+      <w:numFmt w:val="bullet"/>
+      <w:lvlText w:val=""/>
+      <w:lvlJc w:val="left"/>
+      <w:pPr>
+        <w:ind w:left="5040" w:hanging="360"/>
+      </w:pPr>
+      <w:rPr>
+        <w:rFonts w:ascii="Symbol" w:hAnsi="Symbol" w:hint="default"/>
+      </w:rPr>
+    </w:lvl>
+    <w:lvl w:ilvl="7" w:tplc="08090003" w:tentative="1">
+      <w:start w:val="1"/>
+      <w:numFmt w:val="bullet"/>
+      <w:lvlText w:val="o"/>
+      <w:lvlJc w:val="left"/>
+      <w:pPr>
+        <w:ind w:left="5760" w:hanging="360"/>
+      </w:pPr>
+      <w:rPr>
+        <w:rFonts w:ascii="Courier New" w:hAnsi="Courier New" w:cs="Courier New" w:hint="default"/>
+      </w:rPr>
+    </w:lvl>
+    <w:lvl w:ilvl="8" w:tplc="08090005" w:tentative="1">
+      <w:start w:val="1"/>
+      <w:numFmt w:val="bullet"/>
+      <w:lvlText w:val=""/>
+      <w:lvlJc w:val="left"/>
+      <w:pPr>
+        <w:ind w:left="6480" w:hanging="360"/>
+      </w:pPr>
+      <w:rPr>
+        <w:rFonts w:ascii="Wingdings" w:hAnsi="Wingdings" w:hint="default"/>
+      </w:rPr>
+    </w:lvl>
+  </w:abstractNum>
+  <w:abstractNum w:abstractNumId="6" w15:restartNumberingAfterBreak="0">
     <w:nsid w:val="1482775B"/>
     <w:multiLevelType w:val="multilevel"/>
     <w:tmpl w:val="0EBA3C40"/>
@@ -2853,7 +2892,7 @@
       </w:pPr>
     </w:lvl>
   </w:abstractNum>
-  <w:abstractNum w:abstractNumId="6" w15:restartNumberingAfterBreak="0">
+  <w:abstractNum w:abstractNumId="7" w15:restartNumberingAfterBreak="0">
     <w:nsid w:val="2B3144E6"/>
     <w:multiLevelType w:val="hybridMultilevel"/>
     <w:tmpl w:val="C7C0CC44"/>
@@ -2966,7 +3005,7 @@
       </w:rPr>
     </w:lvl>
   </w:abstractNum>
-  <w:abstractNum w:abstractNumId="7" w15:restartNumberingAfterBreak="0">
+  <w:abstractNum w:abstractNumId="8" w15:restartNumberingAfterBreak="0">
     <w:nsid w:val="33FE62A4"/>
     <w:multiLevelType w:val="hybridMultilevel"/>
     <w:tmpl w:val="819CE3E8"/>
@@ -3055,7 +3094,7 @@
       </w:pPr>
     </w:lvl>
   </w:abstractNum>
-  <w:abstractNum w:abstractNumId="8" w15:restartNumberingAfterBreak="0">
+  <w:abstractNum w:abstractNumId="9" w15:restartNumberingAfterBreak="0">
     <w:nsid w:val="363B232D"/>
     <w:multiLevelType w:val="multilevel"/>
     <w:tmpl w:val="6930F3DA"/>
@@ -3168,7 +3207,7 @@
       </w:rPr>
     </w:lvl>
   </w:abstractNum>
-  <w:abstractNum w:abstractNumId="9" w15:restartNumberingAfterBreak="0">
+  <w:abstractNum w:abstractNumId="10" w15:restartNumberingAfterBreak="0">
     <w:nsid w:val="3769754E"/>
     <w:multiLevelType w:val="hybridMultilevel"/>
     <w:tmpl w:val="E834C7D8"/>
@@ -3257,7 +3296,7 @@
       </w:pPr>
     </w:lvl>
   </w:abstractNum>
-  <w:abstractNum w:abstractNumId="10" w15:restartNumberingAfterBreak="0">
+  <w:abstractNum w:abstractNumId="11" w15:restartNumberingAfterBreak="0">
     <w:nsid w:val="3A2D1FB7"/>
     <w:multiLevelType w:val="hybridMultilevel"/>
     <w:tmpl w:val="D0A28AF4"/>
@@ -3370,7 +3409,7 @@
       </w:rPr>
     </w:lvl>
   </w:abstractNum>
-  <w:abstractNum w:abstractNumId="11" w15:restartNumberingAfterBreak="0">
+  <w:abstractNum w:abstractNumId="12" w15:restartNumberingAfterBreak="0">
     <w:nsid w:val="3B3F1354"/>
     <w:multiLevelType w:val="multilevel"/>
     <w:tmpl w:val="59E8B57A"/>
@@ -3483,7 +3522,7 @@
       </w:rPr>
     </w:lvl>
   </w:abstractNum>
-  <w:abstractNum w:abstractNumId="12" w15:restartNumberingAfterBreak="0">
+  <w:abstractNum w:abstractNumId="13" w15:restartNumberingAfterBreak="0">
     <w:nsid w:val="3FB96C19"/>
     <w:multiLevelType w:val="multilevel"/>
     <w:tmpl w:val="A4C21ED6"/>
@@ -3596,7 +3635,7 @@
       </w:rPr>
     </w:lvl>
   </w:abstractNum>
-  <w:abstractNum w:abstractNumId="13" w15:restartNumberingAfterBreak="0">
+  <w:abstractNum w:abstractNumId="14" w15:restartNumberingAfterBreak="0">
     <w:nsid w:val="4A84774A"/>
     <w:multiLevelType w:val="hybridMultilevel"/>
     <w:tmpl w:val="5A86519E"/>
@@ -3682,7 +3721,7 @@
       </w:pPr>
     </w:lvl>
   </w:abstractNum>
-  <w:abstractNum w:abstractNumId="14" w15:restartNumberingAfterBreak="0">
+  <w:abstractNum w:abstractNumId="15" w15:restartNumberingAfterBreak="0">
     <w:nsid w:val="5DF00C50"/>
     <w:multiLevelType w:val="multilevel"/>
     <w:tmpl w:val="0A9E9B5C"/>
@@ -3795,7 +3834,7 @@
       </w:rPr>
     </w:lvl>
   </w:abstractNum>
-  <w:abstractNum w:abstractNumId="15" w15:restartNumberingAfterBreak="0">
+  <w:abstractNum w:abstractNumId="16" w15:restartNumberingAfterBreak="0">
     <w:nsid w:val="66644B8F"/>
     <w:multiLevelType w:val="multilevel"/>
     <w:tmpl w:val="1DC09544"/>
@@ -3913,7 +3952,7 @@
       </w:rPr>
     </w:lvl>
   </w:abstractNum>
-  <w:abstractNum w:abstractNumId="16" w15:restartNumberingAfterBreak="0">
+  <w:abstractNum w:abstractNumId="17" w15:restartNumberingAfterBreak="0">
     <w:nsid w:val="69151B1F"/>
     <w:multiLevelType w:val="hybridMultilevel"/>
     <w:tmpl w:val="7002848A"/>
@@ -4026,7 +4065,7 @@
       </w:rPr>
     </w:lvl>
   </w:abstractNum>
-  <w:abstractNum w:abstractNumId="17" w15:restartNumberingAfterBreak="0">
+  <w:abstractNum w:abstractNumId="18" w15:restartNumberingAfterBreak="0">
     <w:nsid w:val="734A397D"/>
     <w:multiLevelType w:val="multilevel"/>
     <w:tmpl w:val="4EE2C4CC"/>
@@ -4139,7 +4178,7 @@
       </w:rPr>
     </w:lvl>
   </w:abstractNum>
-  <w:abstractNum w:abstractNumId="18" w15:restartNumberingAfterBreak="0">
+  <w:abstractNum w:abstractNumId="19" w15:restartNumberingAfterBreak="0">
     <w:nsid w:val="79CA1227"/>
     <w:multiLevelType w:val="hybridMultilevel"/>
     <w:tmpl w:val="55540D28"/>
@@ -4252,13 +4291,13 @@
     </w:lvl>
   </w:abstractNum>
   <w:num w:numId="1" w16cid:durableId="617102136">
-    <w:abstractNumId w:val="9"/>
+    <w:abstractNumId w:val="10"/>
   </w:num>
   <w:num w:numId="2" w16cid:durableId="912158947">
-    <w:abstractNumId w:val="6"/>
+    <w:abstractNumId w:val="7"/>
   </w:num>
   <w:num w:numId="3" w16cid:durableId="281889757">
-    <w:abstractNumId w:val="10"/>
+    <w:abstractNumId w:val="11"/>
   </w:num>
   <w:num w:numId="4" w16cid:durableId="181207349">
     <w:abstractNumId w:val="0"/>
@@ -4267,76 +4306,79 @@
     <w:abstractNumId w:val="1"/>
   </w:num>
   <w:num w:numId="6" w16cid:durableId="1781874687">
-    <w:abstractNumId w:val="18"/>
+    <w:abstractNumId w:val="19"/>
   </w:num>
   <w:num w:numId="7" w16cid:durableId="1930696681">
-    <w:abstractNumId w:val="15"/>
+    <w:abstractNumId w:val="16"/>
   </w:num>
   <w:num w:numId="8" w16cid:durableId="288122373">
-    <w:abstractNumId w:val="13"/>
+    <w:abstractNumId w:val="14"/>
   </w:num>
   <w:num w:numId="9" w16cid:durableId="1384670221">
     <w:abstractNumId w:val="4"/>
   </w:num>
   <w:num w:numId="10" w16cid:durableId="1919559332">
-    <w:abstractNumId w:val="14"/>
+    <w:abstractNumId w:val="15"/>
   </w:num>
   <w:num w:numId="11" w16cid:durableId="913514872">
-    <w:abstractNumId w:val="8"/>
+    <w:abstractNumId w:val="9"/>
   </w:num>
   <w:num w:numId="12" w16cid:durableId="2093774704">
-    <w:abstractNumId w:val="17"/>
+    <w:abstractNumId w:val="18"/>
   </w:num>
   <w:num w:numId="13" w16cid:durableId="1656835221">
-    <w:abstractNumId w:val="12"/>
+    <w:abstractNumId w:val="13"/>
   </w:num>
   <w:num w:numId="14" w16cid:durableId="2075085400">
-    <w:abstractNumId w:val="11"/>
+    <w:abstractNumId w:val="12"/>
   </w:num>
   <w:num w:numId="15" w16cid:durableId="1376928120">
     <w:abstractNumId w:val="3"/>
   </w:num>
   <w:num w:numId="16" w16cid:durableId="402872824">
-    <w:abstractNumId w:val="5"/>
+    <w:abstractNumId w:val="6"/>
   </w:num>
   <w:num w:numId="17" w16cid:durableId="1200584732">
-    <w:abstractNumId w:val="5"/>
+    <w:abstractNumId w:val="6"/>
   </w:num>
   <w:num w:numId="18" w16cid:durableId="609974171">
-    <w:abstractNumId w:val="5"/>
+    <w:abstractNumId w:val="6"/>
   </w:num>
   <w:num w:numId="19" w16cid:durableId="389766910">
-    <w:abstractNumId w:val="5"/>
+    <w:abstractNumId w:val="6"/>
   </w:num>
   <w:num w:numId="20" w16cid:durableId="418916477">
-    <w:abstractNumId w:val="5"/>
+    <w:abstractNumId w:val="6"/>
   </w:num>
   <w:num w:numId="21" w16cid:durableId="1370489010">
-    <w:abstractNumId w:val="5"/>
+    <w:abstractNumId w:val="6"/>
   </w:num>
   <w:num w:numId="22" w16cid:durableId="1468939726">
-    <w:abstractNumId w:val="5"/>
+    <w:abstractNumId w:val="6"/>
   </w:num>
   <w:num w:numId="23" w16cid:durableId="1474328577">
-    <w:abstractNumId w:val="5"/>
+    <w:abstractNumId w:val="6"/>
   </w:num>
   <w:num w:numId="24" w16cid:durableId="1296644125">
-    <w:abstractNumId w:val="5"/>
+    <w:abstractNumId w:val="6"/>
   </w:num>
   <w:num w:numId="25" w16cid:durableId="5595566">
-    <w:abstractNumId w:val="5"/>
+    <w:abstractNumId w:val="6"/>
   </w:num>
   <w:num w:numId="26" w16cid:durableId="1878735314">
-    <w:abstractNumId w:val="5"/>
+    <w:abstractNumId w:val="6"/>
   </w:num>
   <w:num w:numId="27" w16cid:durableId="1749688877">
-    <w:abstractNumId w:val="7"/>
+    <w:abstractNumId w:val="8"/>
   </w:num>
   <w:num w:numId="28" w16cid:durableId="253558993">
     <w:abstractNumId w:val="2"/>
   </w:num>
   <w:num w:numId="29" w16cid:durableId="1650590971">
-    <w:abstractNumId w:val="16"/>
+    <w:abstractNumId w:val="17"/>
+  </w:num>
+  <w:num w:numId="30" w16cid:durableId="1272929739">
+    <w:abstractNumId w:val="5"/>
   </w:num>
 </w:numbering>
 </file>

</xml_diff>

<commit_message>
chemspipy api used for missing SMILES and data acquisition was expanded in word
</commit_message>
<xml_diff>
--- a/TFM Drug Metabolism - Gonzalo Robles.docx
+++ b/TFM Drug Metabolism - Gonzalo Robles.docx
@@ -330,6 +330,7 @@
           <w:lang w:val="es-ES_tradnl"/>
         </w:rPr>
       </w:pPr>
+      <w:proofErr w:type="spellStart"/>
       <w:r>
         <w:rPr>
           <w:rFonts w:ascii="Roboto Light" w:eastAsia="ヒラギノ角ゴ Pro W3" w:hAnsi="Roboto Light"/>
@@ -337,8 +338,9 @@
           <w:sz w:val="32"/>
           <w:lang w:val="es-ES_tradnl"/>
         </w:rPr>
-        <w:t>Thesis Supervisor:</w:t>
-      </w:r>
+        <w:t>Thesis</w:t>
+      </w:r>
+      <w:proofErr w:type="spellEnd"/>
       <w:r>
         <w:rPr>
           <w:rFonts w:ascii="Roboto Light" w:eastAsia="ヒラギノ角ゴ Pro W3" w:hAnsi="Roboto Light"/>
@@ -346,7 +348,7 @@
           <w:sz w:val="32"/>
           <w:lang w:val="es-ES_tradnl"/>
         </w:rPr>
-        <w:t xml:space="preserve"> </w:t>
+        <w:t xml:space="preserve"> Supervisor:</w:t>
       </w:r>
       <w:r>
         <w:rPr>
@@ -355,24 +357,21 @@
           <w:sz w:val="32"/>
           <w:lang w:val="es-ES_tradnl"/>
         </w:rPr>
-        <w:t>Juan Manuel Moreno Lamparero</w:t>
-      </w:r>
-    </w:p>
-    <w:p>
-      <w:pPr>
-        <w:ind w:left="284" w:right="-141"/>
-        <w:jc w:val="both"/>
+        <w:t xml:space="preserve"> </w:t>
+      </w:r>
+      <w:r>
         <w:rPr>
           <w:rFonts w:ascii="Roboto Light" w:eastAsia="ヒラギノ角ゴ Pro W3" w:hAnsi="Roboto Light"/>
           <w:color w:val="404040" w:themeColor="text1" w:themeTint="BF"/>
           <w:sz w:val="32"/>
           <w:lang w:val="es-ES_tradnl"/>
         </w:rPr>
-      </w:pPr>
-    </w:p>
-    <w:p>
-      <w:pPr>
-        <w:ind w:right="-141"/>
+        <w:t>Juan Manuel Moreno Lamparero</w:t>
+      </w:r>
+    </w:p>
+    <w:p>
+      <w:pPr>
+        <w:ind w:left="284" w:right="-141"/>
         <w:jc w:val="both"/>
         <w:rPr>
           <w:rFonts w:ascii="Roboto Light" w:eastAsia="ヒラギノ角ゴ Pro W3" w:hAnsi="Roboto Light"/>
@@ -384,7 +383,7 @@
     </w:p>
     <w:p>
       <w:pPr>
-        <w:ind w:left="284" w:right="-141"/>
+        <w:ind w:right="-141"/>
         <w:jc w:val="both"/>
         <w:rPr>
           <w:rFonts w:ascii="Roboto Light" w:eastAsia="ヒラギノ角ゴ Pro W3" w:hAnsi="Roboto Light"/>
@@ -420,8 +419,8 @@
     </w:p>
     <w:p>
       <w:pPr>
-        <w:ind w:left="-1701" w:right="-1276"/>
-        <w:jc w:val="center"/>
+        <w:ind w:left="284" w:right="-141"/>
+        <w:jc w:val="both"/>
         <w:rPr>
           <w:rFonts w:ascii="Roboto Light" w:eastAsia="ヒラギノ角ゴ Pro W3" w:hAnsi="Roboto Light"/>
           <w:color w:val="404040" w:themeColor="text1" w:themeTint="BF"/>
@@ -429,15 +428,18 @@
           <w:lang w:val="es-ES_tradnl"/>
         </w:rPr>
       </w:pPr>
-      <w:r>
+    </w:p>
+    <w:p>
+      <w:pPr>
+        <w:ind w:left="-1701" w:right="-1276"/>
+        <w:jc w:val="center"/>
         <w:rPr>
           <w:rFonts w:ascii="Roboto Light" w:eastAsia="ヒラギノ角ゴ Pro W3" w:hAnsi="Roboto Light"/>
           <w:color w:val="404040" w:themeColor="text1" w:themeTint="BF"/>
           <w:sz w:val="32"/>
           <w:lang w:val="es-ES_tradnl"/>
         </w:rPr>
-        <w:t>–</w:t>
-      </w:r>
+      </w:pPr>
       <w:r>
         <w:rPr>
           <w:rFonts w:ascii="Roboto Light" w:eastAsia="ヒラギノ角ゴ Pro W3" w:hAnsi="Roboto Light"/>
@@ -445,7 +447,7 @@
           <w:sz w:val="32"/>
           <w:lang w:val="es-ES_tradnl"/>
         </w:rPr>
-        <w:t xml:space="preserve"> </w:t>
+        <w:t>–</w:t>
       </w:r>
       <w:r>
         <w:rPr>
@@ -454,7 +456,7 @@
           <w:sz w:val="32"/>
           <w:lang w:val="es-ES_tradnl"/>
         </w:rPr>
-        <w:t>Madrid, A</w:t>
+        <w:t xml:space="preserve"> </w:t>
       </w:r>
       <w:r>
         <w:rPr>
@@ -463,7 +465,7 @@
           <w:sz w:val="32"/>
           <w:lang w:val="es-ES_tradnl"/>
         </w:rPr>
-        <w:t>ugust</w:t>
+        <w:t>Madrid, A</w:t>
       </w:r>
       <w:r>
         <w:rPr>
@@ -472,7 +474,7 @@
           <w:sz w:val="32"/>
           <w:lang w:val="es-ES_tradnl"/>
         </w:rPr>
-        <w:t xml:space="preserve"> 2025</w:t>
+        <w:t>ugust</w:t>
       </w:r>
       <w:r>
         <w:rPr>
@@ -481,7 +483,7 @@
           <w:sz w:val="32"/>
           <w:lang w:val="es-ES_tradnl"/>
         </w:rPr>
-        <w:t xml:space="preserve"> </w:t>
+        <w:t xml:space="preserve"> 2025</w:t>
       </w:r>
       <w:r>
         <w:rPr>
@@ -490,20 +492,17 @@
           <w:sz w:val="32"/>
           <w:lang w:val="es-ES_tradnl"/>
         </w:rPr>
-        <w:t>–</w:t>
-      </w:r>
-    </w:p>
-    <w:p>
-      <w:pPr>
-        <w:ind w:left="-1701" w:right="-1276"/>
-        <w:jc w:val="center"/>
+        <w:t xml:space="preserve"> </w:t>
+      </w:r>
+      <w:r>
         <w:rPr>
           <w:rFonts w:ascii="Roboto Light" w:eastAsia="ヒラギノ角ゴ Pro W3" w:hAnsi="Roboto Light"/>
           <w:color w:val="404040" w:themeColor="text1" w:themeTint="BF"/>
           <w:sz w:val="32"/>
           <w:lang w:val="es-ES_tradnl"/>
         </w:rPr>
-      </w:pPr>
+        <w:t>–</w:t>
+      </w:r>
     </w:p>
     <w:p>
       <w:pPr>
@@ -519,6 +518,18 @@
     </w:p>
     <w:p>
       <w:pPr>
+        <w:ind w:left="-1701" w:right="-1276"/>
+        <w:jc w:val="center"/>
+        <w:rPr>
+          <w:rFonts w:ascii="Roboto Light" w:eastAsia="ヒラギノ角ゴ Pro W3" w:hAnsi="Roboto Light"/>
+          <w:color w:val="404040" w:themeColor="text1" w:themeTint="BF"/>
+          <w:sz w:val="32"/>
+          <w:lang w:val="es-ES_tradnl"/>
+        </w:rPr>
+      </w:pPr>
+    </w:p>
+    <w:p>
+      <w:pPr>
         <w:rPr>
           <w:rFonts w:cstheme="minorHAnsi"/>
           <w:color w:val="262626"/>
@@ -551,25 +562,25 @@
           <w:color w:val="262626"/>
           <w:lang w:eastAsia="en-GB"/>
         </w:rPr>
-        <w:t>Resumen o abstract.</w:t>
-      </w:r>
+        <w:t xml:space="preserve">Resumen o </w:t>
+      </w:r>
+      <w:proofErr w:type="spellStart"/>
       <w:r>
         <w:rPr>
           <w:rFonts w:cstheme="minorHAnsi"/>
           <w:color w:val="262626"/>
           <w:lang w:eastAsia="en-GB"/>
         </w:rPr>
-        <w:br/>
-        <w:t>Introducción y antecedentes.</w:t>
-      </w:r>
+        <w:t>abstract</w:t>
+      </w:r>
+      <w:proofErr w:type="spellEnd"/>
       <w:r>
         <w:rPr>
           <w:rFonts w:cstheme="minorHAnsi"/>
           <w:color w:val="262626"/>
           <w:lang w:eastAsia="en-GB"/>
         </w:rPr>
-        <w:br/>
-        <w:t>Objetivos del proyecto: se recomienda la fijación de un solo objetivo general, cuya exposición</w:t>
+        <w:t>.</w:t>
       </w:r>
       <w:r>
         <w:rPr>
@@ -578,7 +589,7 @@
           <w:lang w:eastAsia="en-GB"/>
         </w:rPr>
         <w:br/>
-        <w:t>debe comenzar con un verbo de acción, infinitivo, que dará respuesta a la pregunta: “¿Qué se</w:t>
+        <w:t>Introducción y antecedentes.</w:t>
       </w:r>
       <w:r>
         <w:rPr>
@@ -587,7 +598,7 @@
           <w:lang w:eastAsia="en-GB"/>
         </w:rPr>
         <w:br/>
-        <w:t>pretende conseguir con este proyecto?” (Por ejemplo: “Desarroll</w:t>
+        <w:t>Objetivos del proyecto: se recomienda la fijación de un solo objetivo general, cuya exposición</w:t>
       </w:r>
       <w:r>
         <w:rPr>
@@ -595,7 +606,8 @@
           <w:color w:val="262626"/>
           <w:lang w:eastAsia="en-GB"/>
         </w:rPr>
-        <w:t xml:space="preserve">ar una arquitectura big data en </w:t>
+        <w:br/>
+        <w:t>debe comenzar con un verbo de acción, infinitivo, que dará respuesta a la pregunta: “¿Qué se</w:t>
       </w:r>
       <w:r>
         <w:rPr>
@@ -603,7 +615,8 @@
           <w:color w:val="262626"/>
           <w:lang w:eastAsia="en-GB"/>
         </w:rPr>
-        <w:t>tiempo real (NRT) para procesar y predecir precios de una acción bursátil”. Una vez establecido</w:t>
+        <w:br/>
+        <w:t>pretende conseguir con este proyecto?” (Por ejemplo: “Desarroll</w:t>
       </w:r>
       <w:r>
         <w:rPr>
@@ -611,23 +624,25 @@
           <w:color w:val="262626"/>
           <w:lang w:eastAsia="en-GB"/>
         </w:rPr>
-        <w:t xml:space="preserve"> </w:t>
-      </w:r>
+        <w:t xml:space="preserve">ar una arquitectura </w:t>
+      </w:r>
+      <w:proofErr w:type="spellStart"/>
       <w:r>
         <w:rPr>
           <w:rFonts w:cstheme="minorHAnsi"/>
           <w:color w:val="262626"/>
           <w:lang w:eastAsia="en-GB"/>
         </w:rPr>
-        <w:t>el objetivo general, se detallarán los objetivos específicos; estos se derivan del objetivo</w:t>
-      </w:r>
+        <w:t>big</w:t>
+      </w:r>
+      <w:proofErr w:type="spellEnd"/>
       <w:r>
         <w:rPr>
           <w:rFonts w:cstheme="minorHAnsi"/>
           <w:color w:val="262626"/>
           <w:lang w:eastAsia="en-GB"/>
         </w:rPr>
-        <w:t xml:space="preserve"> </w:t>
+        <w:t xml:space="preserve"> data en </w:t>
       </w:r>
       <w:r>
         <w:rPr>
@@ -635,7 +650,7 @@
           <w:color w:val="262626"/>
           <w:lang w:eastAsia="en-GB"/>
         </w:rPr>
-        <w:t>general, y desarrollan, desglosan y concretan cada una de sus partes principales.</w:t>
+        <w:t>tiempo real (NRT) para procesar y predecir precios de una acción bursátil”. Una vez establecido</w:t>
       </w:r>
       <w:r>
         <w:rPr>
@@ -643,8 +658,7 @@
           <w:color w:val="262626"/>
           <w:lang w:eastAsia="en-GB"/>
         </w:rPr>
-        <w:br/>
-        <w:t>Material y métodos: si va a emplearse alguna base de datos relacional o no relacional; si se</w:t>
+        <w:t xml:space="preserve"> </w:t>
       </w:r>
       <w:r>
         <w:rPr>
@@ -652,8 +666,7 @@
           <w:color w:val="262626"/>
           <w:lang w:eastAsia="en-GB"/>
         </w:rPr>
-        <w:br/>
-        <w:t>utilizará alguna máquina virtual o si el estudiante dispone de alguna cuenta en cualesquiera de</w:t>
+        <w:t>el objetivo general, se detallarán los objetivos específicos; estos se derivan del objetivo</w:t>
       </w:r>
       <w:r>
         <w:rPr>
@@ -661,8 +674,7 @@
           <w:color w:val="262626"/>
           <w:lang w:eastAsia="en-GB"/>
         </w:rPr>
-        <w:br/>
-        <w:t>los principales proveedores cloud para elaborar y desplegar el proyecto; si se utilizará un</w:t>
+        <w:t xml:space="preserve"> </w:t>
       </w:r>
       <w:r>
         <w:rPr>
@@ -670,8 +682,7 @@
           <w:color w:val="262626"/>
           <w:lang w:eastAsia="en-GB"/>
         </w:rPr>
-        <w:br/>
-        <w:t>repositorio para subir y mantener el código fuente del proyecto, o si, por el contrario, todo el</w:t>
+        <w:t>general, y desarrollan, desglosan y concretan cada una de sus partes principales.</w:t>
       </w:r>
       <w:r>
         <w:rPr>
@@ -680,7 +691,7 @@
           <w:lang w:eastAsia="en-GB"/>
         </w:rPr>
         <w:br/>
-        <w:t>proyecto se desarrollará en un entorno local en el propio equipo del alumno, etc.</w:t>
+        <w:t>Material y métodos: si va a emplearse alguna base de datos relacional o no relacional; si se</w:t>
       </w:r>
       <w:r>
         <w:rPr>
@@ -689,7 +700,7 @@
           <w:lang w:eastAsia="en-GB"/>
         </w:rPr>
         <w:br/>
-        <w:t>Resultados: argumentación y desarrollo de todo el trabajo realizado en el TFM; es decir, desde</w:t>
+        <w:t>utilizará alguna máquina virtual o si el estudiante dispone de alguna cuenta en cualesquiera de</w:t>
       </w:r>
       <w:r>
         <w:rPr>
@@ -698,25 +709,25 @@
           <w:lang w:eastAsia="en-GB"/>
         </w:rPr>
         <w:br/>
-        <w:t>la adquisición de fuentes de datos en origen hasta la obtención de resultados.</w:t>
-      </w:r>
+        <w:t xml:space="preserve">los principales proveedores </w:t>
+      </w:r>
+      <w:proofErr w:type="spellStart"/>
       <w:r>
         <w:rPr>
           <w:rFonts w:cstheme="minorHAnsi"/>
           <w:color w:val="262626"/>
           <w:lang w:eastAsia="en-GB"/>
         </w:rPr>
-        <w:br/>
-        <w:t>Conclusiones.</w:t>
-      </w:r>
+        <w:t>cloud</w:t>
+      </w:r>
+      <w:proofErr w:type="spellEnd"/>
       <w:r>
         <w:rPr>
           <w:rFonts w:cstheme="minorHAnsi"/>
           <w:color w:val="262626"/>
           <w:lang w:eastAsia="en-GB"/>
         </w:rPr>
-        <w:br/>
-        <w:t>Referencias bibliográficas: se redactarán de acuerdo con las normas APA para las referencias</w:t>
+        <w:t xml:space="preserve"> para elaborar y desplegar el proyecto; si se utilizará un</w:t>
       </w:r>
       <w:r>
         <w:rPr>
@@ -725,44 +736,98 @@
           <w:lang w:eastAsia="en-GB"/>
         </w:rPr>
         <w:br/>
-        <w:t>bibliográficas. Ver las normas APA en el siguiente enlace:</w:t>
-      </w:r>
-    </w:p>
-    <w:p>
-      <w:pPr>
-        <w:ind w:left="360"/>
+        <w:t>repositorio para subir y mantener el código fuente del proyecto, o si, por el contrario, todo el</w:t>
+      </w:r>
+      <w:r>
         <w:rPr>
           <w:rFonts w:cstheme="minorHAnsi"/>
           <w:color w:val="262626"/>
           <w:lang w:eastAsia="en-GB"/>
         </w:rPr>
-      </w:pPr>
+        <w:br/>
+        <w:t>proyecto se desarrollará en un entorno local en el propio equipo del alumno, etc.</w:t>
+      </w:r>
       <w:r>
         <w:rPr>
           <w:rFonts w:cstheme="minorHAnsi"/>
           <w:color w:val="262626"/>
           <w:lang w:eastAsia="en-GB"/>
         </w:rPr>
-        <w:t>Anexos.</w:t>
-      </w:r>
-    </w:p>
-    <w:p>
-      <w:pPr>
-        <w:ind w:left="360"/>
+        <w:br/>
+        <w:t>Resultados: argumentación y desarrollo de todo el trabajo realizado en el TFM; es decir, desde</w:t>
+      </w:r>
+      <w:r>
         <w:rPr>
           <w:rFonts w:cstheme="minorHAnsi"/>
           <w:color w:val="262626"/>
           <w:lang w:eastAsia="en-GB"/>
         </w:rPr>
-      </w:pPr>
-    </w:p>
-    <w:p>
-      <w:pPr>
-        <w:ind w:left="360"/>
+        <w:br/>
+        <w:t>la adquisición de fuentes de datos en origen hasta la obtención de resultados.</w:t>
+      </w:r>
+      <w:r>
         <w:rPr>
           <w:rFonts w:cstheme="minorHAnsi"/>
           <w:color w:val="262626"/>
-          <w:lang w:val="en-GB" w:eastAsia="en-GB"/>
+          <w:lang w:eastAsia="en-GB"/>
+        </w:rPr>
+        <w:br/>
+        <w:t>Conclusiones.</w:t>
+      </w:r>
+      <w:r>
+        <w:rPr>
+          <w:rFonts w:cstheme="minorHAnsi"/>
+          <w:color w:val="262626"/>
+          <w:lang w:eastAsia="en-GB"/>
+        </w:rPr>
+        <w:br/>
+        <w:t>Referencias bibliográficas: se redactarán de acuerdo con las normas APA para las referencias</w:t>
+      </w:r>
+      <w:r>
+        <w:rPr>
+          <w:rFonts w:cstheme="minorHAnsi"/>
+          <w:color w:val="262626"/>
+          <w:lang w:eastAsia="en-GB"/>
+        </w:rPr>
+        <w:br/>
+        <w:t>bibliográficas. Ver las normas APA en el siguiente enlace:</w:t>
+      </w:r>
+    </w:p>
+    <w:p>
+      <w:pPr>
+        <w:ind w:left="360"/>
+        <w:rPr>
+          <w:rFonts w:cstheme="minorHAnsi"/>
+          <w:color w:val="262626"/>
+          <w:lang w:eastAsia="en-GB"/>
+        </w:rPr>
+      </w:pPr>
+      <w:r>
+        <w:rPr>
+          <w:rFonts w:cstheme="minorHAnsi"/>
+          <w:color w:val="262626"/>
+          <w:lang w:eastAsia="en-GB"/>
+        </w:rPr>
+        <w:t>Anexos.</w:t>
+      </w:r>
+    </w:p>
+    <w:p>
+      <w:pPr>
+        <w:ind w:left="360"/>
+        <w:rPr>
+          <w:rFonts w:cstheme="minorHAnsi"/>
+          <w:color w:val="262626"/>
+          <w:lang w:eastAsia="en-GB"/>
+        </w:rPr>
+      </w:pPr>
+    </w:p>
+    <w:p>
+      <w:pPr>
+        <w:ind w:left="360"/>
+        <w:rPr>
+          <w:rFonts w:cstheme="minorHAnsi"/>
+          <w:color w:val="262626"/>
+          <w:lang w:eastAsia="en-GB"/>
         </w:rPr>
         <w:sectPr>
           <w:footerReference w:type="default" r:id="rId11"/>
@@ -788,25 +853,25 @@
           <w:lang w:eastAsia="en-GB"/>
         </w:rPr>
         <w:br/>
-        <w:t>2. Resumen, abstract.</w:t>
-      </w:r>
+        <w:t xml:space="preserve">2. Resumen, </w:t>
+      </w:r>
+      <w:proofErr w:type="spellStart"/>
       <w:r>
         <w:rPr>
           <w:rFonts w:cstheme="minorHAnsi"/>
           <w:color w:val="262626"/>
           <w:lang w:eastAsia="en-GB"/>
         </w:rPr>
-        <w:br/>
-        <w:t>3. Introducción y antecedentes.</w:t>
-      </w:r>
+        <w:t>abstract</w:t>
+      </w:r>
+      <w:proofErr w:type="spellEnd"/>
       <w:r>
         <w:rPr>
           <w:rFonts w:cstheme="minorHAnsi"/>
           <w:color w:val="262626"/>
           <w:lang w:eastAsia="en-GB"/>
         </w:rPr>
-        <w:br/>
-        <w:t>4. Objetivos del proyecto.</w:t>
+        <w:t>.</w:t>
       </w:r>
       <w:r>
         <w:rPr>
@@ -815,7 +880,7 @@
           <w:lang w:eastAsia="en-GB"/>
         </w:rPr>
         <w:br/>
-        <w:t>5. Material y métodos.</w:t>
+        <w:t>3. Introducción y antecedentes.</w:t>
       </w:r>
       <w:r>
         <w:rPr>
@@ -824,7 +889,7 @@
           <w:lang w:eastAsia="en-GB"/>
         </w:rPr>
         <w:br/>
-        <w:t>6. Resultados:</w:t>
+        <w:t>4. Objetivos del proyecto.</w:t>
       </w:r>
       <w:r>
         <w:rPr>
@@ -833,7 +898,7 @@
           <w:lang w:eastAsia="en-GB"/>
         </w:rPr>
         <w:br/>
-        <w:t>a. Adquisición de fuentes de datos (por ejemplo, múltiples ficheros de una competición Kaggle).</w:t>
+        <w:t>5. Material y métodos.</w:t>
       </w:r>
       <w:r>
         <w:rPr>
@@ -842,7 +907,7 @@
           <w:lang w:eastAsia="en-GB"/>
         </w:rPr>
         <w:br/>
-        <w:t>b. Descripción de fuentes de datos.</w:t>
+        <w:t>6. Resultados:</w:t>
       </w:r>
       <w:r>
         <w:rPr>
@@ -851,25 +916,25 @@
           <w:lang w:eastAsia="en-GB"/>
         </w:rPr>
         <w:br/>
-        <w:t>c. Análisis exploratorio de datos, EDA (muy recomendable al finalizar este epígrafe incluir</w:t>
-      </w:r>
+        <w:t xml:space="preserve">a. Adquisición de fuentes de datos (por ejemplo, múltiples ficheros de una competición </w:t>
+      </w:r>
+      <w:proofErr w:type="spellStart"/>
       <w:r>
         <w:rPr>
           <w:rFonts w:cstheme="minorHAnsi"/>
           <w:color w:val="262626"/>
           <w:lang w:eastAsia="en-GB"/>
         </w:rPr>
-        <w:br/>
-        <w:t>conclusiones más relevantes sobre el EDA).</w:t>
-      </w:r>
+        <w:t>Kaggle</w:t>
+      </w:r>
+      <w:proofErr w:type="spellEnd"/>
       <w:r>
         <w:rPr>
           <w:rFonts w:cstheme="minorHAnsi"/>
           <w:color w:val="262626"/>
           <w:lang w:eastAsia="en-GB"/>
         </w:rPr>
-        <w:br/>
-        <w:t>d. Preprocesado de datos (transformación, estandarización de variables, aplicación de pruebas</w:t>
+        <w:t>).</w:t>
       </w:r>
       <w:r>
         <w:rPr>
@@ -878,7 +943,7 @@
           <w:lang w:eastAsia="en-GB"/>
         </w:rPr>
         <w:br/>
-        <w:t>de hipótesis estadísticas, etc.).</w:t>
+        <w:t>b. Descripción de fuentes de datos.</w:t>
       </w:r>
       <w:r>
         <w:rPr>
@@ -887,7 +952,7 @@
           <w:lang w:eastAsia="en-GB"/>
         </w:rPr>
         <w:br/>
-        <w:t>e. Selección de variables.</w:t>
+        <w:t>c. Análisis exploratorio de datos, EDA (muy recomendable al finalizar este epígrafe incluir</w:t>
       </w:r>
       <w:r>
         <w:rPr>
@@ -896,7 +961,7 @@
           <w:lang w:eastAsia="en-GB"/>
         </w:rPr>
         <w:br/>
-        <w:t>f. Partición de los datos en conjuntos train/test.</w:t>
+        <w:t>conclusiones más relevantes sobre el EDA).</w:t>
       </w:r>
       <w:r>
         <w:rPr>
@@ -905,7 +970,7 @@
           <w:lang w:eastAsia="en-GB"/>
         </w:rPr>
         <w:br/>
-        <w:t>g. Aplicación de modelos de aprendizaje automático.</w:t>
+        <w:t>d. Preprocesado de datos (transformación, estandarización de variables, aplicación de pruebas</w:t>
       </w:r>
       <w:r>
         <w:rPr>
@@ -914,7 +979,7 @@
           <w:lang w:eastAsia="en-GB"/>
         </w:rPr>
         <w:br/>
-        <w:t>h. Evaluación y validación de modelos de aprendizaje automático.</w:t>
+        <w:t>de hipótesis estadísticas, etc.).</w:t>
       </w:r>
       <w:r>
         <w:rPr>
@@ -923,7 +988,7 @@
           <w:lang w:eastAsia="en-GB"/>
         </w:rPr>
         <w:br/>
-        <w:t>i. Comparativa de resultados.</w:t>
+        <w:t>e. Selección de variables.</w:t>
       </w:r>
       <w:r>
         <w:rPr>
@@ -932,20 +997,74 @@
           <w:lang w:eastAsia="en-GB"/>
         </w:rPr>
         <w:br/>
-      </w:r>
+        <w:t xml:space="preserve">f. Partición de los datos en conjuntos </w:t>
+      </w:r>
+      <w:proofErr w:type="spellStart"/>
       <w:r>
         <w:rPr>
           <w:rFonts w:cstheme="minorHAnsi"/>
           <w:color w:val="262626"/>
-          <w:lang w:val="en-GB" w:eastAsia="en-GB"/>
-        </w:rPr>
-        <w:t>7. Conclusiones.</w:t>
-      </w:r>
+          <w:lang w:eastAsia="en-GB"/>
+        </w:rPr>
+        <w:t>train</w:t>
+      </w:r>
+      <w:proofErr w:type="spellEnd"/>
       <w:r>
         <w:rPr>
           <w:rFonts w:cstheme="minorHAnsi"/>
           <w:color w:val="262626"/>
-          <w:lang w:val="en-GB" w:eastAsia="en-GB"/>
+          <w:lang w:eastAsia="en-GB"/>
+        </w:rPr>
+        <w:t>/test.</w:t>
+      </w:r>
+      <w:r>
+        <w:rPr>
+          <w:rFonts w:cstheme="minorHAnsi"/>
+          <w:color w:val="262626"/>
+          <w:lang w:eastAsia="en-GB"/>
+        </w:rPr>
+        <w:br/>
+        <w:t>g. Aplicación de modelos de aprendizaje automático.</w:t>
+      </w:r>
+      <w:r>
+        <w:rPr>
+          <w:rFonts w:cstheme="minorHAnsi"/>
+          <w:color w:val="262626"/>
+          <w:lang w:eastAsia="en-GB"/>
+        </w:rPr>
+        <w:br/>
+        <w:t>h. Evaluación y validación de modelos de aprendizaje automático.</w:t>
+      </w:r>
+      <w:r>
+        <w:rPr>
+          <w:rFonts w:cstheme="minorHAnsi"/>
+          <w:color w:val="262626"/>
+          <w:lang w:eastAsia="en-GB"/>
+        </w:rPr>
+        <w:br/>
+        <w:t>i. Comparativa de resultados.</w:t>
+      </w:r>
+      <w:r>
+        <w:rPr>
+          <w:rFonts w:cstheme="minorHAnsi"/>
+          <w:color w:val="262626"/>
+          <w:lang w:eastAsia="en-GB"/>
+        </w:rPr>
+        <w:br/>
+      </w:r>
+      <w:r>
+        <w:rPr>
+          <w:rFonts w:cstheme="minorHAnsi"/>
+          <w:color w:val="262626"/>
+          <w:lang w:eastAsia="en-GB"/>
+        </w:rPr>
+        <w:t>7. Conclusiones.</w:t>
+      </w:r>
+      <w:r>
+        <w:rPr>
+          <w:rFonts w:cstheme="minorHAnsi"/>
+          <w:color w:val="262626"/>
+          <w:lang w:eastAsia="en-GB"/>
         </w:rPr>
         <w:br/>
         <w:t>8. Referencias bibliográficas.</w:t>
@@ -954,7 +1073,7 @@
         <w:rPr>
           <w:rFonts w:cstheme="minorHAnsi"/>
           <w:color w:val="262626"/>
-          <w:lang w:val="en-GB" w:eastAsia="en-GB"/>
+          <w:lang w:eastAsia="en-GB"/>
         </w:rPr>
         <w:br/>
         <w:t>9. Anexos.</w:t>
@@ -983,12 +1102,14 @@
           <w:lang w:val="en-GB" w:eastAsia="en-GB"/>
         </w:rPr>
       </w:pPr>
+      <w:proofErr w:type="spellStart"/>
       <w:r>
         <w:rPr>
           <w:lang w:val="en-GB" w:eastAsia="en-GB"/>
         </w:rPr>
         <w:t>Xxx</w:t>
       </w:r>
+      <w:proofErr w:type="spellEnd"/>
     </w:p>
     <w:p>
       <w:pPr>
@@ -998,6 +1119,7 @@
           <w:lang w:val="en-GB" w:eastAsia="en-GB"/>
         </w:rPr>
       </w:pPr>
+      <w:proofErr w:type="spellStart"/>
       <w:r>
         <w:rPr>
           <w:lang w:val="en-GB" w:eastAsia="en-GB"/>
@@ -1010,6 +1132,7 @@
         </w:rPr>
         <w:t>men</w:t>
       </w:r>
+      <w:proofErr w:type="spellEnd"/>
     </w:p>
     <w:p>
       <w:pPr>
@@ -1018,12 +1141,28 @@
           <w:lang w:val="en-GB" w:eastAsia="en-GB"/>
         </w:rPr>
       </w:pPr>
-      <w:r>
-        <w:rPr>
-          <w:lang w:val="en-GB" w:eastAsia="en-GB"/>
-        </w:rPr>
-        <w:t>Xxx español</w:t>
-      </w:r>
+      <w:proofErr w:type="spellStart"/>
+      <w:r>
+        <w:rPr>
+          <w:lang w:val="en-GB" w:eastAsia="en-GB"/>
+        </w:rPr>
+        <w:t>Xxx</w:t>
+      </w:r>
+      <w:proofErr w:type="spellEnd"/>
+      <w:r>
+        <w:rPr>
+          <w:lang w:val="en-GB" w:eastAsia="en-GB"/>
+        </w:rPr>
+        <w:t xml:space="preserve"> </w:t>
+      </w:r>
+      <w:proofErr w:type="spellStart"/>
+      <w:r>
+        <w:rPr>
+          <w:lang w:val="en-GB" w:eastAsia="en-GB"/>
+        </w:rPr>
+        <w:t>español</w:t>
+      </w:r>
+      <w:proofErr w:type="spellEnd"/>
     </w:p>
     <w:p>
       <w:pPr>
@@ -1049,7 +1188,68 @@
         <w:rPr>
           <w:lang w:val="en-GB" w:eastAsia="en-GB"/>
         </w:rPr>
-        <w:t>index</w:t>
+        <w:t>I</w:t>
+      </w:r>
+      <w:r>
+        <w:rPr>
+          <w:lang w:val="en-GB" w:eastAsia="en-GB"/>
+        </w:rPr>
+        <w:t>ndex</w:t>
+      </w:r>
+    </w:p>
+    <w:p>
+      <w:pPr>
+        <w:rPr>
+          <w:lang w:val="en-GB" w:eastAsia="en-GB"/>
+        </w:rPr>
+      </w:pPr>
+      <w:r>
+        <w:rPr>
+          <w:lang w:val="en-GB" w:eastAsia="en-GB"/>
+        </w:rPr>
+        <w:t>¿¿abbreviations?</w:t>
+      </w:r>
+    </w:p>
+    <w:p>
+      <w:pPr>
+        <w:rPr>
+          <w:lang w:val="en-GB" w:eastAsia="en-GB"/>
+        </w:rPr>
+      </w:pPr>
+      <w:proofErr w:type="spellStart"/>
+      <w:r>
+        <w:rPr>
+          <w:lang w:val="en-GB" w:eastAsia="en-GB"/>
+        </w:rPr>
+        <w:t>Dataframe</w:t>
+      </w:r>
+      <w:proofErr w:type="spellEnd"/>
+      <w:r>
+        <w:rPr>
+          <w:lang w:val="en-GB" w:eastAsia="en-GB"/>
+        </w:rPr>
+        <w:t xml:space="preserve">: </w:t>
+      </w:r>
+      <w:proofErr w:type="spellStart"/>
+      <w:r>
+        <w:rPr>
+          <w:lang w:val="en-GB" w:eastAsia="en-GB"/>
+        </w:rPr>
+        <w:t>df</w:t>
+      </w:r>
+      <w:proofErr w:type="spellEnd"/>
+    </w:p>
+    <w:p>
+      <w:pPr>
+        <w:rPr>
+          <w:lang w:val="en-GB" w:eastAsia="en-GB"/>
+        </w:rPr>
+      </w:pPr>
+      <w:r>
+        <w:rPr>
+          <w:lang w:val="en-GB" w:eastAsia="en-GB"/>
+        </w:rPr>
+        <w:t>Cytochrome p450: CYP450</w:t>
       </w:r>
     </w:p>
     <w:p>
@@ -1132,14 +1332,36 @@
         <w:rPr>
           <w:lang w:val="en-GB" w:eastAsia="en-GB"/>
         </w:rPr>
-        <w:t xml:space="preserve">The growing availability of high-quality biochemical databases, such as ChEMBL and DrugBank, is helping to bridge this gap. These resources compile extensive information on molecular structures and their known metabolic properties, providing a valuable foundation for predictive modelling. By leveraging this data, machine-learning algorithms can anticipate metabolic behaviour much earlier </w:t>
-      </w:r>
-      <w:r>
-        <w:rPr>
-          <w:lang w:val="en-GB" w:eastAsia="en-GB"/>
-        </w:rPr>
         <w:lastRenderedPageBreak/>
-        <w:t>in the discovery process, offering insights that would otherwise require time-intensive and costly experiments.</w:t>
+        <w:t xml:space="preserve">The growing availability of high-quality biochemical databases, such as </w:t>
+      </w:r>
+      <w:proofErr w:type="spellStart"/>
+      <w:r>
+        <w:rPr>
+          <w:lang w:val="en-GB" w:eastAsia="en-GB"/>
+        </w:rPr>
+        <w:t>ChEMBL</w:t>
+      </w:r>
+      <w:proofErr w:type="spellEnd"/>
+      <w:r>
+        <w:rPr>
+          <w:lang w:val="en-GB" w:eastAsia="en-GB"/>
+        </w:rPr>
+        <w:t xml:space="preserve"> and </w:t>
+      </w:r>
+      <w:proofErr w:type="spellStart"/>
+      <w:r>
+        <w:rPr>
+          <w:lang w:val="en-GB" w:eastAsia="en-GB"/>
+        </w:rPr>
+        <w:t>DrugBank</w:t>
+      </w:r>
+      <w:proofErr w:type="spellEnd"/>
+      <w:r>
+        <w:rPr>
+          <w:lang w:val="en-GB" w:eastAsia="en-GB"/>
+        </w:rPr>
+        <w:t>, is helping to bridge this gap. These resources compile extensive information on molecular structures and their known metabolic properties, providing a valuable foundation for predictive modelling. By leveraging this data, machine-learning algorithms can anticipate metabolic behaviour much earlier in the discovery process, offering insights that would otherwise require time-intensive and costly experiments.</w:t>
       </w:r>
     </w:p>
     <w:p>
@@ -1219,7 +1441,21 @@
         <w:rPr>
           <w:lang w:val="en-GB" w:eastAsia="en-GB"/>
         </w:rPr>
-        <w:t xml:space="preserve"> for excretion. Together, these phases represent the natural sequence of biotransformations a compound undergoes, and hepatocytes are capable of capturing both, providing an overall view of the metabolic fate of a drug candidate.</w:t>
+        <w:t xml:space="preserve"> for excretion. Together, these phases represent the natural sequence of </w:t>
+      </w:r>
+      <w:proofErr w:type="spellStart"/>
+      <w:r>
+        <w:rPr>
+          <w:lang w:val="en-GB" w:eastAsia="en-GB"/>
+        </w:rPr>
+        <w:t>biotransformations</w:t>
+      </w:r>
+      <w:proofErr w:type="spellEnd"/>
+      <w:r>
+        <w:rPr>
+          <w:lang w:val="en-GB" w:eastAsia="en-GB"/>
+        </w:rPr>
+        <w:t xml:space="preserve"> a compound undergoes, and hepatocytes are capable of capturing both, providing an overall view of the metabolic fate of a drug candidate.</w:t>
       </w:r>
     </w:p>
     <w:p>
@@ -1299,6 +1535,7 @@
         <w:rPr>
           <w:lang w:val="en-GB" w:eastAsia="en-GB"/>
         </w:rPr>
+        <w:lastRenderedPageBreak/>
         <w:t>One important consideration in early drug metabolism studies is that Phase I reactions, which are largely mediated by CYP450 enzymes, tend to be more unpredictable and clinically significant than Phase II reactions. Phase I often introduces functional groups to a molecule, creating reactive intermediates or metabolites that can lead to drug–drug interactions or unexpected toxicity. In contrast, Phase II reactions</w:t>
       </w:r>
       <w:r>
@@ -1323,14 +1560,7 @@
         <w:rPr>
           <w:lang w:val="en-GB" w:eastAsia="en-GB"/>
         </w:rPr>
-        <w:t xml:space="preserve">typically involve conjugation with endogenous </w:t>
-      </w:r>
-      <w:r>
-        <w:rPr>
-          <w:lang w:val="en-GB" w:eastAsia="en-GB"/>
-        </w:rPr>
-        <w:lastRenderedPageBreak/>
-        <w:t>molecules, which generally renders compounds less active and more easily excreted, making these reactions less prone to harmful interactions. Since CYP450 enzymes play a dominant role in Phase I metabolism, understanding and predicting their involvement provides valuable insight into one of the most critical determinants of drug safety and efficacy.</w:t>
+        <w:t>typically involve conjugation with endogenous molecules, which generally renders compounds less active and more easily excreted, making these reactions less prone to harmful interactions. Since CYP450 enzymes play a dominant role in Phase I metabolism, understanding and predicting their involvement provides valuable insight into one of the most critical determinants of drug safety and efficacy.</w:t>
       </w:r>
     </w:p>
     <w:p>
@@ -1357,7 +1587,35 @@
         <w:rPr>
           <w:lang w:val="en-GB" w:eastAsia="en-GB"/>
         </w:rPr>
-        <w:t xml:space="preserve"> technologies designed to predict drug metabolism. Rule-based expert systems, such as MetaSite and StarDrop (with its WhichP450™ model), attempt to forecast how molecules are processed by specific enzymes, including CYP450 isoforms. These tools offer rapid predictions and can screen large compound libraries at a scale far beyond what any in vitro system could achieve. However, their proprietary nature and high licensing costs</w:t>
+        <w:t xml:space="preserve"> technologies designed to predict drug metabolism. Rule-based expert systems, such as </w:t>
+      </w:r>
+      <w:proofErr w:type="spellStart"/>
+      <w:r>
+        <w:rPr>
+          <w:lang w:val="en-GB" w:eastAsia="en-GB"/>
+        </w:rPr>
+        <w:t>MetaSite</w:t>
+      </w:r>
+      <w:proofErr w:type="spellEnd"/>
+      <w:r>
+        <w:rPr>
+          <w:lang w:val="en-GB" w:eastAsia="en-GB"/>
+        </w:rPr>
+        <w:t xml:space="preserve"> and </w:t>
+      </w:r>
+      <w:proofErr w:type="spellStart"/>
+      <w:r>
+        <w:rPr>
+          <w:lang w:val="en-GB" w:eastAsia="en-GB"/>
+        </w:rPr>
+        <w:t>StarDrop</w:t>
+      </w:r>
+      <w:proofErr w:type="spellEnd"/>
+      <w:r>
+        <w:rPr>
+          <w:lang w:val="en-GB" w:eastAsia="en-GB"/>
+        </w:rPr>
+        <w:t xml:space="preserve"> (with its WhichP450™ model), attempt to forecast how molecules are processed by specific enzymes, including CYP450 isoforms. These tools offer rapid predictions and can screen large compound libraries at a scale far beyond what any in vitro system could achieve. However, their proprietary nature and high licensing costs</w:t>
       </w:r>
       <w:r>
         <w:rPr>
@@ -1369,13 +1627,41 @@
         <w:rPr>
           <w:lang w:val="en-GB" w:eastAsia="en-GB"/>
         </w:rPr>
-        <w:t xml:space="preserve">ranging from several thousand euros per project for MetaSite to annual subscriptions exceeding tens of </w:t>
-      </w:r>
-      <w:r>
-        <w:rPr>
-          <w:lang w:val="en-GB" w:eastAsia="en-GB"/>
-        </w:rPr>
-        <w:t xml:space="preserve">thousands of euros for StarDrop, </w:t>
+        <w:t xml:space="preserve">ranging from several thousand euros per project for </w:t>
+      </w:r>
+      <w:proofErr w:type="spellStart"/>
+      <w:r>
+        <w:rPr>
+          <w:lang w:val="en-GB" w:eastAsia="en-GB"/>
+        </w:rPr>
+        <w:t>MetaSite</w:t>
+      </w:r>
+      <w:proofErr w:type="spellEnd"/>
+      <w:r>
+        <w:rPr>
+          <w:lang w:val="en-GB" w:eastAsia="en-GB"/>
+        </w:rPr>
+        <w:t xml:space="preserve"> to annual subscriptions exceeding tens of </w:t>
+      </w:r>
+      <w:r>
+        <w:rPr>
+          <w:lang w:val="en-GB" w:eastAsia="en-GB"/>
+        </w:rPr>
+        <w:t xml:space="preserve">thousands of euros for </w:t>
+      </w:r>
+      <w:proofErr w:type="spellStart"/>
+      <w:r>
+        <w:rPr>
+          <w:lang w:val="en-GB" w:eastAsia="en-GB"/>
+        </w:rPr>
+        <w:t>StarDrop</w:t>
+      </w:r>
+      <w:proofErr w:type="spellEnd"/>
+      <w:r>
+        <w:rPr>
+          <w:lang w:val="en-GB" w:eastAsia="en-GB"/>
+        </w:rPr>
+        <w:t xml:space="preserve">, </w:t>
       </w:r>
       <w:r>
         <w:rPr>
@@ -1419,14 +1705,42 @@
         <w:rPr>
           <w:lang w:val="en-GB" w:eastAsia="en-GB"/>
         </w:rPr>
-        <w:t>enzyme interactions. StarDrop’s Semeta platform integrates enzyme-specific regioselectivity models, quantum mechanical simulations, and predictive heuristics to identify likely metabolic pathways across major Phase I and Phase II enzymes, including CYP450 isoforms</w:t>
-      </w:r>
+        <w:t xml:space="preserve">enzyme interactions. </w:t>
+      </w:r>
+      <w:proofErr w:type="spellStart"/>
+      <w:r>
+        <w:rPr>
+          <w:lang w:val="en-GB" w:eastAsia="en-GB"/>
+        </w:rPr>
+        <w:t>StarDrop’s</w:t>
+      </w:r>
+      <w:proofErr w:type="spellEnd"/>
       <w:r>
         <w:rPr>
           <w:lang w:val="en-GB" w:eastAsia="en-GB"/>
         </w:rPr>
         <w:t xml:space="preserve"> </w:t>
       </w:r>
+      <w:proofErr w:type="spellStart"/>
+      <w:r>
+        <w:rPr>
+          <w:lang w:val="en-GB" w:eastAsia="en-GB"/>
+        </w:rPr>
+        <w:t>Semeta</w:t>
+      </w:r>
+      <w:proofErr w:type="spellEnd"/>
+      <w:r>
+        <w:rPr>
+          <w:lang w:val="en-GB" w:eastAsia="en-GB"/>
+        </w:rPr>
+        <w:t xml:space="preserve"> platform integrates enzyme-specific regioselectivity models, quantum mechanical simulations, and predictive heuristics to identify likely metabolic pathways across major Phase I and Phase II enzymes, including CYP450 isoforms</w:t>
+      </w:r>
+      <w:r>
+        <w:rPr>
+          <w:lang w:val="en-GB" w:eastAsia="en-GB"/>
+        </w:rPr>
+        <w:t xml:space="preserve"> </w:t>
+      </w:r>
       <w:r>
         <w:rPr>
           <w:color w:val="FF0000"/>
@@ -1445,8 +1759,16 @@
         <w:rPr>
           <w:lang w:val="en-GB" w:eastAsia="en-GB"/>
         </w:rPr>
-        <w:t>. MetaSite</w:t>
-      </w:r>
+        <w:t xml:space="preserve">. </w:t>
+      </w:r>
+      <w:proofErr w:type="spellStart"/>
+      <w:r>
+        <w:rPr>
+          <w:lang w:val="en-GB" w:eastAsia="en-GB"/>
+        </w:rPr>
+        <w:t>MetaSite</w:t>
+      </w:r>
+      <w:proofErr w:type="spellEnd"/>
       <w:r>
         <w:rPr>
           <w:lang w:val="en-GB" w:eastAsia="en-GB"/>
@@ -1522,7 +1844,35 @@
         <w:rPr>
           <w:lang w:val="en-GB" w:eastAsia="en-GB"/>
         </w:rPr>
-        <w:t xml:space="preserve"> models relies heavily on ensemble modelling, a technique where multiple predictive models are combined to produce a more accurate and reliable outcome than any single model could achieve on its own. In the case of Semeta, for example, separate models such as WhichP450 and WhichEnzyme are integrated alongside regioselectivity predictors to collectively determine the most likely metabolic routes. This combined approach helps balance out the limitations of individual models by bringing together the strengths of different algorithms, leading to more reliable and accurate predictions.</w:t>
+        <w:t xml:space="preserve"> models relies heavily on ensemble modelling, a technique where multiple predictive models are combined to produce a more accurate and reliable outcome than any single model could achieve on its own. In the case of </w:t>
+      </w:r>
+      <w:proofErr w:type="spellStart"/>
+      <w:r>
+        <w:rPr>
+          <w:lang w:val="en-GB" w:eastAsia="en-GB"/>
+        </w:rPr>
+        <w:t>Semeta</w:t>
+      </w:r>
+      <w:proofErr w:type="spellEnd"/>
+      <w:r>
+        <w:rPr>
+          <w:lang w:val="en-GB" w:eastAsia="en-GB"/>
+        </w:rPr>
+        <w:t xml:space="preserve">, for example, separate models such as WhichP450 and </w:t>
+      </w:r>
+      <w:proofErr w:type="spellStart"/>
+      <w:r>
+        <w:rPr>
+          <w:lang w:val="en-GB" w:eastAsia="en-GB"/>
+        </w:rPr>
+        <w:t>WhichEnzyme</w:t>
+      </w:r>
+      <w:proofErr w:type="spellEnd"/>
+      <w:r>
+        <w:rPr>
+          <w:lang w:val="en-GB" w:eastAsia="en-GB"/>
+        </w:rPr>
+        <w:t xml:space="preserve"> are integrated alongside regioselectivity predictors to collectively determine the most likely metabolic routes. This combined approach helps balance out the limitations of individual models by bringing together the strengths of different algorithms, leading to more reliable and accurate predictions.</w:t>
       </w:r>
     </w:p>
     <w:p>
@@ -1536,7 +1886,35 @@
         <w:rPr>
           <w:lang w:val="en-GB" w:eastAsia="en-GB"/>
         </w:rPr>
-        <w:t>Add about other models?? Like CYPReact, CypST, DeepP450, admetlab3.0. They use trees and SMILES mainly?</w:t>
+        <w:t xml:space="preserve">Add about other models?? Like </w:t>
+      </w:r>
+      <w:proofErr w:type="spellStart"/>
+      <w:r>
+        <w:rPr>
+          <w:lang w:val="en-GB" w:eastAsia="en-GB"/>
+        </w:rPr>
+        <w:t>CYPReact</w:t>
+      </w:r>
+      <w:proofErr w:type="spellEnd"/>
+      <w:r>
+        <w:rPr>
+          <w:lang w:val="en-GB" w:eastAsia="en-GB"/>
+        </w:rPr>
+        <w:t xml:space="preserve">, </w:t>
+      </w:r>
+      <w:proofErr w:type="spellStart"/>
+      <w:r>
+        <w:rPr>
+          <w:lang w:val="en-GB" w:eastAsia="en-GB"/>
+        </w:rPr>
+        <w:t>CypST</w:t>
+      </w:r>
+      <w:proofErr w:type="spellEnd"/>
+      <w:r>
+        <w:rPr>
+          <w:lang w:val="en-GB" w:eastAsia="en-GB"/>
+        </w:rPr>
+        <w:t>, DeepP450, admetlab3.0. They use trees and SMILES mainly?</w:t>
       </w:r>
     </w:p>
     <w:p>
@@ -1584,6 +1962,7 @@
         <w:rPr>
           <w:lang w:val="en-GB" w:eastAsia="en-GB"/>
         </w:rPr>
+        <w:lastRenderedPageBreak/>
         <w:t>To develop and evaluate machine learning models capable of predicting the metabolism of novel drug-like molecules by classifying them according to the CYP450 isoenzymes most likely to metabolize them, using publicly available molecular data and annotations.</w:t>
       </w:r>
     </w:p>
@@ -1619,7 +1998,6 @@
         <w:rPr>
           <w:lang w:val="en-GB" w:eastAsia="en-GB"/>
         </w:rPr>
-        <w:lastRenderedPageBreak/>
         <w:t xml:space="preserve">Apply ETL (Extract, Transform, Load) techniques to collect, clean, and preprocess molecular structure datasets and metabolic annotations from public </w:t>
       </w:r>
       <w:r>
@@ -1627,7 +2005,39 @@
           <w:color w:val="FF0000"/>
           <w:lang w:val="en-GB" w:eastAsia="en-GB"/>
         </w:rPr>
-        <w:t>sources such as ChEMBL and DrugBank.</w:t>
+        <w:t xml:space="preserve">sources such as </w:t>
+      </w:r>
+      <w:proofErr w:type="spellStart"/>
+      <w:r>
+        <w:rPr>
+          <w:color w:val="FF0000"/>
+          <w:lang w:val="en-GB" w:eastAsia="en-GB"/>
+        </w:rPr>
+        <w:t>ChEMBL</w:t>
+      </w:r>
+      <w:proofErr w:type="spellEnd"/>
+      <w:r>
+        <w:rPr>
+          <w:color w:val="FF0000"/>
+          <w:lang w:val="en-GB" w:eastAsia="en-GB"/>
+        </w:rPr>
+        <w:t xml:space="preserve"> and </w:t>
+      </w:r>
+      <w:proofErr w:type="spellStart"/>
+      <w:r>
+        <w:rPr>
+          <w:color w:val="FF0000"/>
+          <w:lang w:val="en-GB" w:eastAsia="en-GB"/>
+        </w:rPr>
+        <w:t>DrugBank</w:t>
+      </w:r>
+      <w:proofErr w:type="spellEnd"/>
+      <w:r>
+        <w:rPr>
+          <w:color w:val="FF0000"/>
+          <w:lang w:val="en-GB" w:eastAsia="en-GB"/>
+        </w:rPr>
+        <w:t>.</w:t>
       </w:r>
     </w:p>
     <w:p>
@@ -1781,7 +2191,326 @@
         <w:rPr>
           <w:lang w:val="en-GB" w:eastAsia="en-GB"/>
         </w:rPr>
-        <w:t>To obtain high quality data in a structured database an application was made to DrugBank, an online repository of pharmacological data. After approval for academic use, all their databases were readily available, containing structural and pharmacological data of over 1300 small molecule drugs which will serve as backbone for the final data set.</w:t>
+        <w:t xml:space="preserve">To obtain high quality data in a structured database an application was made to </w:t>
+      </w:r>
+      <w:proofErr w:type="spellStart"/>
+      <w:r>
+        <w:rPr>
+          <w:lang w:val="en-GB" w:eastAsia="en-GB"/>
+        </w:rPr>
+        <w:t>DrugBank</w:t>
+      </w:r>
+      <w:proofErr w:type="spellEnd"/>
+      <w:r>
+        <w:rPr>
+          <w:lang w:val="en-GB" w:eastAsia="en-GB"/>
+        </w:rPr>
+        <w:t>, an online repository of pharmacological data. After approval for academic use, all their databases were readily available, containing structural and pharmacological data of over 1300 small molecule drugs which will serve as backbone for the final data set.</w:t>
+      </w:r>
+    </w:p>
+    <w:p>
+      <w:pPr>
+        <w:rPr>
+          <w:lang w:val="en-GB" w:eastAsia="en-GB"/>
+        </w:rPr>
+      </w:pPr>
+      <w:r>
+        <w:rPr>
+          <w:lang w:val="en-GB" w:eastAsia="en-GB"/>
+        </w:rPr>
+        <w:t xml:space="preserve">The data obtained from several relational tables was combined to produce a pandas </w:t>
+      </w:r>
+      <w:proofErr w:type="spellStart"/>
+      <w:r>
+        <w:rPr>
+          <w:lang w:val="en-GB" w:eastAsia="en-GB"/>
+        </w:rPr>
+        <w:t>dataframe</w:t>
+      </w:r>
+      <w:proofErr w:type="spellEnd"/>
+      <w:r>
+        <w:rPr>
+          <w:lang w:val="en-GB" w:eastAsia="en-GB"/>
+        </w:rPr>
+        <w:t xml:space="preserve"> (</w:t>
+      </w:r>
+      <w:proofErr w:type="spellStart"/>
+      <w:r>
+        <w:rPr>
+          <w:lang w:val="en-GB" w:eastAsia="en-GB"/>
+        </w:rPr>
+        <w:t>df</w:t>
+      </w:r>
+      <w:proofErr w:type="spellEnd"/>
+      <w:r>
+        <w:rPr>
+          <w:lang w:val="en-GB" w:eastAsia="en-GB"/>
+        </w:rPr>
+        <w:t>) containing a primary key that will be the “</w:t>
+      </w:r>
+      <w:proofErr w:type="spellStart"/>
+      <w:r>
+        <w:rPr>
+          <w:lang w:val="en-GB" w:eastAsia="en-GB"/>
+        </w:rPr>
+        <w:t>DrugBank</w:t>
+      </w:r>
+      <w:proofErr w:type="spellEnd"/>
+      <w:r>
+        <w:rPr>
+          <w:lang w:val="en-GB" w:eastAsia="en-GB"/>
+        </w:rPr>
+        <w:t xml:space="preserve"> ID”, which is a unique identifier for each chemical compound. This </w:t>
+      </w:r>
+      <w:proofErr w:type="spellStart"/>
+      <w:r>
+        <w:rPr>
+          <w:lang w:val="en-GB" w:eastAsia="en-GB"/>
+        </w:rPr>
+        <w:t>dataframe</w:t>
+      </w:r>
+      <w:proofErr w:type="spellEnd"/>
+      <w:r>
+        <w:rPr>
+          <w:lang w:val="en-GB" w:eastAsia="en-GB"/>
+        </w:rPr>
+        <w:t xml:space="preserve"> also contained the following data:</w:t>
+      </w:r>
+    </w:p>
+    <w:p>
+      <w:pPr>
+        <w:pStyle w:val="ListParagraph"/>
+        <w:numPr>
+          <w:ilvl w:val="0"/>
+          <w:numId w:val="31"/>
+        </w:numPr>
+        <w:rPr>
+          <w:lang w:val="en-GB" w:eastAsia="en-GB"/>
+        </w:rPr>
+      </w:pPr>
+      <w:r>
+        <w:rPr>
+          <w:lang w:val="en-GB" w:eastAsia="en-GB"/>
+        </w:rPr>
+        <w:t>“CYPs”: List of all the cytochromes that metabolize it.</w:t>
+      </w:r>
+    </w:p>
+    <w:p>
+      <w:pPr>
+        <w:pStyle w:val="ListParagraph"/>
+        <w:numPr>
+          <w:ilvl w:val="0"/>
+          <w:numId w:val="31"/>
+        </w:numPr>
+        <w:rPr>
+          <w:lang w:val="en-GB" w:eastAsia="en-GB"/>
+        </w:rPr>
+      </w:pPr>
+      <w:r>
+        <w:rPr>
+          <w:lang w:val="en-GB" w:eastAsia="en-GB"/>
+        </w:rPr>
+        <w:t>“InChI”</w:t>
+      </w:r>
+    </w:p>
+    <w:p>
+      <w:pPr>
+        <w:pStyle w:val="ListParagraph"/>
+        <w:numPr>
+          <w:ilvl w:val="0"/>
+          <w:numId w:val="31"/>
+        </w:numPr>
+        <w:rPr>
+          <w:lang w:val="en-GB" w:eastAsia="en-GB"/>
+        </w:rPr>
+      </w:pPr>
+      <w:r>
+        <w:rPr>
+          <w:lang w:val="en-GB" w:eastAsia="en-GB"/>
+        </w:rPr>
+        <w:t>“SMILES”</w:t>
+      </w:r>
+    </w:p>
+    <w:p>
+      <w:pPr>
+        <w:rPr>
+          <w:lang w:val="en-GB" w:eastAsia="en-GB"/>
+        </w:rPr>
+      </w:pPr>
+      <w:r>
+        <w:rPr>
+          <w:lang w:val="en-GB" w:eastAsia="en-GB"/>
+        </w:rPr>
+        <w:t>Only those drugs that were classified as “</w:t>
+      </w:r>
+      <w:proofErr w:type="spellStart"/>
+      <w:r>
+        <w:rPr>
+          <w:lang w:val="en-GB" w:eastAsia="en-GB"/>
+        </w:rPr>
+        <w:t>SmallMoleculeDrugs</w:t>
+      </w:r>
+      <w:proofErr w:type="spellEnd"/>
+      <w:r>
+        <w:rPr>
+          <w:lang w:val="en-GB" w:eastAsia="en-GB"/>
+        </w:rPr>
+        <w:t xml:space="preserve">” were included in the final </w:t>
+      </w:r>
+      <w:proofErr w:type="spellStart"/>
+      <w:r>
+        <w:rPr>
+          <w:lang w:val="en-GB" w:eastAsia="en-GB"/>
+        </w:rPr>
+        <w:t>df</w:t>
+      </w:r>
+      <w:proofErr w:type="spellEnd"/>
+      <w:r>
+        <w:rPr>
+          <w:lang w:val="en-GB" w:eastAsia="en-GB"/>
+        </w:rPr>
+        <w:t xml:space="preserve">, excluding those with the tag </w:t>
+      </w:r>
+      <w:r>
+        <w:rPr>
+          <w:lang w:val="en-GB" w:eastAsia="en-GB"/>
+        </w:rPr>
+        <w:t>“</w:t>
+      </w:r>
+      <w:proofErr w:type="spellStart"/>
+      <w:r>
+        <w:rPr>
+          <w:lang w:val="en-GB" w:eastAsia="en-GB"/>
+        </w:rPr>
+        <w:t>BiotechDrug</w:t>
+      </w:r>
+      <w:proofErr w:type="spellEnd"/>
+      <w:r>
+        <w:rPr>
+          <w:lang w:val="en-GB" w:eastAsia="en-GB"/>
+        </w:rPr>
+        <w:t>” which mostly include proteins and peptides, which are well known to be metabolized as normal proteins, not cytochromes. Any of these drugs tagged with any CYP450 was most likely due to inhibitory interactions not linked to metabolism.</w:t>
+      </w:r>
+    </w:p>
+    <w:p>
+      <w:pPr>
+        <w:rPr>
+          <w:color w:val="EE0000"/>
+          <w:lang w:val="en-GB" w:eastAsia="en-GB"/>
+        </w:rPr>
+      </w:pPr>
+      <w:r>
+        <w:rPr>
+          <w:lang w:val="en-GB" w:eastAsia="en-GB"/>
+        </w:rPr>
+        <w:lastRenderedPageBreak/>
+        <w:t xml:space="preserve">For those drugs in the </w:t>
+      </w:r>
+      <w:proofErr w:type="spellStart"/>
+      <w:r>
+        <w:rPr>
+          <w:lang w:val="en-GB" w:eastAsia="en-GB"/>
+        </w:rPr>
+        <w:t>df</w:t>
+      </w:r>
+      <w:proofErr w:type="spellEnd"/>
+      <w:r>
+        <w:rPr>
+          <w:lang w:val="en-GB" w:eastAsia="en-GB"/>
+        </w:rPr>
+        <w:t xml:space="preserve"> without a SMILES, the API from “</w:t>
+      </w:r>
+      <w:proofErr w:type="spellStart"/>
+      <w:r>
+        <w:rPr>
+          <w:lang w:val="en-GB" w:eastAsia="en-GB"/>
+        </w:rPr>
+        <w:t>ChemSpiPy</w:t>
+      </w:r>
+      <w:proofErr w:type="spellEnd"/>
+      <w:r>
+        <w:rPr>
+          <w:lang w:val="en-GB" w:eastAsia="en-GB"/>
+        </w:rPr>
+        <w:t xml:space="preserve">” was used to search for results with the same name or a synonym name as the one in the </w:t>
+      </w:r>
+      <w:proofErr w:type="spellStart"/>
+      <w:r>
+        <w:rPr>
+          <w:lang w:val="en-GB" w:eastAsia="en-GB"/>
+        </w:rPr>
+        <w:t>df</w:t>
+      </w:r>
+      <w:proofErr w:type="spellEnd"/>
+      <w:r>
+        <w:rPr>
+          <w:lang w:val="en-GB" w:eastAsia="en-GB"/>
+        </w:rPr>
+        <w:t xml:space="preserve">. In some cases, the SMILES was easily found, while in other cases a group of results was obtained. This was due to the fact that the name given in the </w:t>
+      </w:r>
+      <w:proofErr w:type="spellStart"/>
+      <w:r>
+        <w:rPr>
+          <w:lang w:val="en-GB" w:eastAsia="en-GB"/>
+        </w:rPr>
+        <w:t>df</w:t>
+      </w:r>
+      <w:proofErr w:type="spellEnd"/>
+      <w:r>
+        <w:rPr>
+          <w:lang w:val="en-GB" w:eastAsia="en-GB"/>
+        </w:rPr>
+        <w:t xml:space="preserve"> was one that encapsulated several compounds like for example “</w:t>
+      </w:r>
+      <w:r>
+        <w:rPr>
+          <w:lang w:val="en-GB" w:eastAsia="en-GB"/>
+        </w:rPr>
+        <w:t>Omega-3-carboxylic acids</w:t>
+      </w:r>
+      <w:r>
+        <w:rPr>
+          <w:lang w:val="en-GB" w:eastAsia="en-GB"/>
+        </w:rPr>
+        <w:t xml:space="preserve">”. In these cases a fake </w:t>
+      </w:r>
+      <w:r>
+        <w:rPr>
+          <w:lang w:val="en-GB" w:eastAsia="en-GB"/>
+        </w:rPr>
+        <w:t>“</w:t>
+      </w:r>
+      <w:proofErr w:type="spellStart"/>
+      <w:r>
+        <w:rPr>
+          <w:lang w:val="en-GB" w:eastAsia="en-GB"/>
+        </w:rPr>
+        <w:t>DrugBank</w:t>
+      </w:r>
+      <w:proofErr w:type="spellEnd"/>
+      <w:r>
+        <w:rPr>
+          <w:lang w:val="en-GB" w:eastAsia="en-GB"/>
+        </w:rPr>
+        <w:t xml:space="preserve"> ID</w:t>
+      </w:r>
+      <w:r>
+        <w:rPr>
+          <w:lang w:val="en-GB" w:eastAsia="en-GB"/>
+        </w:rPr>
+        <w:t>”</w:t>
+      </w:r>
+      <w:r>
+        <w:rPr>
+          <w:lang w:val="en-GB" w:eastAsia="en-GB"/>
+        </w:rPr>
+        <w:t xml:space="preserve"> was given, and the new lines with the SMILES of each concrete chemical compound was added </w:t>
+      </w:r>
+      <w:r>
+        <w:rPr>
+          <w:lang w:val="en-GB" w:eastAsia="en-GB"/>
+        </w:rPr>
+        <w:t>with the same CYPs as the parent compound.</w:t>
       </w:r>
     </w:p>
     <w:p>
@@ -1809,13 +2538,23 @@
           <w:lang w:val="en-GB" w:eastAsia="en-GB"/>
         </w:rPr>
       </w:pPr>
+      <w:proofErr w:type="spellStart"/>
       <w:r>
         <w:rPr>
           <w:b/>
           <w:bCs/>
           <w:lang w:val="en-GB" w:eastAsia="en-GB"/>
         </w:rPr>
-        <w:t>DrugBank:</w:t>
+        <w:t>DrugBank</w:t>
+      </w:r>
+      <w:proofErr w:type="spellEnd"/>
+      <w:r>
+        <w:rPr>
+          <w:b/>
+          <w:bCs/>
+          <w:lang w:val="en-GB" w:eastAsia="en-GB"/>
+        </w:rPr>
+        <w:t>:</w:t>
       </w:r>
       <w:r>
         <w:rPr>
@@ -1901,6 +2640,7 @@
           <w:lang w:val="en-GB" w:eastAsia="en-GB"/>
         </w:rPr>
       </w:pPr>
+      <w:proofErr w:type="spellStart"/>
       <w:r>
         <w:rPr>
           <w:rFonts w:ascii="Arial" w:hAnsi="Arial" w:cs="Arial"/>
@@ -1908,8 +2648,9 @@
           <w:shd w:val="clear" w:color="auto" w:fill="FFFFFF"/>
           <w:lang w:val="en-GB"/>
         </w:rPr>
-        <w:t xml:space="preserve">Öeren, M., Hunt, P. A., Wharrick, C. E., Tabatabaei Ghomi, H., &amp; Segall, M. D. (2024). Predicting routes of phase I and II metabolism based on quantum </w:t>
-      </w:r>
+        <w:t>Öeren</w:t>
+      </w:r>
+      <w:proofErr w:type="spellEnd"/>
       <w:r>
         <w:rPr>
           <w:rFonts w:ascii="Arial" w:hAnsi="Arial" w:cs="Arial"/>
@@ -1917,9 +2658,29 @@
           <w:shd w:val="clear" w:color="auto" w:fill="FFFFFF"/>
           <w:lang w:val="en-GB"/>
         </w:rPr>
-        <w:lastRenderedPageBreak/>
-        <w:t>mechanics and machine learning. </w:t>
-      </w:r>
+        <w:t xml:space="preserve">, M., Hunt, P. A., </w:t>
+      </w:r>
+      <w:proofErr w:type="spellStart"/>
+      <w:r>
+        <w:rPr>
+          <w:rFonts w:ascii="Arial" w:hAnsi="Arial" w:cs="Arial"/>
+          <w:color w:val="333333"/>
+          <w:shd w:val="clear" w:color="auto" w:fill="FFFFFF"/>
+          <w:lang w:val="en-GB"/>
+        </w:rPr>
+        <w:t>Wharrick</w:t>
+      </w:r>
+      <w:proofErr w:type="spellEnd"/>
+      <w:r>
+        <w:rPr>
+          <w:rFonts w:ascii="Arial" w:hAnsi="Arial" w:cs="Arial"/>
+          <w:color w:val="333333"/>
+          <w:shd w:val="clear" w:color="auto" w:fill="FFFFFF"/>
+          <w:lang w:val="en-GB"/>
+        </w:rPr>
+        <w:t>, C. E., Tabatabaei Ghomi, H., &amp; Segall, M. D. (2024). Predicting routes of phase I and II metabolism based on quantum mechanics and machine learning. </w:t>
+      </w:r>
+      <w:proofErr w:type="spellStart"/>
       <w:r>
         <w:rPr>
           <w:rFonts w:ascii="Arial" w:hAnsi="Arial" w:cs="Arial"/>
@@ -1930,6 +2691,7 @@
         </w:rPr>
         <w:t>Xenobiotica</w:t>
       </w:r>
+      <w:proofErr w:type="spellEnd"/>
       <w:r>
         <w:rPr>
           <w:rFonts w:ascii="Arial" w:hAnsi="Arial" w:cs="Arial"/>
@@ -2165,7 +2927,7 @@
         <v:path o:extrusionok="f" gradientshapeok="t" o:connecttype="rect"/>
         <o:lock v:ext="edit" aspectratio="t"/>
       </v:shapetype>
-      <v:shape id="_x0000_i1030" type="#_x0000_t75" style="width:167pt;height:167pt;visibility:visible;mso-wrap-style:square" o:bullet="t">
+      <v:shape id="_x0000_i1047" type="#_x0000_t75" style="width:167pt;height:167pt;visibility:visible;mso-wrap-style:square" o:bullet="t">
         <v:imagedata r:id="rId1" o:title=""/>
       </v:shape>
     </w:pict>
@@ -2284,6 +3046,119 @@
     </w:lvl>
   </w:abstractNum>
   <w:abstractNum w:abstractNumId="1" w15:restartNumberingAfterBreak="0">
+    <w:nsid w:val="04B260C8"/>
+    <w:multiLevelType w:val="hybridMultilevel"/>
+    <w:tmpl w:val="2924A994"/>
+    <w:lvl w:ilvl="0" w:tplc="08090001">
+      <w:start w:val="1"/>
+      <w:numFmt w:val="bullet"/>
+      <w:lvlText w:val=""/>
+      <w:lvlJc w:val="left"/>
+      <w:pPr>
+        <w:ind w:left="720" w:hanging="360"/>
+      </w:pPr>
+      <w:rPr>
+        <w:rFonts w:ascii="Symbol" w:hAnsi="Symbol" w:hint="default"/>
+      </w:rPr>
+    </w:lvl>
+    <w:lvl w:ilvl="1" w:tplc="08090003" w:tentative="1">
+      <w:start w:val="1"/>
+      <w:numFmt w:val="bullet"/>
+      <w:lvlText w:val="o"/>
+      <w:lvlJc w:val="left"/>
+      <w:pPr>
+        <w:ind w:left="1440" w:hanging="360"/>
+      </w:pPr>
+      <w:rPr>
+        <w:rFonts w:ascii="Courier New" w:hAnsi="Courier New" w:cs="Courier New" w:hint="default"/>
+      </w:rPr>
+    </w:lvl>
+    <w:lvl w:ilvl="2" w:tplc="08090005" w:tentative="1">
+      <w:start w:val="1"/>
+      <w:numFmt w:val="bullet"/>
+      <w:lvlText w:val=""/>
+      <w:lvlJc w:val="left"/>
+      <w:pPr>
+        <w:ind w:left="2160" w:hanging="360"/>
+      </w:pPr>
+      <w:rPr>
+        <w:rFonts w:ascii="Wingdings" w:hAnsi="Wingdings" w:hint="default"/>
+      </w:rPr>
+    </w:lvl>
+    <w:lvl w:ilvl="3" w:tplc="08090001" w:tentative="1">
+      <w:start w:val="1"/>
+      <w:numFmt w:val="bullet"/>
+      <w:lvlText w:val=""/>
+      <w:lvlJc w:val="left"/>
+      <w:pPr>
+        <w:ind w:left="2880" w:hanging="360"/>
+      </w:pPr>
+      <w:rPr>
+        <w:rFonts w:ascii="Symbol" w:hAnsi="Symbol" w:hint="default"/>
+      </w:rPr>
+    </w:lvl>
+    <w:lvl w:ilvl="4" w:tplc="08090003" w:tentative="1">
+      <w:start w:val="1"/>
+      <w:numFmt w:val="bullet"/>
+      <w:lvlText w:val="o"/>
+      <w:lvlJc w:val="left"/>
+      <w:pPr>
+        <w:ind w:left="3600" w:hanging="360"/>
+      </w:pPr>
+      <w:rPr>
+        <w:rFonts w:ascii="Courier New" w:hAnsi="Courier New" w:cs="Courier New" w:hint="default"/>
+      </w:rPr>
+    </w:lvl>
+    <w:lvl w:ilvl="5" w:tplc="08090005" w:tentative="1">
+      <w:start w:val="1"/>
+      <w:numFmt w:val="bullet"/>
+      <w:lvlText w:val=""/>
+      <w:lvlJc w:val="left"/>
+      <w:pPr>
+        <w:ind w:left="4320" w:hanging="360"/>
+      </w:pPr>
+      <w:rPr>
+        <w:rFonts w:ascii="Wingdings" w:hAnsi="Wingdings" w:hint="default"/>
+      </w:rPr>
+    </w:lvl>
+    <w:lvl w:ilvl="6" w:tplc="08090001" w:tentative="1">
+      <w:start w:val="1"/>
+      <w:numFmt w:val="bullet"/>
+      <w:lvlText w:val=""/>
+      <w:lvlJc w:val="left"/>
+      <w:pPr>
+        <w:ind w:left="5040" w:hanging="360"/>
+      </w:pPr>
+      <w:rPr>
+        <w:rFonts w:ascii="Symbol" w:hAnsi="Symbol" w:hint="default"/>
+      </w:rPr>
+    </w:lvl>
+    <w:lvl w:ilvl="7" w:tplc="08090003" w:tentative="1">
+      <w:start w:val="1"/>
+      <w:numFmt w:val="bullet"/>
+      <w:lvlText w:val="o"/>
+      <w:lvlJc w:val="left"/>
+      <w:pPr>
+        <w:ind w:left="5760" w:hanging="360"/>
+      </w:pPr>
+      <w:rPr>
+        <w:rFonts w:ascii="Courier New" w:hAnsi="Courier New" w:cs="Courier New" w:hint="default"/>
+      </w:rPr>
+    </w:lvl>
+    <w:lvl w:ilvl="8" w:tplc="08090005" w:tentative="1">
+      <w:start w:val="1"/>
+      <w:numFmt w:val="bullet"/>
+      <w:lvlText w:val=""/>
+      <w:lvlJc w:val="left"/>
+      <w:pPr>
+        <w:ind w:left="6480" w:hanging="360"/>
+      </w:pPr>
+      <w:rPr>
+        <w:rFonts w:ascii="Wingdings" w:hAnsi="Wingdings" w:hint="default"/>
+      </w:rPr>
+    </w:lvl>
+  </w:abstractNum>
+  <w:abstractNum w:abstractNumId="2" w15:restartNumberingAfterBreak="0">
     <w:nsid w:val="07044965"/>
     <w:multiLevelType w:val="hybridMultilevel"/>
     <w:tmpl w:val="C1161626"/>
@@ -2396,7 +3271,7 @@
       </w:rPr>
     </w:lvl>
   </w:abstractNum>
-  <w:abstractNum w:abstractNumId="2" w15:restartNumberingAfterBreak="0">
+  <w:abstractNum w:abstractNumId="3" w15:restartNumberingAfterBreak="0">
     <w:nsid w:val="0A5215FD"/>
     <w:multiLevelType w:val="hybridMultilevel"/>
     <w:tmpl w:val="4CEC8F7C"/>
@@ -2509,7 +3384,7 @@
       </w:rPr>
     </w:lvl>
   </w:abstractNum>
-  <w:abstractNum w:abstractNumId="3" w15:restartNumberingAfterBreak="0">
+  <w:abstractNum w:abstractNumId="4" w15:restartNumberingAfterBreak="0">
     <w:nsid w:val="0A725D63"/>
     <w:multiLevelType w:val="hybridMultilevel"/>
     <w:tmpl w:val="50B8F580"/>
@@ -2598,7 +3473,7 @@
       </w:pPr>
     </w:lvl>
   </w:abstractNum>
-  <w:abstractNum w:abstractNumId="4" w15:restartNumberingAfterBreak="0">
+  <w:abstractNum w:abstractNumId="5" w15:restartNumberingAfterBreak="0">
     <w:nsid w:val="0ABB4E33"/>
     <w:multiLevelType w:val="hybridMultilevel"/>
     <w:tmpl w:val="9A2862B8"/>
@@ -2684,7 +3559,7 @@
       </w:pPr>
     </w:lvl>
   </w:abstractNum>
-  <w:abstractNum w:abstractNumId="5" w15:restartNumberingAfterBreak="0">
+  <w:abstractNum w:abstractNumId="6" w15:restartNumberingAfterBreak="0">
     <w:nsid w:val="11D70E2A"/>
     <w:multiLevelType w:val="hybridMultilevel"/>
     <w:tmpl w:val="0854E1E4"/>
@@ -2797,7 +3672,7 @@
       </w:rPr>
     </w:lvl>
   </w:abstractNum>
-  <w:abstractNum w:abstractNumId="6" w15:restartNumberingAfterBreak="0">
+  <w:abstractNum w:abstractNumId="7" w15:restartNumberingAfterBreak="0">
     <w:nsid w:val="1482775B"/>
     <w:multiLevelType w:val="multilevel"/>
     <w:tmpl w:val="0EBA3C40"/>
@@ -2892,7 +3767,7 @@
       </w:pPr>
     </w:lvl>
   </w:abstractNum>
-  <w:abstractNum w:abstractNumId="7" w15:restartNumberingAfterBreak="0">
+  <w:abstractNum w:abstractNumId="8" w15:restartNumberingAfterBreak="0">
     <w:nsid w:val="2B3144E6"/>
     <w:multiLevelType w:val="hybridMultilevel"/>
     <w:tmpl w:val="C7C0CC44"/>
@@ -3005,7 +3880,7 @@
       </w:rPr>
     </w:lvl>
   </w:abstractNum>
-  <w:abstractNum w:abstractNumId="8" w15:restartNumberingAfterBreak="0">
+  <w:abstractNum w:abstractNumId="9" w15:restartNumberingAfterBreak="0">
     <w:nsid w:val="33FE62A4"/>
     <w:multiLevelType w:val="hybridMultilevel"/>
     <w:tmpl w:val="819CE3E8"/>
@@ -3094,7 +3969,7 @@
       </w:pPr>
     </w:lvl>
   </w:abstractNum>
-  <w:abstractNum w:abstractNumId="9" w15:restartNumberingAfterBreak="0">
+  <w:abstractNum w:abstractNumId="10" w15:restartNumberingAfterBreak="0">
     <w:nsid w:val="363B232D"/>
     <w:multiLevelType w:val="multilevel"/>
     <w:tmpl w:val="6930F3DA"/>
@@ -3207,7 +4082,7 @@
       </w:rPr>
     </w:lvl>
   </w:abstractNum>
-  <w:abstractNum w:abstractNumId="10" w15:restartNumberingAfterBreak="0">
+  <w:abstractNum w:abstractNumId="11" w15:restartNumberingAfterBreak="0">
     <w:nsid w:val="3769754E"/>
     <w:multiLevelType w:val="hybridMultilevel"/>
     <w:tmpl w:val="E834C7D8"/>
@@ -3296,7 +4171,7 @@
       </w:pPr>
     </w:lvl>
   </w:abstractNum>
-  <w:abstractNum w:abstractNumId="11" w15:restartNumberingAfterBreak="0">
+  <w:abstractNum w:abstractNumId="12" w15:restartNumberingAfterBreak="0">
     <w:nsid w:val="3A2D1FB7"/>
     <w:multiLevelType w:val="hybridMultilevel"/>
     <w:tmpl w:val="D0A28AF4"/>
@@ -3409,7 +4284,7 @@
       </w:rPr>
     </w:lvl>
   </w:abstractNum>
-  <w:abstractNum w:abstractNumId="12" w15:restartNumberingAfterBreak="0">
+  <w:abstractNum w:abstractNumId="13" w15:restartNumberingAfterBreak="0">
     <w:nsid w:val="3B3F1354"/>
     <w:multiLevelType w:val="multilevel"/>
     <w:tmpl w:val="59E8B57A"/>
@@ -3522,7 +4397,7 @@
       </w:rPr>
     </w:lvl>
   </w:abstractNum>
-  <w:abstractNum w:abstractNumId="13" w15:restartNumberingAfterBreak="0">
+  <w:abstractNum w:abstractNumId="14" w15:restartNumberingAfterBreak="0">
     <w:nsid w:val="3FB96C19"/>
     <w:multiLevelType w:val="multilevel"/>
     <w:tmpl w:val="A4C21ED6"/>
@@ -3635,7 +4510,7 @@
       </w:rPr>
     </w:lvl>
   </w:abstractNum>
-  <w:abstractNum w:abstractNumId="14" w15:restartNumberingAfterBreak="0">
+  <w:abstractNum w:abstractNumId="15" w15:restartNumberingAfterBreak="0">
     <w:nsid w:val="4A84774A"/>
     <w:multiLevelType w:val="hybridMultilevel"/>
     <w:tmpl w:val="5A86519E"/>
@@ -3721,7 +4596,7 @@
       </w:pPr>
     </w:lvl>
   </w:abstractNum>
-  <w:abstractNum w:abstractNumId="15" w15:restartNumberingAfterBreak="0">
+  <w:abstractNum w:abstractNumId="16" w15:restartNumberingAfterBreak="0">
     <w:nsid w:val="5DF00C50"/>
     <w:multiLevelType w:val="multilevel"/>
     <w:tmpl w:val="0A9E9B5C"/>
@@ -3834,7 +4709,7 @@
       </w:rPr>
     </w:lvl>
   </w:abstractNum>
-  <w:abstractNum w:abstractNumId="16" w15:restartNumberingAfterBreak="0">
+  <w:abstractNum w:abstractNumId="17" w15:restartNumberingAfterBreak="0">
     <w:nsid w:val="66644B8F"/>
     <w:multiLevelType w:val="multilevel"/>
     <w:tmpl w:val="1DC09544"/>
@@ -3952,7 +4827,7 @@
       </w:rPr>
     </w:lvl>
   </w:abstractNum>
-  <w:abstractNum w:abstractNumId="17" w15:restartNumberingAfterBreak="0">
+  <w:abstractNum w:abstractNumId="18" w15:restartNumberingAfterBreak="0">
     <w:nsid w:val="69151B1F"/>
     <w:multiLevelType w:val="hybridMultilevel"/>
     <w:tmpl w:val="7002848A"/>
@@ -4065,7 +4940,7 @@
       </w:rPr>
     </w:lvl>
   </w:abstractNum>
-  <w:abstractNum w:abstractNumId="18" w15:restartNumberingAfterBreak="0">
+  <w:abstractNum w:abstractNumId="19" w15:restartNumberingAfterBreak="0">
     <w:nsid w:val="734A397D"/>
     <w:multiLevelType w:val="multilevel"/>
     <w:tmpl w:val="4EE2C4CC"/>
@@ -4178,7 +5053,7 @@
       </w:rPr>
     </w:lvl>
   </w:abstractNum>
-  <w:abstractNum w:abstractNumId="19" w15:restartNumberingAfterBreak="0">
+  <w:abstractNum w:abstractNumId="20" w15:restartNumberingAfterBreak="0">
     <w:nsid w:val="79CA1227"/>
     <w:multiLevelType w:val="hybridMultilevel"/>
     <w:tmpl w:val="55540D28"/>
@@ -4291,94 +5166,97 @@
     </w:lvl>
   </w:abstractNum>
   <w:num w:numId="1" w16cid:durableId="617102136">
-    <w:abstractNumId w:val="10"/>
+    <w:abstractNumId w:val="11"/>
   </w:num>
   <w:num w:numId="2" w16cid:durableId="912158947">
-    <w:abstractNumId w:val="7"/>
+    <w:abstractNumId w:val="8"/>
   </w:num>
   <w:num w:numId="3" w16cid:durableId="281889757">
-    <w:abstractNumId w:val="11"/>
+    <w:abstractNumId w:val="12"/>
   </w:num>
   <w:num w:numId="4" w16cid:durableId="181207349">
     <w:abstractNumId w:val="0"/>
   </w:num>
   <w:num w:numId="5" w16cid:durableId="1060442504">
-    <w:abstractNumId w:val="1"/>
+    <w:abstractNumId w:val="2"/>
   </w:num>
   <w:num w:numId="6" w16cid:durableId="1781874687">
+    <w:abstractNumId w:val="20"/>
+  </w:num>
+  <w:num w:numId="7" w16cid:durableId="1930696681">
+    <w:abstractNumId w:val="17"/>
+  </w:num>
+  <w:num w:numId="8" w16cid:durableId="288122373">
+    <w:abstractNumId w:val="15"/>
+  </w:num>
+  <w:num w:numId="9" w16cid:durableId="1384670221">
+    <w:abstractNumId w:val="5"/>
+  </w:num>
+  <w:num w:numId="10" w16cid:durableId="1919559332">
+    <w:abstractNumId w:val="16"/>
+  </w:num>
+  <w:num w:numId="11" w16cid:durableId="913514872">
+    <w:abstractNumId w:val="10"/>
+  </w:num>
+  <w:num w:numId="12" w16cid:durableId="2093774704">
     <w:abstractNumId w:val="19"/>
   </w:num>
-  <w:num w:numId="7" w16cid:durableId="1930696681">
-    <w:abstractNumId w:val="16"/>
-  </w:num>
-  <w:num w:numId="8" w16cid:durableId="288122373">
+  <w:num w:numId="13" w16cid:durableId="1656835221">
     <w:abstractNumId w:val="14"/>
   </w:num>
-  <w:num w:numId="9" w16cid:durableId="1384670221">
+  <w:num w:numId="14" w16cid:durableId="2075085400">
+    <w:abstractNumId w:val="13"/>
+  </w:num>
+  <w:num w:numId="15" w16cid:durableId="1376928120">
     <w:abstractNumId w:val="4"/>
   </w:num>
-  <w:num w:numId="10" w16cid:durableId="1919559332">
-    <w:abstractNumId w:val="15"/>
+  <w:num w:numId="16" w16cid:durableId="402872824">
+    <w:abstractNumId w:val="7"/>
   </w:num>
-  <w:num w:numId="11" w16cid:durableId="913514872">
+  <w:num w:numId="17" w16cid:durableId="1200584732">
+    <w:abstractNumId w:val="7"/>
+  </w:num>
+  <w:num w:numId="18" w16cid:durableId="609974171">
+    <w:abstractNumId w:val="7"/>
+  </w:num>
+  <w:num w:numId="19" w16cid:durableId="389766910">
+    <w:abstractNumId w:val="7"/>
+  </w:num>
+  <w:num w:numId="20" w16cid:durableId="418916477">
+    <w:abstractNumId w:val="7"/>
+  </w:num>
+  <w:num w:numId="21" w16cid:durableId="1370489010">
+    <w:abstractNumId w:val="7"/>
+  </w:num>
+  <w:num w:numId="22" w16cid:durableId="1468939726">
+    <w:abstractNumId w:val="7"/>
+  </w:num>
+  <w:num w:numId="23" w16cid:durableId="1474328577">
+    <w:abstractNumId w:val="7"/>
+  </w:num>
+  <w:num w:numId="24" w16cid:durableId="1296644125">
+    <w:abstractNumId w:val="7"/>
+  </w:num>
+  <w:num w:numId="25" w16cid:durableId="5595566">
+    <w:abstractNumId w:val="7"/>
+  </w:num>
+  <w:num w:numId="26" w16cid:durableId="1878735314">
+    <w:abstractNumId w:val="7"/>
+  </w:num>
+  <w:num w:numId="27" w16cid:durableId="1749688877">
     <w:abstractNumId w:val="9"/>
   </w:num>
-  <w:num w:numId="12" w16cid:durableId="2093774704">
+  <w:num w:numId="28" w16cid:durableId="253558993">
+    <w:abstractNumId w:val="3"/>
+  </w:num>
+  <w:num w:numId="29" w16cid:durableId="1650590971">
     <w:abstractNumId w:val="18"/>
   </w:num>
-  <w:num w:numId="13" w16cid:durableId="1656835221">
-    <w:abstractNumId w:val="13"/>
-  </w:num>
-  <w:num w:numId="14" w16cid:durableId="2075085400">
-    <w:abstractNumId w:val="12"/>
-  </w:num>
-  <w:num w:numId="15" w16cid:durableId="1376928120">
-    <w:abstractNumId w:val="3"/>
-  </w:num>
-  <w:num w:numId="16" w16cid:durableId="402872824">
+  <w:num w:numId="30" w16cid:durableId="1272929739">
     <w:abstractNumId w:val="6"/>
   </w:num>
-  <w:num w:numId="17" w16cid:durableId="1200584732">
-    <w:abstractNumId w:val="6"/>
-  </w:num>
-  <w:num w:numId="18" w16cid:durableId="609974171">
-    <w:abstractNumId w:val="6"/>
-  </w:num>
-  <w:num w:numId="19" w16cid:durableId="389766910">
-    <w:abstractNumId w:val="6"/>
-  </w:num>
-  <w:num w:numId="20" w16cid:durableId="418916477">
-    <w:abstractNumId w:val="6"/>
-  </w:num>
-  <w:num w:numId="21" w16cid:durableId="1370489010">
-    <w:abstractNumId w:val="6"/>
-  </w:num>
-  <w:num w:numId="22" w16cid:durableId="1468939726">
-    <w:abstractNumId w:val="6"/>
-  </w:num>
-  <w:num w:numId="23" w16cid:durableId="1474328577">
-    <w:abstractNumId w:val="6"/>
-  </w:num>
-  <w:num w:numId="24" w16cid:durableId="1296644125">
-    <w:abstractNumId w:val="6"/>
-  </w:num>
-  <w:num w:numId="25" w16cid:durableId="5595566">
-    <w:abstractNumId w:val="6"/>
-  </w:num>
-  <w:num w:numId="26" w16cid:durableId="1878735314">
-    <w:abstractNumId w:val="6"/>
-  </w:num>
-  <w:num w:numId="27" w16cid:durableId="1749688877">
-    <w:abstractNumId w:val="8"/>
-  </w:num>
-  <w:num w:numId="28" w16cid:durableId="253558993">
-    <w:abstractNumId w:val="2"/>
-  </w:num>
-  <w:num w:numId="29" w16cid:durableId="1650590971">
-    <w:abstractNumId w:val="17"/>
-  </w:num>
-  <w:num w:numId="30" w16cid:durableId="1272929739">
-    <w:abstractNumId w:val="5"/>
+  <w:num w:numId="31" w16cid:durableId="724716965">
+    <w:abstractNumId w:val="1"/>
   </w:num>
 </w:numbering>
 </file>
@@ -5862,6 +6740,15 @@
 </file>
 
 <file path=customXml/item1.xml><?xml version="1.0" encoding="utf-8"?>
+<?mso-contentType ?>
+<FormTemplates xmlns="http://schemas.microsoft.com/sharepoint/v3/contenttype/forms">
+  <Display>DocumentLibraryForm</Display>
+  <Edit>DocumentLibraryForm</Edit>
+  <New>DocumentLibraryForm</New>
+</FormTemplates>
+</file>
+
+<file path=customXml/item2.xml><?xml version="1.0" encoding="utf-8"?>
 <ct:contentTypeSchema xmlns:ct="http://schemas.microsoft.com/office/2006/metadata/contentType" xmlns:ma="http://schemas.microsoft.com/office/2006/metadata/properties/metaAttributes" ct:_="" ma:_="" ma:contentTypeName="Documento" ma:contentTypeID="0x01010019FAAD7208B57F46B26AFFED99BCE0D3" ma:contentTypeVersion="16" ma:contentTypeDescription="Crear nuevo documento." ma:contentTypeScope="" ma:versionID="ad25a40a439e4eb6a750a8b6ae1789f7">
   <xsd:schema xmlns:xsd="http://www.w3.org/2001/XMLSchema" xmlns:xs="http://www.w3.org/2001/XMLSchema" xmlns:p="http://schemas.microsoft.com/office/2006/metadata/properties" xmlns:ns2="9d7b9a5c-6b4f-4ca1-bb03-c38cacb734bc" xmlns:ns3="7d80c08f-e909-465c-8aa4-0e649fbe85d0" xmlns:ns4="7302fe9c-5e91-4977-8271-167378b25bd2" targetNamespace="http://schemas.microsoft.com/office/2006/metadata/properties" ma:root="true" ma:fieldsID="113d448336e841d5d8efd4b9e74490d6" ns2:_="" ns3:_="" ns4:_="">
     <xsd:import namespace="9d7b9a5c-6b4f-4ca1-bb03-c38cacb734bc"/>
@@ -6109,15 +6996,6 @@
 </ct:contentTypeSchema>
 </file>
 
-<file path=customXml/item2.xml><?xml version="1.0" encoding="utf-8"?>
-<?mso-contentType ?>
-<FormTemplates xmlns="http://schemas.microsoft.com/sharepoint/v3/contenttype/forms">
-  <Display>DocumentLibraryForm</Display>
-  <Edit>DocumentLibraryForm</Edit>
-  <New>DocumentLibraryForm</New>
-</FormTemplates>
-</file>
-
 <file path=customXml/item3.xml><?xml version="1.0" encoding="utf-8"?>
 <p:properties xmlns:p="http://schemas.microsoft.com/office/2006/metadata/properties" xmlns:xsi="http://www.w3.org/2001/XMLSchema-instance" xmlns:pc="http://schemas.microsoft.com/office/infopath/2007/PartnerControls">
   <documentManagement>
@@ -6130,6 +7008,14 @@
 </file>
 
 <file path=customXml/itemProps1.xml><?xml version="1.0" encoding="utf-8"?>
+<ds:datastoreItem xmlns:ds="http://schemas.openxmlformats.org/officeDocument/2006/customXml" ds:itemID="{E5FD6A2B-9479-4129-9D84-6C858DBE1A90}">
+  <ds:schemaRefs>
+    <ds:schemaRef ds:uri="http://schemas.microsoft.com/sharepoint/v3/contenttype/forms"/>
+  </ds:schemaRefs>
+</ds:datastoreItem>
+</file>
+
+<file path=customXml/itemProps2.xml><?xml version="1.0" encoding="utf-8"?>
 <ds:datastoreItem xmlns:ds="http://schemas.openxmlformats.org/officeDocument/2006/customXml" ds:itemID="{BC4311AC-D0D5-4AE9-8386-76BDCE1C82F3}">
   <ds:schemaRefs>
     <ds:schemaRef ds:uri="http://schemas.microsoft.com/office/2006/metadata/contentType"/>
@@ -6149,14 +7035,6 @@
 </ds:datastoreItem>
 </file>
 
-<file path=customXml/itemProps2.xml><?xml version="1.0" encoding="utf-8"?>
-<ds:datastoreItem xmlns:ds="http://schemas.openxmlformats.org/officeDocument/2006/customXml" ds:itemID="{E5FD6A2B-9479-4129-9D84-6C858DBE1A90}">
-  <ds:schemaRefs>
-    <ds:schemaRef ds:uri="http://schemas.microsoft.com/sharepoint/v3/contenttype/forms"/>
-  </ds:schemaRefs>
-</ds:datastoreItem>
-</file>
-
 <file path=customXml/itemProps3.xml><?xml version="1.0" encoding="utf-8"?>
 <ds:datastoreItem xmlns:ds="http://schemas.openxmlformats.org/officeDocument/2006/customXml" ds:itemID="{261B0A37-6C6C-45CF-A5C4-83D994BC3980}">
   <ds:schemaRefs>

</xml_diff>

<commit_message>
Created smiles_to_morgan_fingerprint function and added notes about it in coursework memory
</commit_message>
<xml_diff>
--- a/TFM Drug Metabolism - Gonzalo Robles.docx
+++ b/TFM Drug Metabolism - Gonzalo Robles.docx
@@ -243,7 +243,25 @@
           <w:sz w:val="56"/>
           <w:lang w:val="en-GB"/>
         </w:rPr>
-        <w:t>Predicting Novel Drug Metabolism with Machine Learning: A CYP450-Based Approach</w:t>
+        <w:t xml:space="preserve">Predicting Novel Drug Metabolism with </w:t>
+      </w:r>
+      <w:r>
+        <w:rPr>
+          <w:rFonts w:ascii="Roboto" w:eastAsia="ヒラギノ角ゴ Pro W3" w:hAnsi="Roboto"/>
+          <w:color w:val="BA0C2F"/>
+          <w:sz w:val="56"/>
+          <w:lang w:val="en-GB"/>
+        </w:rPr>
+        <w:t>Neural Networks</w:t>
+      </w:r>
+      <w:r>
+        <w:rPr>
+          <w:rFonts w:ascii="Roboto" w:eastAsia="ヒラギノ角ゴ Pro W3" w:hAnsi="Roboto"/>
+          <w:color w:val="BA0C2F"/>
+          <w:sz w:val="56"/>
+          <w:lang w:val="en-GB"/>
+        </w:rPr>
+        <w:t>: A CYP450-Based Approach</w:t>
       </w:r>
     </w:p>
     <w:bookmarkEnd w:id="0"/>
@@ -1292,7 +1310,21 @@
         <w:rPr>
           <w:lang w:val="en-GB" w:eastAsia="en-GB"/>
         </w:rPr>
-        <w:t xml:space="preserve">A key family of enzymes responsible for drug metabolism is the cytochrome P450 (CYP450) superfamily, which processes the majority of marketed drugs. Identifying which CYP450 isoenzymes (i.e., subtypes) are involved in the metabolism of a new molecule is critical, as it can reveal potential </w:t>
+        <w:t xml:space="preserve">A key family of enzymes responsible for drug metabolism is the cytochrome P450 (CYP450) superfamily, which processes </w:t>
+      </w:r>
+      <w:proofErr w:type="gramStart"/>
+      <w:r>
+        <w:rPr>
+          <w:lang w:val="en-GB" w:eastAsia="en-GB"/>
+        </w:rPr>
+        <w:t>the majority of</w:t>
+      </w:r>
+      <w:proofErr w:type="gramEnd"/>
+      <w:r>
+        <w:rPr>
+          <w:lang w:val="en-GB" w:eastAsia="en-GB"/>
+        </w:rPr>
+        <w:t xml:space="preserve"> marketed drugs. Identifying which CYP450 isoenzymes (i.e., subtypes) are involved in the metabolism of a new molecule is critical, as it can reveal potential </w:t>
       </w:r>
       <w:r>
         <w:rPr>
@@ -1786,14 +1818,29 @@
         <w:rPr>
           <w:lang w:val="en-GB" w:eastAsia="en-GB"/>
         </w:rPr>
-        <w:t>on the other hand, leverages structure-based docking, flexible interaction fields, and structure–activity relationships (SARs) to model how xenobiotic compounds interact with enzyme active sites, ranking predicted poses through energy-based scoring functions</w:t>
+        <w:t xml:space="preserve">on the other hand, leverages structure-based docking, flexible interaction fields, and structure–activity relationships (SARs) to model how xenobiotic compounds interact with enzyme active sites, ranking predicted poses through energy-based scoring </w:t>
+      </w:r>
+      <w:proofErr w:type="gramStart"/>
+      <w:r>
+        <w:rPr>
+          <w:lang w:val="en-GB" w:eastAsia="en-GB"/>
+        </w:rPr>
+        <w:t>functions</w:t>
       </w:r>
       <w:r>
         <w:rPr>
           <w:color w:val="FF0000"/>
           <w:lang w:val="en-GB" w:eastAsia="en-GB"/>
         </w:rPr>
-        <w:t>[2]</w:t>
+        <w:t>[</w:t>
+      </w:r>
+      <w:proofErr w:type="gramEnd"/>
+      <w:r>
+        <w:rPr>
+          <w:color w:val="FF0000"/>
+          <w:lang w:val="en-GB" w:eastAsia="en-GB"/>
+        </w:rPr>
+        <w:t>2]</w:t>
       </w:r>
       <w:r>
         <w:rPr>
@@ -1819,7 +1866,14 @@
         <w:rPr>
           <w:lang w:val="en-GB" w:eastAsia="en-GB"/>
         </w:rPr>
-        <w:t>Despite the proprietary nature of these platforms, it is clear</w:t>
+        <w:t xml:space="preserve">Despite the proprietary nature of these platforms, </w:t>
+      </w:r>
+      <w:proofErr w:type="gramStart"/>
+      <w:r>
+        <w:rPr>
+          <w:lang w:val="en-GB" w:eastAsia="en-GB"/>
+        </w:rPr>
+        <w:t>it is clear</w:t>
       </w:r>
       <w:r>
         <w:rPr>
@@ -1831,7 +1885,14 @@
         <w:rPr>
           <w:lang w:val="en-GB" w:eastAsia="en-GB"/>
         </w:rPr>
-        <w:t xml:space="preserve">the state of the art regarding </w:t>
+        <w:t>the</w:t>
+      </w:r>
+      <w:proofErr w:type="gramEnd"/>
+      <w:r>
+        <w:rPr>
+          <w:lang w:val="en-GB" w:eastAsia="en-GB"/>
+        </w:rPr>
+        <w:t xml:space="preserve"> state of the art regarding </w:t>
       </w:r>
       <w:r>
         <w:rPr>
@@ -1914,7 +1975,100 @@
         <w:rPr>
           <w:lang w:val="en-GB" w:eastAsia="en-GB"/>
         </w:rPr>
-        <w:t>, DeepP450, admetlab3.0. They use trees and SMILES mainly?</w:t>
+        <w:t xml:space="preserve">, DeepP450, admetlab3.0. They use trees and SMILES </w:t>
+      </w:r>
+      <w:proofErr w:type="gramStart"/>
+      <w:r>
+        <w:rPr>
+          <w:lang w:val="en-GB" w:eastAsia="en-GB"/>
+        </w:rPr>
+        <w:t>mainly?</w:t>
+      </w:r>
+      <w:proofErr w:type="gramEnd"/>
+    </w:p>
+    <w:p>
+      <w:pPr>
+        <w:jc w:val="both"/>
+        <w:rPr>
+          <w:lang w:val="en-GB" w:eastAsia="en-GB"/>
+        </w:rPr>
+      </w:pPr>
+      <w:r>
+        <w:rPr>
+          <w:lang w:val="en-GB" w:eastAsia="en-GB"/>
+        </w:rPr>
+        <w:t xml:space="preserve">State of the art of chemical representation in </w:t>
+      </w:r>
+      <w:proofErr w:type="spellStart"/>
+      <w:r>
+        <w:rPr>
+          <w:lang w:val="en-GB" w:eastAsia="en-GB"/>
+        </w:rPr>
+        <w:t>compchem</w:t>
+      </w:r>
+      <w:proofErr w:type="spellEnd"/>
+      <w:r>
+        <w:rPr>
+          <w:lang w:val="en-GB" w:eastAsia="en-GB"/>
+        </w:rPr>
+        <w:t>. SMILES as main way of storing chemical data due to its cheap computational cost and availability. Issues since its not canonical and can become tricky in protonated cases of chemicals with transition metals.</w:t>
+      </w:r>
+    </w:p>
+    <w:p>
+      <w:pPr>
+        <w:jc w:val="both"/>
+        <w:rPr>
+          <w:lang w:val="en-GB" w:eastAsia="en-GB"/>
+        </w:rPr>
+      </w:pPr>
+      <w:r>
+        <w:rPr>
+          <w:lang w:val="en-GB" w:eastAsia="en-GB"/>
+        </w:rPr>
+        <w:lastRenderedPageBreak/>
+        <w:t>Use of fingerprints instead of embedding due to the simplicity and low amount of data available (in the thousands). Use of Mor</w:t>
+      </w:r>
+      <w:r>
+        <w:rPr>
+          <w:lang w:val="en-GB" w:eastAsia="en-GB"/>
+        </w:rPr>
+        <w:t>gan</w:t>
+      </w:r>
+      <w:r>
+        <w:rPr>
+          <w:lang w:val="en-GB" w:eastAsia="en-GB"/>
+        </w:rPr>
+        <w:t xml:space="preserve"> Fingerprints or </w:t>
+      </w:r>
+      <w:r>
+        <w:rPr>
+          <w:lang w:val="en-GB" w:eastAsia="en-GB"/>
+        </w:rPr>
+        <w:t>MACCS</w:t>
+      </w:r>
+      <w:r>
+        <w:rPr>
+          <w:lang w:val="en-GB" w:eastAsia="en-GB"/>
+        </w:rPr>
+        <w:t xml:space="preserve"> with 166. But </w:t>
+      </w:r>
+      <w:r>
+        <w:rPr>
+          <w:lang w:val="en-GB" w:eastAsia="en-GB"/>
+        </w:rPr>
+        <w:t>this vector length</w:t>
+      </w:r>
+      <w:r>
+        <w:rPr>
+          <w:lang w:val="en-GB" w:eastAsia="en-GB"/>
+        </w:rPr>
+        <w:t xml:space="preserve"> can be too short to encode the chemical variability?</w:t>
+      </w:r>
+      <w:r>
+        <w:rPr>
+          <w:lang w:val="en-GB" w:eastAsia="en-GB"/>
+        </w:rPr>
+        <w:t xml:space="preserve"> </w:t>
       </w:r>
     </w:p>
     <w:p>
@@ -1962,7 +2116,6 @@
         <w:rPr>
           <w:lang w:val="en-GB" w:eastAsia="en-GB"/>
         </w:rPr>
-        <w:lastRenderedPageBreak/>
         <w:t>To develop and evaluate machine learning models capable of predicting the metabolism of novel drug-like molecules by classifying them according to the CYP450 isoenzymes most likely to metabolize them, using publicly available molecular data and annotations.</w:t>
       </w:r>
     </w:p>
@@ -2083,7 +2236,19 @@
         <w:rPr>
           <w:lang w:val="en-GB" w:eastAsia="en-GB"/>
         </w:rPr>
-        <w:t>ssess model performance with appropriate metrics, validate predictions against known experimental data, and explore how the approach support early drug discovery.</w:t>
+        <w:t xml:space="preserve">ssess model performance with appropriate metrics, validate predictions against known experimental data, and explore how the approach </w:t>
+      </w:r>
+      <w:r>
+        <w:rPr>
+          <w:lang w:val="en-GB" w:eastAsia="en-GB"/>
+        </w:rPr>
+        <w:t xml:space="preserve">may </w:t>
+      </w:r>
+      <w:r>
+        <w:rPr>
+          <w:lang w:val="en-GB" w:eastAsia="en-GB"/>
+        </w:rPr>
+        <w:t>support early drug discovery.</w:t>
       </w:r>
     </w:p>
     <w:p>
@@ -2137,13 +2302,127 @@
         <w:rPr>
           <w:lang w:val="en-GB"/>
         </w:rPr>
-        <w:t>, as the datasets involved are relatively small in size. This is particularly the case for drug-related data, where the number of compounds, especially those tested for metabolism, is limited and does not require large-scale or distributed database solutions.</w:t>
-      </w:r>
-    </w:p>
-    <w:p>
-      <w:pPr>
-        <w:rPr>
-          <w:lang w:val="en-GB" w:eastAsia="en-GB"/>
+        <w:t xml:space="preserve">, as the datasets involved are relatively </w:t>
+      </w:r>
+      <w:proofErr w:type="gramStart"/>
+      <w:r>
+        <w:rPr>
+          <w:lang w:val="en-GB"/>
+        </w:rPr>
+        <w:t>small in size</w:t>
+      </w:r>
+      <w:proofErr w:type="gramEnd"/>
+      <w:r>
+        <w:rPr>
+          <w:lang w:val="en-GB"/>
+        </w:rPr>
+        <w:t>. This is particularly the case for drug-related data, where the number of compounds, especially those tested for metabolism, is limited and does not require large-scale or distributed database solutions.</w:t>
+      </w:r>
+    </w:p>
+    <w:p>
+      <w:pPr>
+        <w:rPr>
+          <w:lang w:val="en-GB"/>
+        </w:rPr>
+      </w:pPr>
+      <w:proofErr w:type="gramStart"/>
+      <w:r>
+        <w:rPr>
+          <w:lang w:val="en-GB"/>
+        </w:rPr>
+        <w:t>In order to</w:t>
+      </w:r>
+      <w:proofErr w:type="gramEnd"/>
+      <w:r>
+        <w:rPr>
+          <w:lang w:val="en-GB"/>
+        </w:rPr>
+        <w:t xml:space="preserve"> improve the clarity and maintainability of the code, large language models such as ChatGPT and Perplexity were employed as supportive tools for refining docstrings and enhancing code readability</w:t>
+      </w:r>
+      <w:r>
+        <w:rPr>
+          <w:lang w:val="en-GB"/>
+        </w:rPr>
+        <w:t xml:space="preserve">. </w:t>
+      </w:r>
+      <w:r>
+        <w:rPr>
+          <w:lang w:val="en-GB"/>
+        </w:rPr>
+        <w:t>This approach ensured that the source code remained both accessible and transparent for future review and development.</w:t>
+      </w:r>
+    </w:p>
+    <w:p>
+      <w:pPr>
+        <w:rPr>
+          <w:lang w:val="en-GB"/>
+        </w:rPr>
+      </w:pPr>
+      <w:r>
+        <w:rPr>
+          <w:lang w:val="en-GB"/>
+        </w:rPr>
+        <w:t xml:space="preserve">For the cheminformatics component, the </w:t>
+      </w:r>
+      <w:proofErr w:type="spellStart"/>
+      <w:r>
+        <w:rPr>
+          <w:lang w:val="en-GB"/>
+        </w:rPr>
+        <w:t>RDKit</w:t>
+      </w:r>
+      <w:proofErr w:type="spellEnd"/>
+      <w:r>
+        <w:rPr>
+          <w:lang w:val="en-GB"/>
+        </w:rPr>
+        <w:t xml:space="preserve"> library was adopted to generate molecular representations in the form of Morgan fingerprints. </w:t>
+      </w:r>
+      <w:proofErr w:type="spellStart"/>
+      <w:r>
+        <w:rPr>
+          <w:lang w:val="en-GB"/>
+        </w:rPr>
+        <w:t>RDKit’s</w:t>
+      </w:r>
+      <w:proofErr w:type="spellEnd"/>
+      <w:r>
+        <w:rPr>
+          <w:lang w:val="en-GB"/>
+        </w:rPr>
+        <w:t xml:space="preserve"> </w:t>
+      </w:r>
+      <w:r>
+        <w:rPr>
+          <w:lang w:val="en-GB"/>
+        </w:rPr>
+        <w:t>“</w:t>
+      </w:r>
+      <w:proofErr w:type="spellStart"/>
+      <w:r>
+        <w:rPr>
+          <w:lang w:val="en-GB"/>
+        </w:rPr>
+        <w:t>FingerprintGenerator</w:t>
+      </w:r>
+      <w:proofErr w:type="spellEnd"/>
+      <w:r>
+        <w:rPr>
+          <w:lang w:val="en-GB"/>
+        </w:rPr>
+        <w:t>”</w:t>
+      </w:r>
+      <w:r>
+        <w:rPr>
+          <w:lang w:val="en-GB"/>
+        </w:rPr>
+        <w:t xml:space="preserve"> API was applied to transform molecular structures, expressed in SMILES notation, into fixed-length numerical vectors suitable for machine learning input.</w:t>
+      </w:r>
+    </w:p>
+    <w:p>
+      <w:pPr>
+        <w:rPr>
+          <w:lang w:val="en-GB"/>
         </w:rPr>
       </w:pPr>
       <w:r>
@@ -2155,6 +2434,1022 @@
     </w:p>
     <w:p>
       <w:pPr>
+        <w:rPr>
+          <w:lang w:val="en-GB"/>
+        </w:rPr>
+      </w:pPr>
+      <w:r>
+        <w:rPr>
+          <w:lang w:val="en-GB"/>
+        </w:rPr>
+        <w:t xml:space="preserve">Comparability SMILES vs InChI: </w:t>
+      </w:r>
+    </w:p>
+    <w:p>
+      <w:pPr>
+        <w:rPr>
+          <w:lang w:val="en-GB" w:eastAsia="en-GB"/>
+        </w:rPr>
+      </w:pPr>
+      <w:r>
+        <w:rPr>
+          <w:b/>
+          <w:bCs/>
+          <w:lang w:val="en-GB"/>
+        </w:rPr>
+        <w:t>Ambiguity in SMILES</w:t>
+      </w:r>
+      <w:r>
+        <w:rPr>
+          <w:lang w:val="en-GB"/>
+        </w:rPr>
+        <w:t>: Different SMILES strings can represent the same molecule, requiring canonicalization or data augmentation.</w:t>
+      </w:r>
+    </w:p>
+    <w:p>
+      <w:pPr>
+        <w:rPr>
+          <w:lang w:val="en-GB"/>
+        </w:rPr>
+      </w:pPr>
+    </w:p>
+    <w:p>
+      <w:pPr>
+        <w:rPr>
+          <w:lang w:val="en-GB"/>
+        </w:rPr>
+      </w:pPr>
+      <w:r>
+        <w:rPr>
+          <w:lang w:val="en-GB"/>
+        </w:rPr>
+        <w:t>…</w:t>
+      </w:r>
+    </w:p>
+    <w:p>
+      <w:pPr>
+        <w:rPr>
+          <w:lang w:val="en-GB"/>
+        </w:rPr>
+      </w:pPr>
+      <w:r>
+        <w:rPr>
+          <w:lang w:val="en-GB"/>
+        </w:rPr>
+        <w:t xml:space="preserve">Embedding: Morgan </w:t>
+      </w:r>
+      <w:proofErr w:type="spellStart"/>
+      <w:r>
+        <w:rPr>
+          <w:lang w:val="en-GB"/>
+        </w:rPr>
+        <w:t>figerprints</w:t>
+      </w:r>
+      <w:proofErr w:type="spellEnd"/>
+      <w:r>
+        <w:rPr>
+          <w:lang w:val="en-GB"/>
+        </w:rPr>
+        <w:t xml:space="preserve"> vs embedding discussion. Risks of overfitting in embedding due to small sample size, therefore use of synthetic datasets</w:t>
+      </w:r>
+    </w:p>
+    <w:p>
+      <w:pPr>
+        <w:rPr>
+          <w:lang w:val="en-GB"/>
+        </w:rPr>
+      </w:pPr>
+      <w:r>
+        <w:rPr>
+          <w:lang w:val="en-GB"/>
+        </w:rPr>
+        <w:t>Discussing the code: “</w:t>
+      </w:r>
+      <w:r>
+        <w:rPr>
+          <w:lang w:val="en-GB"/>
+        </w:rPr>
+        <w:t>Since the creation of the fingerprint generator involves a one-time setup of hashing and feature extraction rules, we instantiate it once at module load time and reuse it for efficiency. Each function call only performs the molecule-specific hashing, which scales linearly with molecule size</w:t>
+      </w:r>
+      <w:r>
+        <w:rPr>
+          <w:lang w:val="en-GB"/>
+        </w:rPr>
+        <w:t>”</w:t>
+      </w:r>
+    </w:p>
+    <w:p>
+      <w:pPr>
+        <w:rPr>
+          <w:lang w:val="en-GB"/>
+        </w:rPr>
+      </w:pPr>
+      <w:r>
+        <w:rPr>
+          <w:lang w:val="en-GB"/>
+        </w:rPr>
+        <w:t>Mathematically, fingerprints map a molecule</w:t>
+      </w:r>
+      <w:r>
+        <w:rPr>
+          <w:lang w:val="en-GB"/>
+        </w:rPr>
+        <w:t xml:space="preserve"> </w:t>
+      </w:r>
+      <w:r>
+        <w:rPr>
+          <w:rFonts w:ascii="Cambria Math" w:hAnsi="Cambria Math"/>
+          <w:lang w:val="en-GB"/>
+        </w:rPr>
+        <w:t>M</w:t>
+      </w:r>
+      <w:r>
+        <w:rPr>
+          <w:lang w:val="en-GB"/>
+        </w:rPr>
+        <w:t xml:space="preserve"> </w:t>
+      </w:r>
+      <w:r>
+        <w:rPr>
+          <w:lang w:val="en-GB"/>
+        </w:rPr>
+        <w:t>to a fixed binary vector:</w:t>
+      </w:r>
+    </w:p>
+    <w:p>
+      <w:pPr>
+        <w:rPr>
+          <w:lang w:val="en-GB"/>
+        </w:rPr>
+      </w:pPr>
+      <m:oMathPara>
+        <m:oMath>
+          <m:r>
+            <w:rPr>
+              <w:rFonts w:ascii="Cambria Math" w:hAnsi="Cambria Math"/>
+              <w:lang w:val="en-GB"/>
+            </w:rPr>
+            <m:t>φ</m:t>
+          </m:r>
+          <m:r>
+            <m:rPr>
+              <m:sty m:val="p"/>
+            </m:rPr>
+            <w:rPr>
+              <w:rFonts w:ascii="Cambria Math" w:hAnsi="Cambria Math"/>
+              <w:lang w:val="en-GB"/>
+            </w:rPr>
+            <m:t>:</m:t>
+          </m:r>
+          <m:r>
+            <w:rPr>
+              <w:rFonts w:ascii="Cambria Math" w:hAnsi="Cambria Math"/>
+              <w:lang w:val="en-GB"/>
+            </w:rPr>
+            <m:t>M</m:t>
+          </m:r>
+          <m:r>
+            <m:rPr>
+              <m:sty m:val="p"/>
+            </m:rPr>
+            <w:rPr>
+              <w:rFonts w:ascii="Cambria Math" w:hAnsi="Cambria Math"/>
+              <w:lang w:val="en-GB"/>
+            </w:rPr>
+            <m:t>⟼</m:t>
+          </m:r>
+          <m:sSup>
+            <m:sSupPr>
+              <m:ctrlPr>
+                <w:rPr>
+                  <w:rFonts w:ascii="Cambria Math" w:hAnsi="Cambria Math"/>
+                  <w:lang w:val="en-GB"/>
+                </w:rPr>
+              </m:ctrlPr>
+            </m:sSupPr>
+            <m:e>
+              <m:d>
+                <m:dPr>
+                  <m:begChr m:val="{"/>
+                  <m:endChr m:val="}"/>
+                  <m:ctrlPr>
+                    <w:rPr>
+                      <w:rFonts w:ascii="Cambria Math" w:hAnsi="Cambria Math"/>
+                      <w:lang w:val="en-GB"/>
+                    </w:rPr>
+                  </m:ctrlPr>
+                </m:dPr>
+                <m:e>
+                  <m:r>
+                    <m:rPr>
+                      <m:sty m:val="p"/>
+                    </m:rPr>
+                    <w:rPr>
+                      <w:rFonts w:ascii="Cambria Math" w:hAnsi="Cambria Math"/>
+                      <w:lang w:val="en-GB"/>
+                    </w:rPr>
+                    <m:t>0,1</m:t>
+                  </m:r>
+                </m:e>
+              </m:d>
+            </m:e>
+            <m:sup>
+              <m:r>
+                <w:rPr>
+                  <w:rFonts w:ascii="Cambria Math" w:hAnsi="Cambria Math"/>
+                  <w:lang w:val="en-GB"/>
+                </w:rPr>
+                <m:t>d</m:t>
+              </m:r>
+            </m:sup>
+          </m:sSup>
+          <m:r>
+            <m:rPr>
+              <m:sty m:val="p"/>
+            </m:rPr>
+            <w:rPr>
+              <w:rFonts w:ascii="Cambria Math" w:hAnsi="Cambria Math"/>
+              <w:lang w:val="en-GB"/>
+            </w:rPr>
+            <m:t xml:space="preserve">  </m:t>
+          </m:r>
+        </m:oMath>
+      </m:oMathPara>
+    </w:p>
+    <w:p>
+      <w:pPr>
+        <w:rPr>
+          <w:lang w:val="en-GB"/>
+        </w:rPr>
+      </w:pPr>
+      <w:r>
+        <w:rPr>
+          <w:lang w:val="en-GB"/>
+        </w:rPr>
+        <w:t xml:space="preserve">where each coordinate encodes the presence of a hashed subgraph of radius </w:t>
+      </w:r>
+      <w:r>
+        <w:rPr>
+          <w:rFonts w:ascii="Cambria Math" w:hAnsi="Cambria Math"/>
+          <w:lang w:val="en-GB"/>
+        </w:rPr>
+        <w:t>r</w:t>
+      </w:r>
+      <w:r>
+        <w:rPr>
+          <w:lang w:val="en-GB"/>
+        </w:rPr>
+        <w:t>. Distances between molecules are then typically measured with Tanimoto similarity:</w:t>
+      </w:r>
+    </w:p>
+    <w:p>
+      <w:pPr>
+        <w:rPr>
+          <w:lang w:val="en-GB"/>
+        </w:rPr>
+      </w:pPr>
+      <w:r>
+        <w:rPr>
+          <w:noProof/>
+          <w:lang w:val="en-GB"/>
+        </w:rPr>
+        <w:drawing>
+          <wp:inline distT="0" distB="0" distL="0" distR="0" wp14:anchorId="2D131C71" wp14:editId="7E0A07AD">
+            <wp:extent cx="5669915" cy="716280"/>
+            <wp:effectExtent l="0" t="0" r="6985" b="7620"/>
+            <wp:docPr id="1801629497" name="Picture 1" descr="A black background with white text&#10;&#10;AI-generated content may be incorrect."/>
+            <wp:cNvGraphicFramePr>
+              <a:graphicFrameLocks xmlns:a="http://schemas.openxmlformats.org/drawingml/2006/main" noChangeAspect="1"/>
+            </wp:cNvGraphicFramePr>
+            <a:graphic xmlns:a="http://schemas.openxmlformats.org/drawingml/2006/main">
+              <a:graphicData uri="http://schemas.openxmlformats.org/drawingml/2006/picture">
+                <pic:pic xmlns:pic="http://schemas.openxmlformats.org/drawingml/2006/picture">
+                  <pic:nvPicPr>
+                    <pic:cNvPr id="1801629497" name="Picture 1" descr="A black background with white text&#10;&#10;AI-generated content may be incorrect."/>
+                    <pic:cNvPicPr/>
+                  </pic:nvPicPr>
+                  <pic:blipFill>
+                    <a:blip r:embed="rId13"/>
+                    <a:stretch>
+                      <a:fillRect/>
+                    </a:stretch>
+                  </pic:blipFill>
+                  <pic:spPr>
+                    <a:xfrm>
+                      <a:off x="0" y="0"/>
+                      <a:ext cx="5669915" cy="716280"/>
+                    </a:xfrm>
+                    <a:prstGeom prst="rect">
+                      <a:avLst/>
+                    </a:prstGeom>
+                  </pic:spPr>
+                </pic:pic>
+              </a:graphicData>
+            </a:graphic>
+          </wp:inline>
+        </w:drawing>
+      </w:r>
+    </w:p>
+    <w:p>
+      <w:pPr>
+        <w:rPr>
+          <w:lang w:val="en-GB"/>
+        </w:rPr>
+      </w:pPr>
+      <w:r>
+        <w:rPr>
+          <w:noProof/>
+          <w:lang w:val="en-GB"/>
+        </w:rPr>
+        <w:drawing>
+          <wp:inline distT="0" distB="0" distL="0" distR="0" wp14:anchorId="539838E9" wp14:editId="60E03686">
+            <wp:extent cx="2629267" cy="647790"/>
+            <wp:effectExtent l="0" t="0" r="0" b="0"/>
+            <wp:docPr id="1649409166" name="Picture 1" descr="A purple text on a white background&#10;&#10;AI-generated content may be incorrect."/>
+            <wp:cNvGraphicFramePr>
+              <a:graphicFrameLocks xmlns:a="http://schemas.openxmlformats.org/drawingml/2006/main" noChangeAspect="1"/>
+            </wp:cNvGraphicFramePr>
+            <a:graphic xmlns:a="http://schemas.openxmlformats.org/drawingml/2006/main">
+              <a:graphicData uri="http://schemas.openxmlformats.org/drawingml/2006/picture">
+                <pic:pic xmlns:pic="http://schemas.openxmlformats.org/drawingml/2006/picture">
+                  <pic:nvPicPr>
+                    <pic:cNvPr id="1649409166" name="Picture 1" descr="A purple text on a white background&#10;&#10;AI-generated content may be incorrect."/>
+                    <pic:cNvPicPr/>
+                  </pic:nvPicPr>
+                  <pic:blipFill>
+                    <a:blip r:embed="rId14"/>
+                    <a:stretch>
+                      <a:fillRect/>
+                    </a:stretch>
+                  </pic:blipFill>
+                  <pic:spPr>
+                    <a:xfrm>
+                      <a:off x="0" y="0"/>
+                      <a:ext cx="2629267" cy="647790"/>
+                    </a:xfrm>
+                    <a:prstGeom prst="rect">
+                      <a:avLst/>
+                    </a:prstGeom>
+                  </pic:spPr>
+                </pic:pic>
+              </a:graphicData>
+            </a:graphic>
+          </wp:inline>
+        </w:drawing>
+      </w:r>
+    </w:p>
+    <w:p>
+      <w:pPr>
+        <w:rPr>
+          <w:lang w:val="en-GB"/>
+        </w:rPr>
+      </w:pPr>
+      <w:r>
+        <w:rPr>
+          <w:lang w:val="en-GB"/>
+        </w:rPr>
+        <w:t>In contrast, token embeddings define:</w:t>
+      </w:r>
+    </w:p>
+    <w:p>
+      <w:pPr>
+        <w:rPr>
+          <w:lang w:val="en-GB"/>
+        </w:rPr>
+      </w:pPr>
+      <m:oMathPara>
+        <m:oMath>
+          <m:r>
+            <w:rPr>
+              <w:rFonts w:ascii="Cambria Math" w:hAnsi="Cambria Math"/>
+              <w:lang w:val="en-GB"/>
+            </w:rPr>
+            <m:t>M ⟼</m:t>
+          </m:r>
+          <m:d>
+            <m:dPr>
+              <m:ctrlPr>
+                <w:rPr>
+                  <w:rFonts w:ascii="Cambria Math" w:hAnsi="Cambria Math"/>
+                  <w:i/>
+                  <w:lang w:val="en-GB"/>
+                </w:rPr>
+              </m:ctrlPr>
+            </m:dPr>
+            <m:e>
+              <m:r>
+                <w:rPr>
+                  <w:rFonts w:ascii="Cambria Math" w:hAnsi="Cambria Math"/>
+                  <w:lang w:val="en-GB"/>
+                </w:rPr>
+                <m:t>e</m:t>
+              </m:r>
+              <m:d>
+                <m:dPr>
+                  <m:ctrlPr>
+                    <w:rPr>
+                      <w:rFonts w:ascii="Cambria Math" w:hAnsi="Cambria Math"/>
+                      <w:i/>
+                      <w:lang w:val="en-GB"/>
+                    </w:rPr>
+                  </m:ctrlPr>
+                </m:dPr>
+                <m:e>
+                  <m:sSub>
+                    <m:sSubPr>
+                      <m:ctrlPr>
+                        <w:rPr>
+                          <w:rFonts w:ascii="Cambria Math" w:hAnsi="Cambria Math"/>
+                          <w:i/>
+                          <w:lang w:val="en-GB"/>
+                        </w:rPr>
+                      </m:ctrlPr>
+                    </m:sSubPr>
+                    <m:e>
+                      <m:r>
+                        <w:rPr>
+                          <w:rFonts w:ascii="Cambria Math" w:hAnsi="Cambria Math"/>
+                          <w:lang w:val="en-GB"/>
+                        </w:rPr>
+                        <m:t>t</m:t>
+                      </m:r>
+                    </m:e>
+                    <m:sub>
+                      <m:r>
+                        <w:rPr>
+                          <w:rFonts w:ascii="Cambria Math" w:hAnsi="Cambria Math"/>
+                          <w:lang w:val="en-GB"/>
+                        </w:rPr>
+                        <m:t>1</m:t>
+                      </m:r>
+                    </m:sub>
+                  </m:sSub>
+                </m:e>
+              </m:d>
+              <m:r>
+                <w:rPr>
+                  <w:rFonts w:ascii="Cambria Math" w:hAnsi="Cambria Math"/>
+                  <w:lang w:val="en-GB"/>
+                </w:rPr>
+                <m:t>, e</m:t>
+              </m:r>
+              <m:d>
+                <m:dPr>
+                  <m:ctrlPr>
+                    <w:rPr>
+                      <w:rFonts w:ascii="Cambria Math" w:hAnsi="Cambria Math"/>
+                      <w:i/>
+                      <w:lang w:val="en-GB"/>
+                    </w:rPr>
+                  </m:ctrlPr>
+                </m:dPr>
+                <m:e>
+                  <m:sSub>
+                    <m:sSubPr>
+                      <m:ctrlPr>
+                        <w:rPr>
+                          <w:rFonts w:ascii="Cambria Math" w:hAnsi="Cambria Math"/>
+                          <w:i/>
+                          <w:lang w:val="en-GB"/>
+                        </w:rPr>
+                      </m:ctrlPr>
+                    </m:sSubPr>
+                    <m:e>
+                      <m:r>
+                        <w:rPr>
+                          <w:rFonts w:ascii="Cambria Math" w:hAnsi="Cambria Math"/>
+                          <w:lang w:val="en-GB"/>
+                        </w:rPr>
+                        <m:t>t</m:t>
+                      </m:r>
+                    </m:e>
+                    <m:sub>
+                      <m:r>
+                        <w:rPr>
+                          <w:rFonts w:ascii="Cambria Math" w:hAnsi="Cambria Math"/>
+                          <w:lang w:val="en-GB"/>
+                        </w:rPr>
+                        <m:t>2</m:t>
+                      </m:r>
+                    </m:sub>
+                  </m:sSub>
+                </m:e>
+              </m:d>
+              <m:r>
+                <w:rPr>
+                  <w:rFonts w:ascii="Cambria Math" w:hAnsi="Cambria Math"/>
+                  <w:lang w:val="en-GB"/>
+                </w:rPr>
+                <m:t>, …, e</m:t>
+              </m:r>
+              <m:d>
+                <m:dPr>
+                  <m:ctrlPr>
+                    <w:rPr>
+                      <w:rFonts w:ascii="Cambria Math" w:hAnsi="Cambria Math"/>
+                      <w:i/>
+                      <w:lang w:val="en-GB"/>
+                    </w:rPr>
+                  </m:ctrlPr>
+                </m:dPr>
+                <m:e>
+                  <m:sSub>
+                    <m:sSubPr>
+                      <m:ctrlPr>
+                        <w:rPr>
+                          <w:rFonts w:ascii="Cambria Math" w:hAnsi="Cambria Math"/>
+                          <w:i/>
+                          <w:lang w:val="en-GB"/>
+                        </w:rPr>
+                      </m:ctrlPr>
+                    </m:sSubPr>
+                    <m:e>
+                      <m:r>
+                        <w:rPr>
+                          <w:rFonts w:ascii="Cambria Math" w:hAnsi="Cambria Math"/>
+                          <w:lang w:val="en-GB"/>
+                        </w:rPr>
+                        <m:t>t</m:t>
+                      </m:r>
+                    </m:e>
+                    <m:sub>
+                      <m:r>
+                        <w:rPr>
+                          <w:rFonts w:ascii="Cambria Math" w:hAnsi="Cambria Math"/>
+                          <w:lang w:val="en-GB"/>
+                        </w:rPr>
+                        <m:t>n</m:t>
+                      </m:r>
+                    </m:sub>
+                  </m:sSub>
+                </m:e>
+              </m:d>
+            </m:e>
+          </m:d>
+          <m:r>
+            <w:rPr>
+              <w:rFonts w:ascii="Cambria Math" w:hAnsi="Cambria Math"/>
+              <w:lang w:val="en-GB"/>
+            </w:rPr>
+            <m:t xml:space="preserve"> ϵ</m:t>
+          </m:r>
+          <m:sSup>
+            <m:sSupPr>
+              <m:ctrlPr>
+                <w:rPr>
+                  <w:rFonts w:ascii="Cambria Math" w:hAnsi="Cambria Math"/>
+                  <w:i/>
+                  <w:lang w:val="en-GB"/>
+                </w:rPr>
+              </m:ctrlPr>
+            </m:sSupPr>
+            <m:e>
+              <m:r>
+                <m:rPr>
+                  <m:scr m:val="double-struck"/>
+                </m:rPr>
+                <w:rPr>
+                  <w:rFonts w:ascii="Cambria Math" w:hAnsi="Cambria Math"/>
+                  <w:lang w:val="en-GB"/>
+                </w:rPr>
+                <m:t>R</m:t>
+              </m:r>
+            </m:e>
+            <m:sup>
+              <m:r>
+                <w:rPr>
+                  <w:rFonts w:ascii="Cambria Math" w:hAnsi="Cambria Math"/>
+                  <w:lang w:val="en-GB"/>
+                </w:rPr>
+                <m:t>n×d</m:t>
+              </m:r>
+            </m:sup>
+          </m:sSup>
+        </m:oMath>
+      </m:oMathPara>
+    </w:p>
+    <w:p>
+      <w:pPr>
+        <w:rPr>
+          <w:lang w:val="en-GB"/>
+        </w:rPr>
+      </w:pPr>
+      <w:r>
+        <w:rPr>
+          <w:lang w:val="en-GB"/>
+        </w:rPr>
+        <w:t xml:space="preserve">where </w:t>
+      </w:r>
+      <w:proofErr w:type="spellStart"/>
+      <w:r>
+        <w:rPr>
+          <w:rStyle w:val="katex-mathml"/>
+          <w:lang w:val="en-GB"/>
+        </w:rPr>
+        <w:t>t</w:t>
+      </w:r>
+      <w:r>
+        <w:rPr>
+          <w:rStyle w:val="katex-mathml"/>
+          <w:vertAlign w:val="subscript"/>
+          <w:lang w:val="en-GB"/>
+        </w:rPr>
+        <w:t>i</w:t>
+      </w:r>
+      <w:proofErr w:type="spellEnd"/>
+      <w:r>
+        <w:rPr>
+          <w:rStyle w:val="katex-mathml"/>
+          <w:lang w:val="en-GB"/>
+        </w:rPr>
+        <w:t xml:space="preserve"> </w:t>
+      </w:r>
+      <w:r>
+        <w:rPr>
+          <w:lang w:val="en-GB"/>
+        </w:rPr>
+        <w:t xml:space="preserve">are tokens in the SMILES and </w:t>
+      </w:r>
+      <w:proofErr w:type="gramStart"/>
+      <w:r>
+        <w:rPr>
+          <w:rStyle w:val="katex-mathml"/>
+          <w:lang w:val="en-GB"/>
+        </w:rPr>
+        <w:t>e(</w:t>
+      </w:r>
+      <w:proofErr w:type="gramEnd"/>
+      <w:r>
+        <w:rPr>
+          <w:rStyle w:val="katex-mathml"/>
+          <w:rFonts w:ascii="Cambria Math" w:hAnsi="Cambria Math" w:cs="Cambria Math"/>
+          <w:lang w:val="en-GB"/>
+        </w:rPr>
+        <w:t>⋅</w:t>
+      </w:r>
+      <w:r>
+        <w:rPr>
+          <w:rStyle w:val="katex-mathml"/>
+          <w:lang w:val="en-GB"/>
+        </w:rPr>
+        <w:t>)</w:t>
+      </w:r>
+      <w:r>
+        <w:rPr>
+          <w:lang w:val="en-GB"/>
+        </w:rPr>
+        <w:t xml:space="preserve"> is a learned embedding function. A downstream sequence model </w:t>
+      </w:r>
+      <w:r>
+        <w:rPr>
+          <w:rStyle w:val="katex-mathml"/>
+          <w:lang w:val="en-GB"/>
+        </w:rPr>
+        <w:t>f</w:t>
+      </w:r>
+      <w:r>
+        <w:rPr>
+          <w:rStyle w:val="katex-mathml"/>
+          <w:vertAlign w:val="subscript"/>
+        </w:rPr>
+        <w:t>θ</w:t>
+      </w:r>
+      <w:r>
+        <w:rPr>
+          <w:rStyle w:val="vlist-s"/>
+          <w:lang w:val="en-GB"/>
+        </w:rPr>
+        <w:t>​</w:t>
+      </w:r>
+      <w:r>
+        <w:rPr>
+          <w:lang w:val="en-GB"/>
+        </w:rPr>
+        <w:t xml:space="preserve"> compresses this into a molecular representation:</w:t>
+      </w:r>
+    </w:p>
+    <w:p>
+      <w:pPr>
+        <w:rPr>
+          <w:lang w:val="en-GB"/>
+        </w:rPr>
+      </w:pPr>
+      <m:oMathPara>
+        <m:oMath>
+          <m:r>
+            <w:rPr>
+              <w:rFonts w:ascii="Cambria Math" w:hAnsi="Cambria Math"/>
+              <w:lang w:val="en-GB"/>
+            </w:rPr>
+            <m:t xml:space="preserve">z= </m:t>
+          </m:r>
+          <m:sSub>
+            <m:sSubPr>
+              <m:ctrlPr>
+                <w:rPr>
+                  <w:rFonts w:ascii="Cambria Math" w:hAnsi="Cambria Math"/>
+                  <w:i/>
+                  <w:lang w:val="en-GB"/>
+                </w:rPr>
+              </m:ctrlPr>
+            </m:sSubPr>
+            <m:e>
+              <m:r>
+                <w:rPr>
+                  <w:rFonts w:ascii="Cambria Math" w:hAnsi="Cambria Math"/>
+                  <w:lang w:val="en-GB"/>
+                </w:rPr>
+                <m:t>f</m:t>
+              </m:r>
+            </m:e>
+            <m:sub>
+              <m:r>
+                <w:rPr>
+                  <w:rFonts w:ascii="Cambria Math" w:hAnsi="Cambria Math"/>
+                  <w:lang w:val="en-GB"/>
+                </w:rPr>
+                <m:t>θ</m:t>
+              </m:r>
+            </m:sub>
+          </m:sSub>
+          <m:d>
+            <m:dPr>
+              <m:ctrlPr>
+                <w:rPr>
+                  <w:rFonts w:ascii="Cambria Math" w:hAnsi="Cambria Math"/>
+                  <w:i/>
+                  <w:lang w:val="en-GB"/>
+                </w:rPr>
+              </m:ctrlPr>
+            </m:dPr>
+            <m:e>
+              <m:r>
+                <w:rPr>
+                  <w:rFonts w:ascii="Cambria Math" w:hAnsi="Cambria Math"/>
+                  <w:lang w:val="en-GB"/>
+                </w:rPr>
+                <m:t>e</m:t>
+              </m:r>
+              <m:d>
+                <m:dPr>
+                  <m:ctrlPr>
+                    <w:rPr>
+                      <w:rFonts w:ascii="Cambria Math" w:hAnsi="Cambria Math"/>
+                      <w:i/>
+                      <w:lang w:val="en-GB"/>
+                    </w:rPr>
+                  </m:ctrlPr>
+                </m:dPr>
+                <m:e>
+                  <m:sSub>
+                    <m:sSubPr>
+                      <m:ctrlPr>
+                        <w:rPr>
+                          <w:rFonts w:ascii="Cambria Math" w:hAnsi="Cambria Math"/>
+                          <w:i/>
+                          <w:lang w:val="en-GB"/>
+                        </w:rPr>
+                      </m:ctrlPr>
+                    </m:sSubPr>
+                    <m:e>
+                      <m:r>
+                        <w:rPr>
+                          <w:rFonts w:ascii="Cambria Math" w:hAnsi="Cambria Math"/>
+                          <w:lang w:val="en-GB"/>
+                        </w:rPr>
+                        <m:t>t</m:t>
+                      </m:r>
+                    </m:e>
+                    <m:sub>
+                      <m:r>
+                        <w:rPr>
+                          <w:rFonts w:ascii="Cambria Math" w:hAnsi="Cambria Math"/>
+                          <w:lang w:val="en-GB"/>
+                        </w:rPr>
+                        <m:t>1</m:t>
+                      </m:r>
+                    </m:sub>
+                  </m:sSub>
+                </m:e>
+              </m:d>
+              <m:r>
+                <w:rPr>
+                  <w:rFonts w:ascii="Cambria Math" w:hAnsi="Cambria Math"/>
+                  <w:lang w:val="en-GB"/>
+                </w:rPr>
+                <m:t>, e</m:t>
+              </m:r>
+              <m:d>
+                <m:dPr>
+                  <m:ctrlPr>
+                    <w:rPr>
+                      <w:rFonts w:ascii="Cambria Math" w:hAnsi="Cambria Math"/>
+                      <w:i/>
+                      <w:lang w:val="en-GB"/>
+                    </w:rPr>
+                  </m:ctrlPr>
+                </m:dPr>
+                <m:e>
+                  <m:sSub>
+                    <m:sSubPr>
+                      <m:ctrlPr>
+                        <w:rPr>
+                          <w:rFonts w:ascii="Cambria Math" w:hAnsi="Cambria Math"/>
+                          <w:i/>
+                          <w:lang w:val="en-GB"/>
+                        </w:rPr>
+                      </m:ctrlPr>
+                    </m:sSubPr>
+                    <m:e>
+                      <m:r>
+                        <w:rPr>
+                          <w:rFonts w:ascii="Cambria Math" w:hAnsi="Cambria Math"/>
+                          <w:lang w:val="en-GB"/>
+                        </w:rPr>
+                        <m:t>t</m:t>
+                      </m:r>
+                    </m:e>
+                    <m:sub>
+                      <m:r>
+                        <w:rPr>
+                          <w:rFonts w:ascii="Cambria Math" w:hAnsi="Cambria Math"/>
+                          <w:lang w:val="en-GB"/>
+                        </w:rPr>
+                        <m:t>2</m:t>
+                      </m:r>
+                    </m:sub>
+                  </m:sSub>
+                </m:e>
+              </m:d>
+              <m:r>
+                <w:rPr>
+                  <w:rFonts w:ascii="Cambria Math" w:hAnsi="Cambria Math"/>
+                  <w:lang w:val="en-GB"/>
+                </w:rPr>
+                <m:t>, … , e</m:t>
+              </m:r>
+              <m:d>
+                <m:dPr>
+                  <m:ctrlPr>
+                    <w:rPr>
+                      <w:rFonts w:ascii="Cambria Math" w:hAnsi="Cambria Math"/>
+                      <w:i/>
+                      <w:lang w:val="en-GB"/>
+                    </w:rPr>
+                  </m:ctrlPr>
+                </m:dPr>
+                <m:e>
+                  <m:sSub>
+                    <m:sSubPr>
+                      <m:ctrlPr>
+                        <w:rPr>
+                          <w:rFonts w:ascii="Cambria Math" w:hAnsi="Cambria Math"/>
+                          <w:i/>
+                          <w:lang w:val="en-GB"/>
+                        </w:rPr>
+                      </m:ctrlPr>
+                    </m:sSubPr>
+                    <m:e>
+                      <m:r>
+                        <w:rPr>
+                          <w:rFonts w:ascii="Cambria Math" w:hAnsi="Cambria Math"/>
+                          <w:lang w:val="en-GB"/>
+                        </w:rPr>
+                        <m:t>t</m:t>
+                      </m:r>
+                    </m:e>
+                    <m:sub>
+                      <m:r>
+                        <w:rPr>
+                          <w:rFonts w:ascii="Cambria Math" w:hAnsi="Cambria Math"/>
+                          <w:lang w:val="en-GB"/>
+                        </w:rPr>
+                        <m:t>n</m:t>
+                      </m:r>
+                    </m:sub>
+                  </m:sSub>
+                </m:e>
+              </m:d>
+            </m:e>
+          </m:d>
+          <m:r>
+            <w:rPr>
+              <w:rFonts w:ascii="Cambria Math" w:hAnsi="Cambria Math"/>
+              <w:lang w:val="en-GB"/>
+            </w:rPr>
+            <m:t xml:space="preserve">ϵ </m:t>
+          </m:r>
+          <m:sSup>
+            <m:sSupPr>
+              <m:ctrlPr>
+                <w:rPr>
+                  <w:rFonts w:ascii="Cambria Math" w:hAnsi="Cambria Math"/>
+                  <w:i/>
+                  <w:lang w:val="en-GB"/>
+                </w:rPr>
+              </m:ctrlPr>
+            </m:sSupPr>
+            <m:e>
+              <m:r>
+                <m:rPr>
+                  <m:scr m:val="double-struck"/>
+                </m:rPr>
+                <w:rPr>
+                  <w:rFonts w:ascii="Cambria Math" w:hAnsi="Cambria Math"/>
+                  <w:lang w:val="en-GB"/>
+                </w:rPr>
+                <m:t>R</m:t>
+              </m:r>
+            </m:e>
+            <m:sup>
+              <m:r>
+                <w:rPr>
+                  <w:rFonts w:ascii="Cambria Math" w:hAnsi="Cambria Math"/>
+                  <w:lang w:val="en-GB"/>
+                </w:rPr>
+                <m:t>k</m:t>
+              </m:r>
+            </m:sup>
+          </m:sSup>
+          <m:r>
+            <w:rPr>
+              <w:rFonts w:ascii="Cambria Math" w:hAnsi="Cambria Math"/>
+              <w:lang w:val="en-GB"/>
+            </w:rPr>
+            <m:t xml:space="preserve"> </m:t>
+          </m:r>
+        </m:oMath>
+      </m:oMathPara>
+    </w:p>
+    <w:p>
+      <w:pPr>
+        <w:rPr>
+          <w:lang w:val="en-GB"/>
+        </w:rPr>
+      </w:pPr>
+      <w:r>
+        <w:rPr>
+          <w:lang w:val="en-GB"/>
+        </w:rPr>
+        <w:t xml:space="preserve">Thus, fingerprints are a </w:t>
+      </w:r>
+      <w:r>
+        <w:rPr>
+          <w:b/>
+          <w:bCs/>
+          <w:lang w:val="en-GB"/>
+        </w:rPr>
+        <w:t>hand-crafted projection into a discrete feature space</w:t>
+      </w:r>
+      <w:r>
+        <w:rPr>
+          <w:lang w:val="en-GB"/>
+        </w:rPr>
+        <w:t xml:space="preserve">, whereas embeddings are a </w:t>
+      </w:r>
+      <w:r>
+        <w:rPr>
+          <w:b/>
+          <w:bCs/>
+          <w:lang w:val="en-GB"/>
+        </w:rPr>
+        <w:t>learned mapping into a continuous latent space</w:t>
+      </w:r>
+      <w:r>
+        <w:rPr>
+          <w:lang w:val="en-GB"/>
+        </w:rPr>
+        <w:t>. In high-data regimes, the continuous space should approximate chemical similarity more flexibly, whereas in low-data regimes, the discrete handcrafted features often outperform.</w:t>
+      </w:r>
+    </w:p>
+    <w:p>
+      <w:pPr>
+        <w:rPr>
+          <w:lang w:val="en-GB"/>
+        </w:rPr>
+      </w:pPr>
+      <w:r>
+        <w:rPr>
+          <w:lang w:val="en-GB"/>
+        </w:rPr>
+        <w:t>binary fingerprints can reduce chemical space to a checklist of substructures, which risks oversimplifying phenomena such as subtle steric or electronic effects relevant to cytochrome metabolism. A learned embedding function, particularly one based on tokenized SMILES with a sequence model, theoretically offers greater expressiveness by mapping molecules into a dense continuous vector space where chemically similar structures need not share explicit substructure overlap but can still lie close in embedding space. However, this benefit only manifests if sufficient training data are available to learn such embeddings</w:t>
+      </w:r>
+    </w:p>
+    <w:p>
+      <w:pPr>
+        <w:rPr>
+          <w:lang w:val="en-GB"/>
+        </w:rPr>
+      </w:pPr>
+      <w:r>
+        <w:rPr>
+          <w:lang w:val="en-GB"/>
+        </w:rPr>
+        <w:t>other fingerprints: Avalon, atom-pairs, topological torsions</w:t>
+      </w:r>
+    </w:p>
+    <w:p>
+      <w:pPr>
         <w:pStyle w:val="Heading1"/>
         <w:rPr>
           <w:lang w:val="en-GB" w:eastAsia="en-GB"/>
@@ -2164,6 +3459,7 @@
         <w:rPr>
           <w:lang w:val="en-GB" w:eastAsia="en-GB"/>
         </w:rPr>
+        <w:lastRenderedPageBreak/>
         <w:t>RESULTS</w:t>
       </w:r>
     </w:p>
@@ -2403,7 +3699,6 @@
         <w:rPr>
           <w:lang w:val="en-GB" w:eastAsia="en-GB"/>
         </w:rPr>
-        <w:lastRenderedPageBreak/>
         <w:t xml:space="preserve">For those drugs in the </w:t>
       </w:r>
       <w:proofErr w:type="spellStart"/>
@@ -2446,7 +3741,21 @@
         <w:rPr>
           <w:lang w:val="en-GB" w:eastAsia="en-GB"/>
         </w:rPr>
-        <w:t xml:space="preserve">. In some cases, the SMILES was easily found, while in other cases a group of results was obtained. This was due to the fact that the name given in the </w:t>
+        <w:t xml:space="preserve">. In some cases, the SMILES was easily found, while in other cases a group of results was obtained. This was </w:t>
+      </w:r>
+      <w:proofErr w:type="gramStart"/>
+      <w:r>
+        <w:rPr>
+          <w:lang w:val="en-GB" w:eastAsia="en-GB"/>
+        </w:rPr>
+        <w:t>due to the fact that</w:t>
+      </w:r>
+      <w:proofErr w:type="gramEnd"/>
+      <w:r>
+        <w:rPr>
+          <w:lang w:val="en-GB" w:eastAsia="en-GB"/>
+        </w:rPr>
+        <w:t xml:space="preserve"> the name given in the </w:t>
       </w:r>
       <w:proofErr w:type="spellStart"/>
       <w:r>
@@ -2472,7 +3781,21 @@
         <w:rPr>
           <w:lang w:val="en-GB" w:eastAsia="en-GB"/>
         </w:rPr>
-        <w:t xml:space="preserve">”. In these cases a fake </w:t>
+        <w:t xml:space="preserve">”. In these </w:t>
+      </w:r>
+      <w:proofErr w:type="gramStart"/>
+      <w:r>
+        <w:rPr>
+          <w:lang w:val="en-GB" w:eastAsia="en-GB"/>
+        </w:rPr>
+        <w:t>cases</w:t>
+      </w:r>
+      <w:proofErr w:type="gramEnd"/>
+      <w:r>
+        <w:rPr>
+          <w:lang w:val="en-GB" w:eastAsia="en-GB"/>
+        </w:rPr>
+        <w:t xml:space="preserve"> a fake </w:t>
       </w:r>
       <w:r>
         <w:rPr>
@@ -2718,7 +4041,7 @@
         </w:rPr>
         <w:t xml:space="preserve">(7), 379–393. </w:t>
       </w:r>
-      <w:hyperlink r:id="rId13" w:history="1">
+      <w:hyperlink r:id="rId15" w:history="1">
         <w:r>
           <w:rPr>
             <w:rStyle w:val="Hyperlink"/>
@@ -2748,7 +4071,7 @@
           <w:lang w:val="en-GB" w:eastAsia="en-GB"/>
         </w:rPr>
       </w:pPr>
-      <w:hyperlink r:id="rId14" w:history="1">
+      <w:hyperlink r:id="rId16" w:history="1">
         <w:r>
           <w:rPr>
             <w:rStyle w:val="Hyperlink"/>
@@ -2927,7 +4250,7 @@
         <v:path o:extrusionok="f" gradientshapeok="t" o:connecttype="rect"/>
         <o:lock v:ext="edit" aspectratio="t"/>
       </v:shapetype>
-      <v:shape id="_x0000_i1047" type="#_x0000_t75" style="width:167pt;height:167pt;visibility:visible;mso-wrap-style:square" o:bullet="t">
+      <v:shape id="_x0000_i1045" type="#_x0000_t75" style="width:167.15pt;height:167.15pt;visibility:visible;mso-wrap-style:square" o:bullet="t">
         <v:imagedata r:id="rId1" o:title=""/>
       </v:shape>
     </w:pict>
@@ -6475,6 +7798,69 @@
       <w:lang w:eastAsia="es-ES"/>
     </w:rPr>
   </w:style>
+  <w:style w:type="character" w:customStyle="1" w:styleId="katex-mathml">
+    <w:name w:val="katex-mathml"/>
+    <w:basedOn w:val="DefaultParagraphFont"/>
+    <w:rsid w:val="00831D38"/>
+  </w:style>
+  <w:style w:type="character" w:customStyle="1" w:styleId="mord">
+    <w:name w:val="mord"/>
+    <w:basedOn w:val="DefaultParagraphFont"/>
+    <w:rsid w:val="00831D38"/>
+  </w:style>
+  <w:style w:type="character" w:customStyle="1" w:styleId="mrel">
+    <w:name w:val="mrel"/>
+    <w:basedOn w:val="DefaultParagraphFont"/>
+    <w:rsid w:val="00831D38"/>
+  </w:style>
+  <w:style w:type="character" w:customStyle="1" w:styleId="mopen">
+    <w:name w:val="mopen"/>
+    <w:basedOn w:val="DefaultParagraphFont"/>
+    <w:rsid w:val="00831D38"/>
+  </w:style>
+  <w:style w:type="character" w:customStyle="1" w:styleId="mpunct">
+    <w:name w:val="mpunct"/>
+    <w:basedOn w:val="DefaultParagraphFont"/>
+    <w:rsid w:val="00831D38"/>
+  </w:style>
+  <w:style w:type="character" w:customStyle="1" w:styleId="mclose">
+    <w:name w:val="mclose"/>
+    <w:basedOn w:val="DefaultParagraphFont"/>
+    <w:rsid w:val="00831D38"/>
+  </w:style>
+  <w:style w:type="character" w:customStyle="1" w:styleId="vlist-s">
+    <w:name w:val="vlist-s"/>
+    <w:basedOn w:val="DefaultParagraphFont"/>
+    <w:rsid w:val="00831D38"/>
+  </w:style>
+  <w:style w:type="character" w:customStyle="1" w:styleId="mbin">
+    <w:name w:val="mbin"/>
+    <w:basedOn w:val="DefaultParagraphFont"/>
+    <w:rsid w:val="00831D38"/>
+  </w:style>
+  <w:style w:type="character" w:styleId="PlaceholderText">
+    <w:name w:val="Placeholder Text"/>
+    <w:basedOn w:val="DefaultParagraphFont"/>
+    <w:uiPriority w:val="99"/>
+    <w:semiHidden/>
+    <w:rsid w:val="00D766C1"/>
+    <w:rPr>
+      <w:color w:val="666666"/>
+    </w:rPr>
+  </w:style>
+  <w:style w:type="character" w:styleId="HTMLCode">
+    <w:name w:val="HTML Code"/>
+    <w:basedOn w:val="DefaultParagraphFont"/>
+    <w:uiPriority w:val="99"/>
+    <w:semiHidden/>
+    <w:unhideWhenUsed/>
+    <w:rsid w:val="009677B2"/>
+    <w:rPr>
+      <w:rFonts w:ascii="Courier New" w:eastAsia="Times New Roman" w:hAnsi="Courier New" w:cs="Courier New"/>
+      <w:sz w:val="20"/>
+      <w:szCs w:val="20"/>
+    </w:rPr>
+  </w:style>
 </w:styles>
 </file>
 
@@ -6740,15 +8126,6 @@
 </file>
 
 <file path=customXml/item1.xml><?xml version="1.0" encoding="utf-8"?>
-<?mso-contentType ?>
-<FormTemplates xmlns="http://schemas.microsoft.com/sharepoint/v3/contenttype/forms">
-  <Display>DocumentLibraryForm</Display>
-  <Edit>DocumentLibraryForm</Edit>
-  <New>DocumentLibraryForm</New>
-</FormTemplates>
-</file>
-
-<file path=customXml/item2.xml><?xml version="1.0" encoding="utf-8"?>
 <ct:contentTypeSchema xmlns:ct="http://schemas.microsoft.com/office/2006/metadata/contentType" xmlns:ma="http://schemas.microsoft.com/office/2006/metadata/properties/metaAttributes" ct:_="" ma:_="" ma:contentTypeName="Documento" ma:contentTypeID="0x01010019FAAD7208B57F46B26AFFED99BCE0D3" ma:contentTypeVersion="16" ma:contentTypeDescription="Crear nuevo documento." ma:contentTypeScope="" ma:versionID="ad25a40a439e4eb6a750a8b6ae1789f7">
   <xsd:schema xmlns:xsd="http://www.w3.org/2001/XMLSchema" xmlns:xs="http://www.w3.org/2001/XMLSchema" xmlns:p="http://schemas.microsoft.com/office/2006/metadata/properties" xmlns:ns2="9d7b9a5c-6b4f-4ca1-bb03-c38cacb734bc" xmlns:ns3="7d80c08f-e909-465c-8aa4-0e649fbe85d0" xmlns:ns4="7302fe9c-5e91-4977-8271-167378b25bd2" targetNamespace="http://schemas.microsoft.com/office/2006/metadata/properties" ma:root="true" ma:fieldsID="113d448336e841d5d8efd4b9e74490d6" ns2:_="" ns3:_="" ns4:_="">
     <xsd:import namespace="9d7b9a5c-6b4f-4ca1-bb03-c38cacb734bc"/>
@@ -6996,6 +8373,15 @@
 </ct:contentTypeSchema>
 </file>
 
+<file path=customXml/item2.xml><?xml version="1.0" encoding="utf-8"?>
+<?mso-contentType ?>
+<FormTemplates xmlns="http://schemas.microsoft.com/sharepoint/v3/contenttype/forms">
+  <Display>DocumentLibraryForm</Display>
+  <Edit>DocumentLibraryForm</Edit>
+  <New>DocumentLibraryForm</New>
+</FormTemplates>
+</file>
+
 <file path=customXml/item3.xml><?xml version="1.0" encoding="utf-8"?>
 <p:properties xmlns:p="http://schemas.microsoft.com/office/2006/metadata/properties" xmlns:xsi="http://www.w3.org/2001/XMLSchema-instance" xmlns:pc="http://schemas.microsoft.com/office/infopath/2007/PartnerControls">
   <documentManagement>
@@ -7008,14 +8394,6 @@
 </file>
 
 <file path=customXml/itemProps1.xml><?xml version="1.0" encoding="utf-8"?>
-<ds:datastoreItem xmlns:ds="http://schemas.openxmlformats.org/officeDocument/2006/customXml" ds:itemID="{E5FD6A2B-9479-4129-9D84-6C858DBE1A90}">
-  <ds:schemaRefs>
-    <ds:schemaRef ds:uri="http://schemas.microsoft.com/sharepoint/v3/contenttype/forms"/>
-  </ds:schemaRefs>
-</ds:datastoreItem>
-</file>
-
-<file path=customXml/itemProps2.xml><?xml version="1.0" encoding="utf-8"?>
 <ds:datastoreItem xmlns:ds="http://schemas.openxmlformats.org/officeDocument/2006/customXml" ds:itemID="{BC4311AC-D0D5-4AE9-8386-76BDCE1C82F3}">
   <ds:schemaRefs>
     <ds:schemaRef ds:uri="http://schemas.microsoft.com/office/2006/metadata/contentType"/>
@@ -7035,6 +8413,14 @@
 </ds:datastoreItem>
 </file>
 
+<file path=customXml/itemProps2.xml><?xml version="1.0" encoding="utf-8"?>
+<ds:datastoreItem xmlns:ds="http://schemas.openxmlformats.org/officeDocument/2006/customXml" ds:itemID="{E5FD6A2B-9479-4129-9D84-6C858DBE1A90}">
+  <ds:schemaRefs>
+    <ds:schemaRef ds:uri="http://schemas.microsoft.com/sharepoint/v3/contenttype/forms"/>
+  </ds:schemaRefs>
+</ds:datastoreItem>
+</file>
+
 <file path=customXml/itemProps3.xml><?xml version="1.0" encoding="utf-8"?>
 <ds:datastoreItem xmlns:ds="http://schemas.openxmlformats.org/officeDocument/2006/customXml" ds:itemID="{261B0A37-6C6C-45CF-A5C4-83D994BC3980}">
   <ds:schemaRefs>

</xml_diff>

<commit_message>
Added InChI to cached db. Mino changes to memory word
</commit_message>
<xml_diff>
--- a/TFM Drug Metabolism - Gonzalo Robles.docx
+++ b/TFM Drug Metabolism - Gonzalo Robles.docx
@@ -348,7 +348,6 @@
           <w:lang w:val="es-ES_tradnl"/>
         </w:rPr>
       </w:pPr>
-      <w:proofErr w:type="spellStart"/>
       <w:r>
         <w:rPr>
           <w:rFonts w:ascii="Roboto Light" w:eastAsia="ヒラギノ角ゴ Pro W3" w:hAnsi="Roboto Light"/>
@@ -356,9 +355,8 @@
           <w:sz w:val="32"/>
           <w:lang w:val="es-ES_tradnl"/>
         </w:rPr>
-        <w:t>Thesis</w:t>
-      </w:r>
-      <w:proofErr w:type="spellEnd"/>
+        <w:t>Thesis Supervisor:</w:t>
+      </w:r>
       <w:r>
         <w:rPr>
           <w:rFonts w:ascii="Roboto Light" w:eastAsia="ヒラギノ角ゴ Pro W3" w:hAnsi="Roboto Light"/>
@@ -366,7 +364,7 @@
           <w:sz w:val="32"/>
           <w:lang w:val="es-ES_tradnl"/>
         </w:rPr>
-        <w:t xml:space="preserve"> Supervisor:</w:t>
+        <w:t xml:space="preserve"> </w:t>
       </w:r>
       <w:r>
         <w:rPr>
@@ -375,21 +373,24 @@
           <w:sz w:val="32"/>
           <w:lang w:val="es-ES_tradnl"/>
         </w:rPr>
-        <w:t xml:space="preserve"> </w:t>
-      </w:r>
-      <w:r>
+        <w:t>Juan Manuel Moreno Lamparero</w:t>
+      </w:r>
+    </w:p>
+    <w:p>
+      <w:pPr>
+        <w:ind w:left="284" w:right="-141"/>
+        <w:jc w:val="both"/>
         <w:rPr>
           <w:rFonts w:ascii="Roboto Light" w:eastAsia="ヒラギノ角ゴ Pro W3" w:hAnsi="Roboto Light"/>
           <w:color w:val="404040" w:themeColor="text1" w:themeTint="BF"/>
           <w:sz w:val="32"/>
           <w:lang w:val="es-ES_tradnl"/>
         </w:rPr>
-        <w:t>Juan Manuel Moreno Lamparero</w:t>
-      </w:r>
-    </w:p>
-    <w:p>
-      <w:pPr>
-        <w:ind w:left="284" w:right="-141"/>
+      </w:pPr>
+    </w:p>
+    <w:p>
+      <w:pPr>
+        <w:ind w:right="-141"/>
         <w:jc w:val="both"/>
         <w:rPr>
           <w:rFonts w:ascii="Roboto Light" w:eastAsia="ヒラギノ角ゴ Pro W3" w:hAnsi="Roboto Light"/>
@@ -401,7 +402,7 @@
     </w:p>
     <w:p>
       <w:pPr>
-        <w:ind w:right="-141"/>
+        <w:ind w:left="284" w:right="-141"/>
         <w:jc w:val="both"/>
         <w:rPr>
           <w:rFonts w:ascii="Roboto Light" w:eastAsia="ヒラギノ角ゴ Pro W3" w:hAnsi="Roboto Light"/>
@@ -437,8 +438,8 @@
     </w:p>
     <w:p>
       <w:pPr>
-        <w:ind w:left="284" w:right="-141"/>
-        <w:jc w:val="both"/>
+        <w:ind w:left="-1701" w:right="-1276"/>
+        <w:jc w:val="center"/>
         <w:rPr>
           <w:rFonts w:ascii="Roboto Light" w:eastAsia="ヒラギノ角ゴ Pro W3" w:hAnsi="Roboto Light"/>
           <w:color w:val="404040" w:themeColor="text1" w:themeTint="BF"/>
@@ -446,18 +447,15 @@
           <w:lang w:val="es-ES_tradnl"/>
         </w:rPr>
       </w:pPr>
-    </w:p>
-    <w:p>
-      <w:pPr>
-        <w:ind w:left="-1701" w:right="-1276"/>
-        <w:jc w:val="center"/>
+      <w:r>
         <w:rPr>
           <w:rFonts w:ascii="Roboto Light" w:eastAsia="ヒラギノ角ゴ Pro W3" w:hAnsi="Roboto Light"/>
           <w:color w:val="404040" w:themeColor="text1" w:themeTint="BF"/>
           <w:sz w:val="32"/>
           <w:lang w:val="es-ES_tradnl"/>
         </w:rPr>
-      </w:pPr>
+        <w:t>–</w:t>
+      </w:r>
       <w:r>
         <w:rPr>
           <w:rFonts w:ascii="Roboto Light" w:eastAsia="ヒラギノ角ゴ Pro W3" w:hAnsi="Roboto Light"/>
@@ -465,7 +463,7 @@
           <w:sz w:val="32"/>
           <w:lang w:val="es-ES_tradnl"/>
         </w:rPr>
-        <w:t>–</w:t>
+        <w:t xml:space="preserve"> </w:t>
       </w:r>
       <w:r>
         <w:rPr>
@@ -474,7 +472,7 @@
           <w:sz w:val="32"/>
           <w:lang w:val="es-ES_tradnl"/>
         </w:rPr>
-        <w:t xml:space="preserve"> </w:t>
+        <w:t>Madrid, A</w:t>
       </w:r>
       <w:r>
         <w:rPr>
@@ -483,7 +481,7 @@
           <w:sz w:val="32"/>
           <w:lang w:val="es-ES_tradnl"/>
         </w:rPr>
-        <w:t>Madrid, A</w:t>
+        <w:t>ugust</w:t>
       </w:r>
       <w:r>
         <w:rPr>
@@ -492,7 +490,7 @@
           <w:sz w:val="32"/>
           <w:lang w:val="es-ES_tradnl"/>
         </w:rPr>
-        <w:t>ugust</w:t>
+        <w:t xml:space="preserve"> 2025</w:t>
       </w:r>
       <w:r>
         <w:rPr>
@@ -501,7 +499,7 @@
           <w:sz w:val="32"/>
           <w:lang w:val="es-ES_tradnl"/>
         </w:rPr>
-        <w:t xml:space="preserve"> 2025</w:t>
+        <w:t xml:space="preserve"> </w:t>
       </w:r>
       <w:r>
         <w:rPr>
@@ -510,17 +508,20 @@
           <w:sz w:val="32"/>
           <w:lang w:val="es-ES_tradnl"/>
         </w:rPr>
-        <w:t xml:space="preserve"> </w:t>
-      </w:r>
-      <w:r>
+        <w:t>–</w:t>
+      </w:r>
+    </w:p>
+    <w:p>
+      <w:pPr>
+        <w:ind w:left="-1701" w:right="-1276"/>
+        <w:jc w:val="center"/>
         <w:rPr>
           <w:rFonts w:ascii="Roboto Light" w:eastAsia="ヒラギノ角ゴ Pro W3" w:hAnsi="Roboto Light"/>
           <w:color w:val="404040" w:themeColor="text1" w:themeTint="BF"/>
           <w:sz w:val="32"/>
           <w:lang w:val="es-ES_tradnl"/>
         </w:rPr>
-        <w:t>–</w:t>
-      </w:r>
+      </w:pPr>
     </w:p>
     <w:p>
       <w:pPr>
@@ -536,18 +537,6 @@
     </w:p>
     <w:p>
       <w:pPr>
-        <w:ind w:left="-1701" w:right="-1276"/>
-        <w:jc w:val="center"/>
-        <w:rPr>
-          <w:rFonts w:ascii="Roboto Light" w:eastAsia="ヒラギノ角ゴ Pro W3" w:hAnsi="Roboto Light"/>
-          <w:color w:val="404040" w:themeColor="text1" w:themeTint="BF"/>
-          <w:sz w:val="32"/>
-          <w:lang w:val="es-ES_tradnl"/>
-        </w:rPr>
-      </w:pPr>
-    </w:p>
-    <w:p>
-      <w:pPr>
         <w:rPr>
           <w:rFonts w:cstheme="minorHAnsi"/>
           <w:color w:val="262626"/>
@@ -580,25 +569,25 @@
           <w:color w:val="262626"/>
           <w:lang w:eastAsia="en-GB"/>
         </w:rPr>
-        <w:t xml:space="preserve">Resumen o </w:t>
-      </w:r>
-      <w:proofErr w:type="spellStart"/>
+        <w:t>Resumen o abstract.</w:t>
+      </w:r>
       <w:r>
         <w:rPr>
           <w:rFonts w:cstheme="minorHAnsi"/>
           <w:color w:val="262626"/>
           <w:lang w:eastAsia="en-GB"/>
         </w:rPr>
-        <w:t>abstract</w:t>
-      </w:r>
-      <w:proofErr w:type="spellEnd"/>
+        <w:br/>
+        <w:t>Introducción y antecedentes.</w:t>
+      </w:r>
       <w:r>
         <w:rPr>
           <w:rFonts w:cstheme="minorHAnsi"/>
           <w:color w:val="262626"/>
           <w:lang w:eastAsia="en-GB"/>
         </w:rPr>
-        <w:t>.</w:t>
+        <w:br/>
+        <w:t>Objetivos del proyecto: se recomienda la fijación de un solo objetivo general, cuya exposición</w:t>
       </w:r>
       <w:r>
         <w:rPr>
@@ -607,7 +596,7 @@
           <w:lang w:eastAsia="en-GB"/>
         </w:rPr>
         <w:br/>
-        <w:t>Introducción y antecedentes.</w:t>
+        <w:t>debe comenzar con un verbo de acción, infinitivo, que dará respuesta a la pregunta: “¿Qué se</w:t>
       </w:r>
       <w:r>
         <w:rPr>
@@ -616,7 +605,7 @@
           <w:lang w:eastAsia="en-GB"/>
         </w:rPr>
         <w:br/>
-        <w:t>Objetivos del proyecto: se recomienda la fijación de un solo objetivo general, cuya exposición</w:t>
+        <w:t>pretende conseguir con este proyecto?” (Por ejemplo: “Desarroll</w:t>
       </w:r>
       <w:r>
         <w:rPr>
@@ -624,8 +613,7 @@
           <w:color w:val="262626"/>
           <w:lang w:eastAsia="en-GB"/>
         </w:rPr>
-        <w:br/>
-        <w:t>debe comenzar con un verbo de acción, infinitivo, que dará respuesta a la pregunta: “¿Qué se</w:t>
+        <w:t xml:space="preserve">ar una arquitectura big data en </w:t>
       </w:r>
       <w:r>
         <w:rPr>
@@ -633,8 +621,7 @@
           <w:color w:val="262626"/>
           <w:lang w:eastAsia="en-GB"/>
         </w:rPr>
-        <w:br/>
-        <w:t>pretende conseguir con este proyecto?” (Por ejemplo: “Desarroll</w:t>
+        <w:t>tiempo real (NRT) para procesar y predecir precios de una acción bursátil”. Una vez establecido</w:t>
       </w:r>
       <w:r>
         <w:rPr>
@@ -642,25 +629,23 @@
           <w:color w:val="262626"/>
           <w:lang w:eastAsia="en-GB"/>
         </w:rPr>
-        <w:t xml:space="preserve">ar una arquitectura </w:t>
-      </w:r>
-      <w:proofErr w:type="spellStart"/>
+        <w:t xml:space="preserve"> </w:t>
+      </w:r>
       <w:r>
         <w:rPr>
           <w:rFonts w:cstheme="minorHAnsi"/>
           <w:color w:val="262626"/>
           <w:lang w:eastAsia="en-GB"/>
         </w:rPr>
-        <w:t>big</w:t>
-      </w:r>
-      <w:proofErr w:type="spellEnd"/>
+        <w:t>el objetivo general, se detallarán los objetivos específicos; estos se derivan del objetivo</w:t>
+      </w:r>
       <w:r>
         <w:rPr>
           <w:rFonts w:cstheme="minorHAnsi"/>
           <w:color w:val="262626"/>
           <w:lang w:eastAsia="en-GB"/>
         </w:rPr>
-        <w:t xml:space="preserve"> data en </w:t>
+        <w:t xml:space="preserve"> </w:t>
       </w:r>
       <w:r>
         <w:rPr>
@@ -668,7 +653,7 @@
           <w:color w:val="262626"/>
           <w:lang w:eastAsia="en-GB"/>
         </w:rPr>
-        <w:t>tiempo real (NRT) para procesar y predecir precios de una acción bursátil”. Una vez establecido</w:t>
+        <w:t>general, y desarrollan, desglosan y concretan cada una de sus partes principales.</w:t>
       </w:r>
       <w:r>
         <w:rPr>
@@ -676,7 +661,8 @@
           <w:color w:val="262626"/>
           <w:lang w:eastAsia="en-GB"/>
         </w:rPr>
-        <w:t xml:space="preserve"> </w:t>
+        <w:br/>
+        <w:t>Material y métodos: si va a emplearse alguna base de datos relacional o no relacional; si se</w:t>
       </w:r>
       <w:r>
         <w:rPr>
@@ -684,7 +670,8 @@
           <w:color w:val="262626"/>
           <w:lang w:eastAsia="en-GB"/>
         </w:rPr>
-        <w:t>el objetivo general, se detallarán los objetivos específicos; estos se derivan del objetivo</w:t>
+        <w:br/>
+        <w:t>utilizará alguna máquina virtual o si el estudiante dispone de alguna cuenta en cualesquiera de</w:t>
       </w:r>
       <w:r>
         <w:rPr>
@@ -692,60 +679,8 @@
           <w:color w:val="262626"/>
           <w:lang w:eastAsia="en-GB"/>
         </w:rPr>
-        <w:t xml:space="preserve"> </w:t>
-      </w:r>
-      <w:r>
-        <w:rPr>
-          <w:rFonts w:cstheme="minorHAnsi"/>
-          <w:color w:val="262626"/>
-          <w:lang w:eastAsia="en-GB"/>
-        </w:rPr>
-        <w:t>general, y desarrollan, desglosan y concretan cada una de sus partes principales.</w:t>
-      </w:r>
-      <w:r>
-        <w:rPr>
-          <w:rFonts w:cstheme="minorHAnsi"/>
-          <w:color w:val="262626"/>
-          <w:lang w:eastAsia="en-GB"/>
-        </w:rPr>
         <w:br/>
-        <w:t>Material y métodos: si va a emplearse alguna base de datos relacional o no relacional; si se</w:t>
-      </w:r>
-      <w:r>
-        <w:rPr>
-          <w:rFonts w:cstheme="minorHAnsi"/>
-          <w:color w:val="262626"/>
-          <w:lang w:eastAsia="en-GB"/>
-        </w:rPr>
-        <w:br/>
-        <w:t>utilizará alguna máquina virtual o si el estudiante dispone de alguna cuenta en cualesquiera de</w:t>
-      </w:r>
-      <w:r>
-        <w:rPr>
-          <w:rFonts w:cstheme="minorHAnsi"/>
-          <w:color w:val="262626"/>
-          <w:lang w:eastAsia="en-GB"/>
-        </w:rPr>
-        <w:br/>
-        <w:t xml:space="preserve">los principales proveedores </w:t>
-      </w:r>
-      <w:proofErr w:type="spellStart"/>
-      <w:r>
-        <w:rPr>
-          <w:rFonts w:cstheme="minorHAnsi"/>
-          <w:color w:val="262626"/>
-          <w:lang w:eastAsia="en-GB"/>
-        </w:rPr>
-        <w:t>cloud</w:t>
-      </w:r>
-      <w:proofErr w:type="spellEnd"/>
-      <w:r>
-        <w:rPr>
-          <w:rFonts w:cstheme="minorHAnsi"/>
-          <w:color w:val="262626"/>
-          <w:lang w:eastAsia="en-GB"/>
-        </w:rPr>
-        <w:t xml:space="preserve"> para elaborar y desplegar el proyecto; si se utilizará un</w:t>
+        <w:t>los principales proveedores cloud para elaborar y desplegar el proyecto; si se utilizará un</w:t>
       </w:r>
       <w:r>
         <w:rPr>
@@ -871,25 +806,25 @@
           <w:lang w:eastAsia="en-GB"/>
         </w:rPr>
         <w:br/>
-        <w:t xml:space="preserve">2. Resumen, </w:t>
-      </w:r>
-      <w:proofErr w:type="spellStart"/>
+        <w:t>2. Resumen, abstract.</w:t>
+      </w:r>
       <w:r>
         <w:rPr>
           <w:rFonts w:cstheme="minorHAnsi"/>
           <w:color w:val="262626"/>
           <w:lang w:eastAsia="en-GB"/>
         </w:rPr>
-        <w:t>abstract</w:t>
-      </w:r>
-      <w:proofErr w:type="spellEnd"/>
+        <w:br/>
+        <w:t>3. Introducción y antecedentes.</w:t>
+      </w:r>
       <w:r>
         <w:rPr>
           <w:rFonts w:cstheme="minorHAnsi"/>
           <w:color w:val="262626"/>
           <w:lang w:eastAsia="en-GB"/>
         </w:rPr>
-        <w:t>.</w:t>
+        <w:br/>
+        <w:t>4. Objetivos del proyecto.</w:t>
       </w:r>
       <w:r>
         <w:rPr>
@@ -898,7 +833,7 @@
           <w:lang w:eastAsia="en-GB"/>
         </w:rPr>
         <w:br/>
-        <w:t>3. Introducción y antecedentes.</w:t>
+        <w:t>5. Material y métodos.</w:t>
       </w:r>
       <w:r>
         <w:rPr>
@@ -907,7 +842,7 @@
           <w:lang w:eastAsia="en-GB"/>
         </w:rPr>
         <w:br/>
-        <w:t>4. Objetivos del proyecto.</w:t>
+        <w:t>6. Resultados:</w:t>
       </w:r>
       <w:r>
         <w:rPr>
@@ -916,7 +851,7 @@
           <w:lang w:eastAsia="en-GB"/>
         </w:rPr>
         <w:br/>
-        <w:t>5. Material y métodos.</w:t>
+        <w:t>a. Adquisición de fuentes de datos (por ejemplo, múltiples ficheros de una competición Kaggle).</w:t>
       </w:r>
       <w:r>
         <w:rPr>
@@ -925,7 +860,7 @@
           <w:lang w:eastAsia="en-GB"/>
         </w:rPr>
         <w:br/>
-        <w:t>6. Resultados:</w:t>
+        <w:t>b. Descripción de fuentes de datos.</w:t>
       </w:r>
       <w:r>
         <w:rPr>
@@ -934,25 +869,25 @@
           <w:lang w:eastAsia="en-GB"/>
         </w:rPr>
         <w:br/>
-        <w:t xml:space="preserve">a. Adquisición de fuentes de datos (por ejemplo, múltiples ficheros de una competición </w:t>
-      </w:r>
-      <w:proofErr w:type="spellStart"/>
+        <w:t>c. Análisis exploratorio de datos, EDA (muy recomendable al finalizar este epígrafe incluir</w:t>
+      </w:r>
       <w:r>
         <w:rPr>
           <w:rFonts w:cstheme="minorHAnsi"/>
           <w:color w:val="262626"/>
           <w:lang w:eastAsia="en-GB"/>
         </w:rPr>
-        <w:t>Kaggle</w:t>
-      </w:r>
-      <w:proofErr w:type="spellEnd"/>
+        <w:br/>
+        <w:t>conclusiones más relevantes sobre el EDA).</w:t>
+      </w:r>
       <w:r>
         <w:rPr>
           <w:rFonts w:cstheme="minorHAnsi"/>
           <w:color w:val="262626"/>
           <w:lang w:eastAsia="en-GB"/>
         </w:rPr>
-        <w:t>).</w:t>
+        <w:br/>
+        <w:t>d. Preprocesado de datos (transformación, estandarización de variables, aplicación de pruebas</w:t>
       </w:r>
       <w:r>
         <w:rPr>
@@ -961,7 +896,7 @@
           <w:lang w:eastAsia="en-GB"/>
         </w:rPr>
         <w:br/>
-        <w:t>b. Descripción de fuentes de datos.</w:t>
+        <w:t>de hipótesis estadísticas, etc.).</w:t>
       </w:r>
       <w:r>
         <w:rPr>
@@ -970,7 +905,7 @@
           <w:lang w:eastAsia="en-GB"/>
         </w:rPr>
         <w:br/>
-        <w:t>c. Análisis exploratorio de datos, EDA (muy recomendable al finalizar este epígrafe incluir</w:t>
+        <w:t>e. Selección de variables.</w:t>
       </w:r>
       <w:r>
         <w:rPr>
@@ -979,7 +914,7 @@
           <w:lang w:eastAsia="en-GB"/>
         </w:rPr>
         <w:br/>
-        <w:t>conclusiones más relevantes sobre el EDA).</w:t>
+        <w:t>f. Partición de los datos en conjuntos train/test.</w:t>
       </w:r>
       <w:r>
         <w:rPr>
@@ -988,7 +923,7 @@
           <w:lang w:eastAsia="en-GB"/>
         </w:rPr>
         <w:br/>
-        <w:t>d. Preprocesado de datos (transformación, estandarización de variables, aplicación de pruebas</w:t>
+        <w:t>g. Aplicación de modelos de aprendizaje automático.</w:t>
       </w:r>
       <w:r>
         <w:rPr>
@@ -997,7 +932,7 @@
           <w:lang w:eastAsia="en-GB"/>
         </w:rPr>
         <w:br/>
-        <w:t>de hipótesis estadísticas, etc.).</w:t>
+        <w:t>h. Evaluación y validación de modelos de aprendizaje automático.</w:t>
       </w:r>
       <w:r>
         <w:rPr>
@@ -1006,7 +941,7 @@
           <w:lang w:eastAsia="en-GB"/>
         </w:rPr>
         <w:br/>
-        <w:t>e. Selección de variables.</w:t>
+        <w:t>i. Comparativa de resultados.</w:t>
       </w:r>
       <w:r>
         <w:rPr>
@@ -1015,25 +950,23 @@
           <w:lang w:eastAsia="en-GB"/>
         </w:rPr>
         <w:br/>
-        <w:t xml:space="preserve">f. Partición de los datos en conjuntos </w:t>
-      </w:r>
-      <w:proofErr w:type="spellStart"/>
+      </w:r>
       <w:r>
         <w:rPr>
           <w:rFonts w:cstheme="minorHAnsi"/>
           <w:color w:val="262626"/>
           <w:lang w:eastAsia="en-GB"/>
         </w:rPr>
-        <w:t>train</w:t>
-      </w:r>
-      <w:proofErr w:type="spellEnd"/>
+        <w:t>7. Conclusiones.</w:t>
+      </w:r>
       <w:r>
         <w:rPr>
           <w:rFonts w:cstheme="minorHAnsi"/>
           <w:color w:val="262626"/>
           <w:lang w:eastAsia="en-GB"/>
         </w:rPr>
-        <w:t>/test.</w:t>
+        <w:br/>
+        <w:t>8. Referencias bibliográficas.</w:t>
       </w:r>
       <w:r>
         <w:rPr>
@@ -1042,58 +975,6 @@
           <w:lang w:eastAsia="en-GB"/>
         </w:rPr>
         <w:br/>
-        <w:t>g. Aplicación de modelos de aprendizaje automático.</w:t>
-      </w:r>
-      <w:r>
-        <w:rPr>
-          <w:rFonts w:cstheme="minorHAnsi"/>
-          <w:color w:val="262626"/>
-          <w:lang w:eastAsia="en-GB"/>
-        </w:rPr>
-        <w:br/>
-        <w:t>h. Evaluación y validación de modelos de aprendizaje automático.</w:t>
-      </w:r>
-      <w:r>
-        <w:rPr>
-          <w:rFonts w:cstheme="minorHAnsi"/>
-          <w:color w:val="262626"/>
-          <w:lang w:eastAsia="en-GB"/>
-        </w:rPr>
-        <w:br/>
-        <w:t>i. Comparativa de resultados.</w:t>
-      </w:r>
-      <w:r>
-        <w:rPr>
-          <w:rFonts w:cstheme="minorHAnsi"/>
-          <w:color w:val="262626"/>
-          <w:lang w:eastAsia="en-GB"/>
-        </w:rPr>
-        <w:br/>
-      </w:r>
-      <w:r>
-        <w:rPr>
-          <w:rFonts w:cstheme="minorHAnsi"/>
-          <w:color w:val="262626"/>
-          <w:lang w:eastAsia="en-GB"/>
-        </w:rPr>
-        <w:t>7. Conclusiones.</w:t>
-      </w:r>
-      <w:r>
-        <w:rPr>
-          <w:rFonts w:cstheme="minorHAnsi"/>
-          <w:color w:val="262626"/>
-          <w:lang w:eastAsia="en-GB"/>
-        </w:rPr>
-        <w:br/>
-        <w:t>8. Referencias bibliográficas.</w:t>
-      </w:r>
-      <w:r>
-        <w:rPr>
-          <w:rFonts w:cstheme="minorHAnsi"/>
-          <w:color w:val="262626"/>
-          <w:lang w:eastAsia="en-GB"/>
-        </w:rPr>
-        <w:br/>
         <w:t>9. Anexos.</w:t>
       </w:r>
     </w:p>
@@ -1120,14 +1001,12 @@
           <w:lang w:val="en-GB" w:eastAsia="en-GB"/>
         </w:rPr>
       </w:pPr>
-      <w:proofErr w:type="spellStart"/>
       <w:r>
         <w:rPr>
           <w:lang w:val="en-GB" w:eastAsia="en-GB"/>
         </w:rPr>
         <w:t>Xxx</w:t>
       </w:r>
-      <w:proofErr w:type="spellEnd"/>
     </w:p>
     <w:p>
       <w:pPr>
@@ -1137,7 +1016,6 @@
           <w:lang w:val="en-GB" w:eastAsia="en-GB"/>
         </w:rPr>
       </w:pPr>
-      <w:proofErr w:type="spellStart"/>
       <w:r>
         <w:rPr>
           <w:lang w:val="en-GB" w:eastAsia="en-GB"/>
@@ -1150,7 +1028,6 @@
         </w:rPr>
         <w:t>men</w:t>
       </w:r>
-      <w:proofErr w:type="spellEnd"/>
     </w:p>
     <w:p>
       <w:pPr>
@@ -1159,28 +1036,12 @@
           <w:lang w:val="en-GB" w:eastAsia="en-GB"/>
         </w:rPr>
       </w:pPr>
-      <w:proofErr w:type="spellStart"/>
-      <w:r>
-        <w:rPr>
-          <w:lang w:val="en-GB" w:eastAsia="en-GB"/>
-        </w:rPr>
-        <w:t>Xxx</w:t>
-      </w:r>
-      <w:proofErr w:type="spellEnd"/>
-      <w:r>
-        <w:rPr>
-          <w:lang w:val="en-GB" w:eastAsia="en-GB"/>
-        </w:rPr>
-        <w:t xml:space="preserve"> </w:t>
-      </w:r>
-      <w:proofErr w:type="spellStart"/>
-      <w:r>
-        <w:rPr>
-          <w:lang w:val="en-GB" w:eastAsia="en-GB"/>
-        </w:rPr>
-        <w:t>español</w:t>
-      </w:r>
-      <w:proofErr w:type="spellEnd"/>
+      <w:r>
+        <w:rPr>
+          <w:lang w:val="en-GB" w:eastAsia="en-GB"/>
+        </w:rPr>
+        <w:t>Xxx español</w:t>
+      </w:r>
     </w:p>
     <w:p>
       <w:pPr>
@@ -1234,28 +1095,12 @@
           <w:lang w:val="en-GB" w:eastAsia="en-GB"/>
         </w:rPr>
       </w:pPr>
-      <w:proofErr w:type="spellStart"/>
-      <w:r>
-        <w:rPr>
-          <w:lang w:val="en-GB" w:eastAsia="en-GB"/>
-        </w:rPr>
-        <w:t>Dataframe</w:t>
-      </w:r>
-      <w:proofErr w:type="spellEnd"/>
-      <w:r>
-        <w:rPr>
-          <w:lang w:val="en-GB" w:eastAsia="en-GB"/>
-        </w:rPr>
-        <w:t xml:space="preserve">: </w:t>
-      </w:r>
-      <w:proofErr w:type="spellStart"/>
-      <w:r>
-        <w:rPr>
-          <w:lang w:val="en-GB" w:eastAsia="en-GB"/>
-        </w:rPr>
-        <w:t>df</w:t>
-      </w:r>
-      <w:proofErr w:type="spellEnd"/>
+      <w:r>
+        <w:rPr>
+          <w:lang w:val="en-GB" w:eastAsia="en-GB"/>
+        </w:rPr>
+        <w:t>Dataframe: df</w:t>
+      </w:r>
     </w:p>
     <w:p>
       <w:pPr>
@@ -1268,6 +1113,32 @@
           <w:lang w:val="en-GB" w:eastAsia="en-GB"/>
         </w:rPr>
         <w:t>Cytochrome p450: CYP450</w:t>
+      </w:r>
+    </w:p>
+    <w:p>
+      <w:pPr>
+        <w:rPr>
+          <w:lang w:val="en-GB" w:eastAsia="en-GB"/>
+        </w:rPr>
+      </w:pPr>
+      <w:r>
+        <w:rPr>
+          <w:lang w:val="en-GB" w:eastAsia="en-GB"/>
+        </w:rPr>
+        <w:t>SMILES (Simplified Molecular Input Line Entry System)</w:t>
+      </w:r>
+    </w:p>
+    <w:p>
+      <w:pPr>
+        <w:rPr>
+          <w:lang w:val="en-GB" w:eastAsia="en-GB"/>
+        </w:rPr>
+      </w:pPr>
+      <w:r>
+        <w:rPr>
+          <w:lang w:val="en-GB" w:eastAsia="en-GB"/>
+        </w:rPr>
+        <w:t>MACCS (Molecular ACCess System)</w:t>
       </w:r>
     </w:p>
     <w:p>
@@ -1296,7 +1167,37 @@
         <w:rPr>
           <w:lang w:val="en-GB" w:eastAsia="en-GB"/>
         </w:rPr>
-        <w:t>The development of new drugs is a long, complex, and costly process, where safety and efficacy must be carefully evaluated before clinical use. Drug metabolism plays a central role in this evaluation, influencing both the appropriate dosage (how much of a drug should be administered and how often) and potential adverse effects. How quickly and efficiently a compound is broken down and eliminated from the body directly affects its therapeutic effect, risk of toxicity, and interactions with other drugs.</w:t>
+        <w:t>The development of new drugs is a leng</w:t>
+      </w:r>
+      <w:r>
+        <w:rPr>
+          <w:lang w:val="en-GB" w:eastAsia="en-GB"/>
+        </w:rPr>
+        <w:t>thy</w:t>
+      </w:r>
+      <w:r>
+        <w:rPr>
+          <w:lang w:val="en-GB" w:eastAsia="en-GB"/>
+        </w:rPr>
+        <w:t>, complex, and costly process requiring rigorous evaluation of safety and efficacy before clinical use. Notably, nearly 40% of drug candidates fail during clinical trials due to inadequate pharmacokinetic properties</w:t>
+      </w:r>
+      <w:r>
+        <w:rPr>
+          <w:lang w:val="en-GB" w:eastAsia="en-GB"/>
+        </w:rPr>
+        <w:t xml:space="preserve"> </w:t>
+      </w:r>
+      <w:r>
+        <w:rPr>
+          <w:lang w:val="en-GB" w:eastAsia="en-GB"/>
+        </w:rPr>
+        <w:t>[1]</w:t>
+      </w:r>
+      <w:r>
+        <w:rPr>
+          <w:lang w:val="en-GB" w:eastAsia="en-GB"/>
+        </w:rPr>
+        <w:t>, which profoundly influence a compound's absorption, distribution, metabolism, and excretion. Drug metabolism plays a central role in this context, determining the appropriate dosage regimen and highlighting potential adverse effects. The rate and efficiency with which a compound is metabolized directly affect its therapeutic efficacy, toxicity risk, and potential drug-drug interactions, making metabolism assessment a critical factor in drug development success.</w:t>
       </w:r>
     </w:p>
     <w:p>
@@ -1310,21 +1211,7 @@
         <w:rPr>
           <w:lang w:val="en-GB" w:eastAsia="en-GB"/>
         </w:rPr>
-        <w:t xml:space="preserve">A key family of enzymes responsible for drug metabolism is the cytochrome P450 (CYP450) superfamily, which processes </w:t>
-      </w:r>
-      <w:proofErr w:type="gramStart"/>
-      <w:r>
-        <w:rPr>
-          <w:lang w:val="en-GB" w:eastAsia="en-GB"/>
-        </w:rPr>
-        <w:t>the majority of</w:t>
-      </w:r>
-      <w:proofErr w:type="gramEnd"/>
-      <w:r>
-        <w:rPr>
-          <w:lang w:val="en-GB" w:eastAsia="en-GB"/>
-        </w:rPr>
-        <w:t xml:space="preserve"> marketed drugs. Identifying which CYP450 isoenzymes (i.e., subtypes) are involved in the metabolism of a new molecule is critical, as it can reveal potential </w:t>
+        <w:t xml:space="preserve">A key family of enzymes responsible for drug metabolism is the cytochrome P450 (CYP450) superfamily, which processes the majority of marketed drugs. Identifying which CYP450 isoenzymes (i.e., subtypes) are involved in the metabolism of a new molecule is critical, as it can reveal potential </w:t>
       </w:r>
       <w:r>
         <w:rPr>
@@ -1350,7 +1237,36 @@
         <w:rPr>
           <w:lang w:val="en-GB" w:eastAsia="en-GB"/>
         </w:rPr>
-        <w:t>Experimental systems such as liver microsomes and primary hepatocytes are widely used to study drug metabolism, yet each has significant trade-offs. Microsomes enable relatively inexpensive, high-throughput testing, but offer only partial insights into a molecule’s metabolic profile. In contrast, primary hepatocytes provide a more complete and physiologically relevant picture, but they are far more expensive, challenging to handle, and unsuitable for testing large libraries of early candidates. As a result, detailed metabolic studies are often delayed. This challenge highlights the need for computational tools capable of predicting key metabolic behaviours early, complementing traditional experiments while reducing risk and cost.</w:t>
+        <w:t xml:space="preserve">Experimental systems such as liver microsomes and primary hepatocytes are widely used to study drug metabolism, yet each has significant trade-offs. Microsomes enable relatively inexpensive, high-throughput testing, but offer only partial insights into a molecule’s metabolic profile. In contrast, </w:t>
+      </w:r>
+      <w:r>
+        <w:rPr>
+          <w:lang w:val="en-GB" w:eastAsia="en-GB"/>
+        </w:rPr>
+        <w:lastRenderedPageBreak/>
+        <w:t>primary hepatocytes provide a more complete and physiologically relevant picture, but they are far more expensive, challenging to handle, and unsuitable for testing large libraries of early candidates. As a result, detailed metabolic studies are often delayed. This challenge highlights the need for computational tools capable of predicting key metabolic behaviours early, complementing traditional experiments while reducing risk and cost</w:t>
+      </w:r>
+      <w:r>
+        <w:rPr>
+          <w:lang w:val="en-GB" w:eastAsia="en-GB"/>
+        </w:rPr>
+        <w:t xml:space="preserve"> </w:t>
+      </w:r>
+      <w:r>
+        <w:rPr>
+          <w:color w:val="EE0000"/>
+          <w:sz w:val="20"/>
+          <w:szCs w:val="20"/>
+          <w:lang w:val="en-GB" w:eastAsia="en-GB"/>
+        </w:rPr>
+        <w:t>[2]</w:t>
+      </w:r>
+      <w:r>
+        <w:rPr>
+          <w:color w:val="EE0000"/>
+          <w:lang w:val="en-GB" w:eastAsia="en-GB"/>
+        </w:rPr>
+        <w:t>.</w:t>
       </w:r>
     </w:p>
     <w:p>
@@ -1364,36 +1280,19 @@
         <w:rPr>
           <w:lang w:val="en-GB" w:eastAsia="en-GB"/>
         </w:rPr>
-        <w:lastRenderedPageBreak/>
-        <w:t xml:space="preserve">The growing availability of high-quality biochemical databases, such as </w:t>
-      </w:r>
-      <w:proofErr w:type="spellStart"/>
-      <w:r>
-        <w:rPr>
-          <w:lang w:val="en-GB" w:eastAsia="en-GB"/>
-        </w:rPr>
-        <w:t>ChEMBL</w:t>
-      </w:r>
-      <w:proofErr w:type="spellEnd"/>
-      <w:r>
-        <w:rPr>
-          <w:lang w:val="en-GB" w:eastAsia="en-GB"/>
-        </w:rPr>
-        <w:t xml:space="preserve"> and </w:t>
-      </w:r>
-      <w:proofErr w:type="spellStart"/>
-      <w:r>
-        <w:rPr>
-          <w:lang w:val="en-GB" w:eastAsia="en-GB"/>
-        </w:rPr>
-        <w:t>DrugBank</w:t>
-      </w:r>
-      <w:proofErr w:type="spellEnd"/>
-      <w:r>
-        <w:rPr>
-          <w:lang w:val="en-GB" w:eastAsia="en-GB"/>
-        </w:rPr>
-        <w:t>, is helping to bridge this gap. These resources compile extensive information on molecular structures and their known metabolic properties, providing a valuable foundation for predictive modelling. By leveraging this data, machine-learning algorithms can anticipate metabolic behaviour much earlier in the discovery process, offering insights that would otherwise require time-intensive and costly experiments.</w:t>
+        <w:t>The growing availability of high-quality biochemical databases</w:t>
+      </w:r>
+      <w:r>
+        <w:rPr>
+          <w:lang w:val="en-GB" w:eastAsia="en-GB"/>
+        </w:rPr>
+        <w:t xml:space="preserve"> (db)</w:t>
+      </w:r>
+      <w:r>
+        <w:rPr>
+          <w:lang w:val="en-GB" w:eastAsia="en-GB"/>
+        </w:rPr>
+        <w:t>, such as ChEMBL and DrugBank, is helping to bridge this gap. These resources compile extensive information on molecular structures and their known metabolic properties, providing a valuable foundation for predictive modelling. By leveraging this data, machine-learning algorithms can anticipate metabolic behaviour much earlier in the discovery process, offering insights that would otherwise require time-intensive and costly experiments.</w:t>
       </w:r>
     </w:p>
     <w:p>
@@ -1473,35 +1372,123 @@
         <w:rPr>
           <w:lang w:val="en-GB" w:eastAsia="en-GB"/>
         </w:rPr>
-        <w:t xml:space="preserve"> for excretion. Together, these phases represent the natural sequence of </w:t>
-      </w:r>
-      <w:proofErr w:type="spellStart"/>
-      <w:r>
-        <w:rPr>
-          <w:lang w:val="en-GB" w:eastAsia="en-GB"/>
-        </w:rPr>
-        <w:t>biotransformations</w:t>
-      </w:r>
-      <w:proofErr w:type="spellEnd"/>
-      <w:r>
-        <w:rPr>
-          <w:lang w:val="en-GB" w:eastAsia="en-GB"/>
-        </w:rPr>
-        <w:t xml:space="preserve"> a compound undergoes, and hepatocytes are capable of capturing both, providing an overall view of the metabolic fate of a drug candidate.</w:t>
+        <w:t xml:space="preserve"> for excretion. Together, these phases represent the natural sequence of biotransformations a compound undergoes, and hepatocytes are capable of capturing both, providing an overall view of the metabolic fate of a drug candidate.</w:t>
+      </w:r>
+    </w:p>
+    <w:p>
+      <w:pPr>
+        <w:pStyle w:val="NormalWeb"/>
+      </w:pPr>
+      <w:r>
+        <w:rPr>
+          <w:noProof/>
+        </w:rPr>
+        <w:lastRenderedPageBreak/>
+        <w:drawing>
+          <wp:inline distT="0" distB="0" distL="0" distR="0" wp14:anchorId="0581CD12" wp14:editId="11B0B868">
+            <wp:extent cx="5622202" cy="3949835"/>
+            <wp:effectExtent l="0" t="0" r="0" b="0"/>
+            <wp:docPr id="938396478" name="Picture 1" descr="Diagram of a cell cycle"/>
+            <wp:cNvGraphicFramePr>
+              <a:graphicFrameLocks xmlns:a="http://schemas.openxmlformats.org/drawingml/2006/main" noChangeAspect="1"/>
+            </wp:cNvGraphicFramePr>
+            <a:graphic xmlns:a="http://schemas.openxmlformats.org/drawingml/2006/main">
+              <a:graphicData uri="http://schemas.openxmlformats.org/drawingml/2006/picture">
+                <pic:pic xmlns:pic="http://schemas.openxmlformats.org/drawingml/2006/picture">
+                  <pic:nvPicPr>
+                    <pic:cNvPr id="938396478" name="Picture 1" descr="Diagram of a cell cycle"/>
+                    <pic:cNvPicPr/>
+                  </pic:nvPicPr>
+                  <pic:blipFill>
+                    <a:blip r:embed="rId13"/>
+                    <a:stretch>
+                      <a:fillRect/>
+                    </a:stretch>
+                  </pic:blipFill>
+                  <pic:spPr>
+                    <a:xfrm>
+                      <a:off x="0" y="0"/>
+                      <a:ext cx="5655647" cy="3973332"/>
+                    </a:xfrm>
+                    <a:prstGeom prst="rect">
+                      <a:avLst/>
+                    </a:prstGeom>
+                  </pic:spPr>
+                </pic:pic>
+              </a:graphicData>
+            </a:graphic>
+          </wp:inline>
+        </w:drawing>
       </w:r>
     </w:p>
     <w:p>
       <w:pPr>
         <w:jc w:val="both"/>
         <w:rPr>
+          <w:i/>
+          <w:iCs/>
+          <w:lang w:val="en-GB" w:eastAsia="en-GB"/>
+        </w:rPr>
+      </w:pPr>
+      <w:r>
+        <w:rPr>
           <w:b/>
-        </w:rPr>
-      </w:pPr>
-      <w:r>
-        <w:rPr>
-          <w:b/>
-        </w:rPr>
-        <w:t>AÑADIR DIAGRAMA EJEMPLIFICANDO FASE I Y II DENTRO DEL HEPATOCITO</w:t>
+          <w:bCs/>
+          <w:lang w:val="en-GB" w:eastAsia="en-GB"/>
+        </w:rPr>
+        <w:t>Figure 1.</w:t>
+      </w:r>
+      <w:r>
+        <w:rPr>
+          <w:lang w:val="en-GB" w:eastAsia="en-GB"/>
+        </w:rPr>
+        <w:t xml:space="preserve"> A simplified </w:t>
+      </w:r>
+      <w:r>
+        <w:rPr>
+          <w:lang w:val="en-GB" w:eastAsia="en-GB"/>
+        </w:rPr>
+        <w:t xml:space="preserve">overview </w:t>
+      </w:r>
+      <w:r>
+        <w:rPr>
+          <w:lang w:val="en-GB" w:eastAsia="en-GB"/>
+        </w:rPr>
+        <w:t>of hepatic drug metabolism</w:t>
+      </w:r>
+      <w:r>
+        <w:rPr>
+          <w:lang w:val="en-GB" w:eastAsia="en-GB"/>
+        </w:rPr>
+        <w:t>. P</w:t>
+      </w:r>
+      <w:r>
+        <w:rPr>
+          <w:lang w:val="en-GB" w:eastAsia="en-GB"/>
+        </w:rPr>
+        <w:t>hase I reactions introduce or reveal polar functional groups via processes such as oxidation, reduction, and hydrolysis. *The resulting Phase I metabolites may be directly excreted or can proceed to a subsequent conjugation step with hydrophilic molecules (Phase II reactions).</w:t>
+      </w:r>
+      <w:r>
+        <w:rPr>
+          <w:lang w:val="en-GB" w:eastAsia="en-GB"/>
+        </w:rPr>
+        <w:t xml:space="preserve"> </w:t>
+      </w:r>
+      <w:r>
+        <w:rPr>
+          <w:i/>
+          <w:iCs/>
+          <w:lang w:val="en-GB" w:eastAsia="en-GB"/>
+        </w:rPr>
+        <w:t xml:space="preserve">Source: </w:t>
+      </w:r>
+      <w:r>
+        <w:rPr>
+          <w:i/>
+          <w:iCs/>
+          <w:lang w:val="en-GB" w:eastAsia="en-GB"/>
+        </w:rPr>
+        <w:t>Original artwork by the author.</w:t>
       </w:r>
     </w:p>
     <w:p>
@@ -1619,35 +1606,7 @@
         <w:rPr>
           <w:lang w:val="en-GB" w:eastAsia="en-GB"/>
         </w:rPr>
-        <w:t xml:space="preserve"> technologies designed to predict drug metabolism. Rule-based expert systems, such as </w:t>
-      </w:r>
-      <w:proofErr w:type="spellStart"/>
-      <w:r>
-        <w:rPr>
-          <w:lang w:val="en-GB" w:eastAsia="en-GB"/>
-        </w:rPr>
-        <w:t>MetaSite</w:t>
-      </w:r>
-      <w:proofErr w:type="spellEnd"/>
-      <w:r>
-        <w:rPr>
-          <w:lang w:val="en-GB" w:eastAsia="en-GB"/>
-        </w:rPr>
-        <w:t xml:space="preserve"> and </w:t>
-      </w:r>
-      <w:proofErr w:type="spellStart"/>
-      <w:r>
-        <w:rPr>
-          <w:lang w:val="en-GB" w:eastAsia="en-GB"/>
-        </w:rPr>
-        <w:t>StarDrop</w:t>
-      </w:r>
-      <w:proofErr w:type="spellEnd"/>
-      <w:r>
-        <w:rPr>
-          <w:lang w:val="en-GB" w:eastAsia="en-GB"/>
-        </w:rPr>
-        <w:t xml:space="preserve"> (with its WhichP450™ model), attempt to forecast how molecules are processed by specific enzymes, including CYP450 isoforms. These tools offer rapid predictions and can screen large compound libraries at a scale far beyond what any in vitro system could achieve. However, their proprietary nature and high licensing costs</w:t>
+        <w:t xml:space="preserve"> technologies designed to predict drug metabolism. Rule-based expert systems, such as MetaSite and StarDrop (with its WhichP450™ model), attempt to forecast how molecules are processed by specific enzymes, including CYP450 isoforms. These tools offer rapid predictions and can screen large compound libraries at a scale far beyond what any in vitro system could achieve. However, their proprietary nature and high licensing costs</w:t>
       </w:r>
       <w:r>
         <w:rPr>
@@ -1659,41 +1618,13 @@
         <w:rPr>
           <w:lang w:val="en-GB" w:eastAsia="en-GB"/>
         </w:rPr>
-        <w:t xml:space="preserve">ranging from several thousand euros per project for </w:t>
-      </w:r>
-      <w:proofErr w:type="spellStart"/>
-      <w:r>
-        <w:rPr>
-          <w:lang w:val="en-GB" w:eastAsia="en-GB"/>
-        </w:rPr>
-        <w:t>MetaSite</w:t>
-      </w:r>
-      <w:proofErr w:type="spellEnd"/>
-      <w:r>
-        <w:rPr>
-          <w:lang w:val="en-GB" w:eastAsia="en-GB"/>
-        </w:rPr>
-        <w:t xml:space="preserve"> to annual subscriptions exceeding tens of </w:t>
-      </w:r>
-      <w:r>
-        <w:rPr>
-          <w:lang w:val="en-GB" w:eastAsia="en-GB"/>
-        </w:rPr>
-        <w:t xml:space="preserve">thousands of euros for </w:t>
-      </w:r>
-      <w:proofErr w:type="spellStart"/>
-      <w:r>
-        <w:rPr>
-          <w:lang w:val="en-GB" w:eastAsia="en-GB"/>
-        </w:rPr>
-        <w:t>StarDrop</w:t>
-      </w:r>
-      <w:proofErr w:type="spellEnd"/>
-      <w:r>
-        <w:rPr>
-          <w:lang w:val="en-GB" w:eastAsia="en-GB"/>
-        </w:rPr>
-        <w:t xml:space="preserve">, </w:t>
+        <w:t xml:space="preserve">ranging from several thousand euros per project for MetaSite to annual subscriptions exceeding tens of </w:t>
+      </w:r>
+      <w:r>
+        <w:rPr>
+          <w:lang w:val="en-GB" w:eastAsia="en-GB"/>
+        </w:rPr>
+        <w:t xml:space="preserve">thousands of euros for StarDrop, </w:t>
       </w:r>
       <w:r>
         <w:rPr>
@@ -1737,79 +1668,212 @@
         <w:rPr>
           <w:lang w:val="en-GB" w:eastAsia="en-GB"/>
         </w:rPr>
-        <w:t xml:space="preserve">enzyme interactions. </w:t>
-      </w:r>
-      <w:proofErr w:type="spellStart"/>
-      <w:r>
-        <w:rPr>
-          <w:lang w:val="en-GB" w:eastAsia="en-GB"/>
-        </w:rPr>
-        <w:t>StarDrop’s</w:t>
-      </w:r>
-      <w:proofErr w:type="spellEnd"/>
+        <w:t>enzyme interactions. StarDrop’s Semeta platform integrates enzyme-specific regioselectivity models, quantum mechanical simulations, and predictive heuristics to identify likely metabolic pathways across major Phase I and Phase II enzymes, including CYP450 isoforms</w:t>
+      </w:r>
       <w:r>
         <w:rPr>
           <w:lang w:val="en-GB" w:eastAsia="en-GB"/>
         </w:rPr>
         <w:t xml:space="preserve"> </w:t>
       </w:r>
-      <w:proofErr w:type="spellStart"/>
-      <w:r>
-        <w:rPr>
-          <w:lang w:val="en-GB" w:eastAsia="en-GB"/>
-        </w:rPr>
-        <w:t>Semeta</w:t>
-      </w:r>
-      <w:proofErr w:type="spellEnd"/>
-      <w:r>
-        <w:rPr>
-          <w:lang w:val="en-GB" w:eastAsia="en-GB"/>
-        </w:rPr>
-        <w:t xml:space="preserve"> platform integrates enzyme-specific regioselectivity models, quantum mechanical simulations, and predictive heuristics to identify likely metabolic pathways across major Phase I and Phase II enzymes, including CYP450 isoforms</w:t>
-      </w:r>
-      <w:r>
-        <w:rPr>
+      <w:r>
+        <w:rPr>
+          <w:color w:val="FF0000"/>
+          <w:lang w:val="en-GB" w:eastAsia="en-GB"/>
+        </w:rPr>
+        <w:t>[</w:t>
+      </w:r>
+      <w:r>
+        <w:rPr>
+          <w:color w:val="FF0000"/>
+          <w:lang w:val="en-GB" w:eastAsia="en-GB"/>
+        </w:rPr>
+        <w:t>3</w:t>
+      </w:r>
+      <w:r>
+        <w:rPr>
+          <w:color w:val="FF0000"/>
+          <w:lang w:val="en-GB" w:eastAsia="en-GB"/>
+        </w:rPr>
+        <w:t>]</w:t>
+      </w:r>
+      <w:r>
+        <w:rPr>
+          <w:lang w:val="en-GB" w:eastAsia="en-GB"/>
+        </w:rPr>
+        <w:t>. MetaSite</w:t>
+      </w:r>
+      <w:r>
+        <w:rPr>
+          <w:lang w:val="en-GB" w:eastAsia="en-GB"/>
+        </w:rPr>
+        <w:t>,</w:t>
+      </w:r>
+      <w:r>
+        <w:rPr>
+          <w:color w:val="FF0000"/>
           <w:lang w:val="en-GB" w:eastAsia="en-GB"/>
         </w:rPr>
         <w:t xml:space="preserve"> </w:t>
       </w:r>
       <w:r>
         <w:rPr>
+          <w:lang w:val="en-GB" w:eastAsia="en-GB"/>
+        </w:rPr>
+        <w:t>on the other hand, leverages structure-based docking, flexible interaction fields, and structure–activity relationships (SARs) to model how xenobiotic compounds interact with enzyme active sites, ranking predicted poses through energy-based scoring functions</w:t>
+      </w:r>
+      <w:r>
+        <w:rPr>
           <w:color w:val="FF0000"/>
           <w:lang w:val="en-GB" w:eastAsia="en-GB"/>
         </w:rPr>
-        <w:t>[1</w:t>
+        <w:t>[</w:t>
       </w:r>
       <w:r>
         <w:rPr>
           <w:color w:val="FF0000"/>
           <w:lang w:val="en-GB" w:eastAsia="en-GB"/>
         </w:rPr>
+        <w:t>4</w:t>
+      </w:r>
+      <w:r>
+        <w:rPr>
+          <w:color w:val="FF0000"/>
+          <w:lang w:val="en-GB" w:eastAsia="en-GB"/>
+        </w:rPr>
         <w:t>]</w:t>
       </w:r>
       <w:r>
         <w:rPr>
           <w:lang w:val="en-GB" w:eastAsia="en-GB"/>
         </w:rPr>
-        <w:t xml:space="preserve">. </w:t>
-      </w:r>
-      <w:proofErr w:type="spellStart"/>
-      <w:r>
-        <w:rPr>
-          <w:lang w:val="en-GB" w:eastAsia="en-GB"/>
-        </w:rPr>
-        <w:t>MetaSite</w:t>
-      </w:r>
-      <w:proofErr w:type="spellEnd"/>
-      <w:r>
-        <w:rPr>
-          <w:lang w:val="en-GB" w:eastAsia="en-GB"/>
-        </w:rPr>
-        <w:t>,</w:t>
-      </w:r>
-      <w:r>
-        <w:rPr>
-          <w:color w:val="FF0000"/>
+        <w:t>. While these approaches have proven accuracy and the advantage of incorporating detailed enzyme knowledge, they can also be computationally intensive, particularly when simulating multiple enzyme systems or large libraries of molecules</w:t>
+      </w:r>
+      <w:r>
+        <w:rPr>
+          <w:lang w:val="en-GB" w:eastAsia="en-GB"/>
+        </w:rPr>
+        <w:t>.</w:t>
+      </w:r>
+    </w:p>
+    <w:p>
+      <w:pPr>
+        <w:jc w:val="both"/>
+        <w:rPr>
+          <w:lang w:val="en-GB" w:eastAsia="en-GB"/>
+        </w:rPr>
+      </w:pPr>
+      <w:r>
+        <w:rPr>
+          <w:lang w:val="en-GB" w:eastAsia="en-GB"/>
+        </w:rPr>
+        <w:t>Despite the proprietary nature of these platforms, it is clear</w:t>
+      </w:r>
+      <w:r>
+        <w:rPr>
+          <w:lang w:val="en-GB" w:eastAsia="en-GB"/>
+        </w:rPr>
+        <w:t xml:space="preserve"> that </w:t>
+      </w:r>
+      <w:r>
+        <w:rPr>
+          <w:lang w:val="en-GB" w:eastAsia="en-GB"/>
+        </w:rPr>
+        <w:t xml:space="preserve">the state of the art regarding </w:t>
+      </w:r>
+      <w:r>
+        <w:rPr>
+          <w:i/>
+          <w:lang w:val="en-GB" w:eastAsia="en-GB"/>
+        </w:rPr>
+        <w:t>in silico</w:t>
+      </w:r>
+      <w:r>
+        <w:rPr>
+          <w:lang w:val="en-GB" w:eastAsia="en-GB"/>
+        </w:rPr>
+        <w:t xml:space="preserve"> models relies heavily on ensemble modelling, a technique where multiple predictive models are combined to produce a more accurate and reliable outcome than any single model could achieve on its own. In the case of Semeta, for example, separate models such as WhichP450 and WhichEnzyme are integrated alongside regioselectivity predictors to collectively determine the most likely metabolic routes. This combined approach helps balance out the limitations of individual models by bringing together the strengths of different algorithms, leading to more reliable and accurate predictions.</w:t>
+      </w:r>
+    </w:p>
+    <w:p>
+      <w:pPr>
+        <w:jc w:val="both"/>
+        <w:rPr>
+          <w:color w:val="EE0000"/>
+          <w:lang w:val="en-GB" w:eastAsia="en-GB"/>
+        </w:rPr>
+      </w:pPr>
+      <w:r>
+        <w:rPr>
+          <w:color w:val="EE0000"/>
+          <w:lang w:val="en-GB" w:eastAsia="en-GB"/>
+        </w:rPr>
+        <w:t>Add about other models?? Like CYPReact, CypST, DeepP450, admetlab3.0. They use trees and SMILES mainly?</w:t>
+      </w:r>
+      <w:r>
+        <w:rPr>
+          <w:color w:val="EE0000"/>
+          <w:lang w:val="en-GB" w:eastAsia="en-GB"/>
+        </w:rPr>
+        <w:t xml:space="preserve"> “</w:t>
+      </w:r>
+      <w:r>
+        <w:rPr>
+          <w:color w:val="EE0000"/>
+          <w:lang w:val="en-GB" w:eastAsia="en-GB"/>
+        </w:rPr>
+        <w:t>CYPstrate consists of a collection of machine learning classifiers (random forest and support vector machines) for the prediction of substrates and non-substrates of the nine most important human CYP isozymes in the metabolism of xenobiotics (i.e. CYPs 1A2, 2A6, 2B6, 2C8, 2C9, 2C19, 2D6, 2E1 and 3A4). The models are trained on a high-quality data set of 1831 substrates and non-substrates compiled from public sources. Two distinct prediction modes are available to cover different use cases (see below).</w:t>
+      </w:r>
+      <w:r>
+        <w:rPr>
+          <w:color w:val="EE0000"/>
+          <w:lang w:val="en-GB" w:eastAsia="en-GB"/>
+        </w:rPr>
+        <w:t>”</w:t>
+      </w:r>
+    </w:p>
+    <w:p>
+      <w:pPr>
+        <w:jc w:val="both"/>
+        <w:rPr>
+          <w:lang w:val="en-GB" w:eastAsia="en-GB"/>
+        </w:rPr>
+      </w:pPr>
+      <w:r>
+        <w:rPr>
+          <w:lang w:val="en-GB" w:eastAsia="en-GB"/>
+        </w:rPr>
+        <w:lastRenderedPageBreak/>
+        <w:t xml:space="preserve">Among the various chemical representations in computational chemistry, SMILES (Simplified Molecular Input Line Entry System) stands as the predominant format for encoding molecular structures. SMILES’ popularity stems from its computational efficiency and widespread support across cheminformatics tools, making it the standard input for most cheminformatics algorithms. However, SMILES is not without limitations. Its non-canonical nature means that multiple strings can represent the same molecule, complicating tasks that rely on unique identifiers. Challenges also arise when representing protonated species, compounds containing transition metals, or more complex molecular </w:t>
+      </w:r>
+      <w:r>
+        <w:rPr>
+          <w:lang w:val="en-GB" w:eastAsia="en-GB"/>
+        </w:rPr>
+        <w:t>structure</w:t>
+      </w:r>
+      <w:r>
+        <w:rPr>
+          <w:lang w:val="en-GB" w:eastAsia="en-GB"/>
+        </w:rPr>
+        <w:t>s, where SMILES may lack precision and consistency.</w:t>
+      </w:r>
+    </w:p>
+    <w:p>
+      <w:pPr>
+        <w:jc w:val="both"/>
+        <w:rPr>
+          <w:lang w:val="en-GB" w:eastAsia="en-GB"/>
+        </w:rPr>
+      </w:pPr>
+      <w:r>
+        <w:rPr>
+          <w:lang w:val="en-GB" w:eastAsia="en-GB"/>
+        </w:rPr>
+        <w:t>To characterize molecular features for machine learning, chemical fingerprints are preferred over learned embeddings, particularly when datasets contain a relatively small number of compounds, usually in the thousands. Fingerprints such as MACCS keys, which provide a compact 166-bit vector, offer computational simplicity but often lack sufficient detail for predictive</w:t>
+      </w:r>
+      <w:r>
+        <w:rPr>
           <w:lang w:val="en-GB" w:eastAsia="en-GB"/>
         </w:rPr>
         <w:t xml:space="preserve"> </w:t>
@@ -1818,257 +1882,31 @@
         <w:rPr>
           <w:lang w:val="en-GB" w:eastAsia="en-GB"/>
         </w:rPr>
-        <w:t xml:space="preserve">on the other hand, leverages structure-based docking, flexible interaction fields, and structure–activity relationships (SARs) to model how xenobiotic compounds interact with enzyme active sites, ranking predicted poses through energy-based scoring </w:t>
-      </w:r>
-      <w:proofErr w:type="gramStart"/>
-      <w:r>
-        <w:rPr>
-          <w:lang w:val="en-GB" w:eastAsia="en-GB"/>
-        </w:rPr>
-        <w:t>functions</w:t>
-      </w:r>
-      <w:r>
-        <w:rPr>
-          <w:color w:val="FF0000"/>
-          <w:lang w:val="en-GB" w:eastAsia="en-GB"/>
-        </w:rPr>
-        <w:t>[</w:t>
-      </w:r>
-      <w:proofErr w:type="gramEnd"/>
-      <w:r>
-        <w:rPr>
-          <w:color w:val="FF0000"/>
-          <w:lang w:val="en-GB" w:eastAsia="en-GB"/>
-        </w:rPr>
-        <w:t>2]</w:t>
-      </w:r>
-      <w:r>
-        <w:rPr>
-          <w:lang w:val="en-GB" w:eastAsia="en-GB"/>
-        </w:rPr>
-        <w:t>. While these approaches have proven accuracy and the advantage of incorporating detailed enzyme knowledge, they can also be computationally intensive, particularly when simulating multiple enzyme systems or large libraries of molecules</w:t>
-      </w:r>
-      <w:r>
-        <w:rPr>
-          <w:lang w:val="en-GB" w:eastAsia="en-GB"/>
-        </w:rPr>
-        <w:t>.</w:t>
-      </w:r>
-    </w:p>
-    <w:p>
-      <w:pPr>
-        <w:jc w:val="both"/>
-        <w:rPr>
-          <w:lang w:val="en-GB" w:eastAsia="en-GB"/>
-        </w:rPr>
-      </w:pPr>
-      <w:r>
-        <w:rPr>
-          <w:lang w:val="en-GB" w:eastAsia="en-GB"/>
-        </w:rPr>
-        <w:t xml:space="preserve">Despite the proprietary nature of these platforms, </w:t>
-      </w:r>
-      <w:proofErr w:type="gramStart"/>
-      <w:r>
-        <w:rPr>
-          <w:lang w:val="en-GB" w:eastAsia="en-GB"/>
-        </w:rPr>
-        <w:t>it is clear</w:t>
-      </w:r>
-      <w:r>
-        <w:rPr>
-          <w:lang w:val="en-GB" w:eastAsia="en-GB"/>
-        </w:rPr>
-        <w:t xml:space="preserve"> that </w:t>
-      </w:r>
-      <w:r>
-        <w:rPr>
-          <w:lang w:val="en-GB" w:eastAsia="en-GB"/>
-        </w:rPr>
-        <w:t>the</w:t>
-      </w:r>
-      <w:proofErr w:type="gramEnd"/>
-      <w:r>
-        <w:rPr>
-          <w:lang w:val="en-GB" w:eastAsia="en-GB"/>
-        </w:rPr>
-        <w:t xml:space="preserve"> state of the art regarding </w:t>
-      </w:r>
-      <w:r>
-        <w:rPr>
-          <w:i/>
-          <w:lang w:val="en-GB" w:eastAsia="en-GB"/>
-        </w:rPr>
-        <w:t>in silico</w:t>
-      </w:r>
-      <w:r>
-        <w:rPr>
-          <w:lang w:val="en-GB" w:eastAsia="en-GB"/>
-        </w:rPr>
-        <w:t xml:space="preserve"> models relies heavily on ensemble modelling, a technique where multiple predictive models are combined to produce a more accurate and reliable outcome than any single model could achieve on its own. In the case of </w:t>
-      </w:r>
-      <w:proofErr w:type="spellStart"/>
-      <w:r>
-        <w:rPr>
-          <w:lang w:val="en-GB" w:eastAsia="en-GB"/>
-        </w:rPr>
-        <w:t>Semeta</w:t>
-      </w:r>
-      <w:proofErr w:type="spellEnd"/>
-      <w:r>
-        <w:rPr>
-          <w:lang w:val="en-GB" w:eastAsia="en-GB"/>
-        </w:rPr>
-        <w:t xml:space="preserve">, for example, separate models such as WhichP450 and </w:t>
-      </w:r>
-      <w:proofErr w:type="spellStart"/>
-      <w:r>
-        <w:rPr>
-          <w:lang w:val="en-GB" w:eastAsia="en-GB"/>
-        </w:rPr>
-        <w:t>WhichEnzyme</w:t>
-      </w:r>
-      <w:proofErr w:type="spellEnd"/>
-      <w:r>
-        <w:rPr>
-          <w:lang w:val="en-GB" w:eastAsia="en-GB"/>
-        </w:rPr>
-        <w:t xml:space="preserve"> are integrated alongside regioselectivity predictors to collectively determine the most likely metabolic routes. This combined approach helps balance out the limitations of individual models by bringing together the strengths of different algorithms, leading to more reliable and accurate predictions.</w:t>
-      </w:r>
-    </w:p>
-    <w:p>
-      <w:pPr>
-        <w:jc w:val="both"/>
-        <w:rPr>
-          <w:lang w:val="en-GB" w:eastAsia="en-GB"/>
-        </w:rPr>
-      </w:pPr>
-      <w:r>
-        <w:rPr>
-          <w:lang w:val="en-GB" w:eastAsia="en-GB"/>
-        </w:rPr>
-        <w:t xml:space="preserve">Add about other models?? Like </w:t>
-      </w:r>
-      <w:proofErr w:type="spellStart"/>
-      <w:r>
-        <w:rPr>
-          <w:lang w:val="en-GB" w:eastAsia="en-GB"/>
-        </w:rPr>
-        <w:t>CYPReact</w:t>
-      </w:r>
-      <w:proofErr w:type="spellEnd"/>
-      <w:r>
-        <w:rPr>
-          <w:lang w:val="en-GB" w:eastAsia="en-GB"/>
-        </w:rPr>
-        <w:t xml:space="preserve">, </w:t>
-      </w:r>
-      <w:proofErr w:type="spellStart"/>
-      <w:r>
-        <w:rPr>
-          <w:lang w:val="en-GB" w:eastAsia="en-GB"/>
-        </w:rPr>
-        <w:t>CypST</w:t>
-      </w:r>
-      <w:proofErr w:type="spellEnd"/>
-      <w:r>
-        <w:rPr>
-          <w:lang w:val="en-GB" w:eastAsia="en-GB"/>
-        </w:rPr>
-        <w:t xml:space="preserve">, DeepP450, admetlab3.0. They use trees and SMILES </w:t>
-      </w:r>
-      <w:proofErr w:type="gramStart"/>
-      <w:r>
-        <w:rPr>
-          <w:lang w:val="en-GB" w:eastAsia="en-GB"/>
-        </w:rPr>
-        <w:t>mainly?</w:t>
-      </w:r>
-      <w:proofErr w:type="gramEnd"/>
-    </w:p>
-    <w:p>
-      <w:pPr>
-        <w:jc w:val="both"/>
-        <w:rPr>
-          <w:lang w:val="en-GB" w:eastAsia="en-GB"/>
-        </w:rPr>
-      </w:pPr>
-      <w:r>
-        <w:rPr>
-          <w:lang w:val="en-GB" w:eastAsia="en-GB"/>
-        </w:rPr>
-        <w:t xml:space="preserve">State of the art of chemical representation in </w:t>
-      </w:r>
-      <w:proofErr w:type="spellStart"/>
-      <w:r>
-        <w:rPr>
-          <w:lang w:val="en-GB" w:eastAsia="en-GB"/>
-        </w:rPr>
-        <w:t>compchem</w:t>
-      </w:r>
-      <w:proofErr w:type="spellEnd"/>
-      <w:r>
-        <w:rPr>
-          <w:lang w:val="en-GB" w:eastAsia="en-GB"/>
-        </w:rPr>
-        <w:t>. SMILES as main way of storing chemical data due to its cheap computational cost and availability. Issues since its not canonical and can become tricky in protonated cases of chemicals with transition metals.</w:t>
-      </w:r>
-    </w:p>
-    <w:p>
-      <w:pPr>
-        <w:jc w:val="both"/>
-        <w:rPr>
-          <w:lang w:val="en-GB" w:eastAsia="en-GB"/>
-        </w:rPr>
-      </w:pPr>
-      <w:r>
-        <w:rPr>
-          <w:lang w:val="en-GB" w:eastAsia="en-GB"/>
-        </w:rPr>
-        <w:lastRenderedPageBreak/>
-        <w:t>Use of fingerprints instead of embedding due to the simplicity and low amount of data available (in the thousands). Use of Mor</w:t>
-      </w:r>
-      <w:r>
-        <w:rPr>
-          <w:lang w:val="en-GB" w:eastAsia="en-GB"/>
-        </w:rPr>
-        <w:t>gan</w:t>
-      </w:r>
-      <w:r>
-        <w:rPr>
-          <w:lang w:val="en-GB" w:eastAsia="en-GB"/>
-        </w:rPr>
-        <w:t xml:space="preserve"> Fingerprints or </w:t>
-      </w:r>
-      <w:r>
-        <w:rPr>
-          <w:lang w:val="en-GB" w:eastAsia="en-GB"/>
-        </w:rPr>
-        <w:t>MACCS</w:t>
-      </w:r>
-      <w:r>
-        <w:rPr>
-          <w:lang w:val="en-GB" w:eastAsia="en-GB"/>
-        </w:rPr>
-        <w:t xml:space="preserve"> with 166. But </w:t>
-      </w:r>
-      <w:r>
-        <w:rPr>
-          <w:lang w:val="en-GB" w:eastAsia="en-GB"/>
-        </w:rPr>
-        <w:t>this vector length</w:t>
-      </w:r>
-      <w:r>
-        <w:rPr>
-          <w:lang w:val="en-GB" w:eastAsia="en-GB"/>
-        </w:rPr>
-        <w:t xml:space="preserve"> can be too short to encode the chemical variability?</w:t>
+        <w:t>modelling. More informative are Morgan fingerprints, with adjustable lengths that capture substructural patterns. This work employs Morgan fingerprints of length 2048 bits rather than shorter alternatives like 512 or 1024, as the greater dimensionality better encodes chemical variability and subtle structural differences.</w:t>
       </w:r>
       <w:r>
         <w:rPr>
           <w:lang w:val="en-GB" w:eastAsia="en-GB"/>
         </w:rPr>
         <w:t xml:space="preserve"> </w:t>
+      </w:r>
+      <w:r>
+        <w:rPr>
+          <w:lang w:val="en-GB" w:eastAsia="en-GB"/>
+        </w:rPr>
+        <w:t xml:space="preserve">Overall, </w:t>
+      </w:r>
+      <w:r>
+        <w:rPr>
+          <w:lang w:val="en-GB" w:eastAsia="en-GB"/>
+        </w:rPr>
+        <w:t>f</w:t>
+      </w:r>
+      <w:r>
+        <w:rPr>
+          <w:lang w:val="en-GB" w:eastAsia="en-GB"/>
+        </w:rPr>
+        <w:t>ingerprints continue to dominate as the preferred molecular representation due to their efficiency and interpretability, although emerging embedding techniques have begun to attract attention for their potential to capture richer structural information.</w:t>
       </w:r>
     </w:p>
     <w:p>
@@ -2158,39 +1996,21 @@
           <w:color w:val="FF0000"/>
           <w:lang w:val="en-GB" w:eastAsia="en-GB"/>
         </w:rPr>
-        <w:t xml:space="preserve">sources such as </w:t>
-      </w:r>
-      <w:proofErr w:type="spellStart"/>
+        <w:t>sources such as ChEMBL and DrugBank.</w:t>
+      </w:r>
       <w:r>
         <w:rPr>
           <w:color w:val="FF0000"/>
           <w:lang w:val="en-GB" w:eastAsia="en-GB"/>
         </w:rPr>
-        <w:t>ChEMBL</w:t>
-      </w:r>
-      <w:proofErr w:type="spellEnd"/>
+        <w:t xml:space="preserve"> Otras bases: SuperCYP, INTEDE 2.0, Pathbank.org, </w:t>
+      </w:r>
       <w:r>
         <w:rPr>
           <w:color w:val="FF0000"/>
           <w:lang w:val="en-GB" w:eastAsia="en-GB"/>
         </w:rPr>
-        <w:t xml:space="preserve"> and </w:t>
-      </w:r>
-      <w:proofErr w:type="spellStart"/>
-      <w:r>
-        <w:rPr>
-          <w:color w:val="FF0000"/>
-          <w:lang w:val="en-GB" w:eastAsia="en-GB"/>
-        </w:rPr>
-        <w:t>DrugBank</w:t>
-      </w:r>
-      <w:proofErr w:type="spellEnd"/>
-      <w:r>
-        <w:rPr>
-          <w:color w:val="FF0000"/>
-          <w:lang w:val="en-GB" w:eastAsia="en-GB"/>
-        </w:rPr>
-        <w:t>.</w:t>
+        <w:t>https://drumap.nibiohn.go.jp/about</w:t>
       </w:r>
     </w:p>
     <w:p>
@@ -2267,28 +2087,99 @@
     </w:p>
     <w:p>
       <w:pPr>
-        <w:rPr>
-          <w:lang w:val="en-GB"/>
-        </w:rPr>
-      </w:pPr>
-      <w:r>
-        <w:rPr>
-          <w:lang w:val="en-GB"/>
-        </w:rPr>
-        <w:t>The source code and coursework developed for this project will be uploaded and maintained in a GitHub repository, ensuring proper version control and accessibility.</w:t>
-      </w:r>
-    </w:p>
-    <w:p>
-      <w:pPr>
-        <w:rPr>
-          <w:lang w:val="en-GB"/>
-        </w:rPr>
-      </w:pPr>
-      <w:r>
-        <w:rPr>
-          <w:lang w:val="en-GB"/>
-        </w:rPr>
-        <w:t xml:space="preserve">For data management, relational tables will be created and handled using the Python library </w:t>
+        <w:jc w:val="both"/>
+        <w:rPr>
+          <w:lang w:val="en-GB"/>
+        </w:rPr>
+      </w:pPr>
+      <w:r>
+        <w:rPr>
+          <w:lang w:val="en-GB"/>
+        </w:rPr>
+        <w:t xml:space="preserve">The source code and coursework developed for this project will be uploaded and maintained in a </w:t>
+      </w:r>
+      <w:r>
+        <w:rPr>
+          <w:lang w:val="en-GB"/>
+        </w:rPr>
+        <w:t xml:space="preserve">public </w:t>
+      </w:r>
+      <w:r>
+        <w:rPr>
+          <w:lang w:val="en-GB"/>
+        </w:rPr>
+        <w:t>GitHub repository, ensuring proper version control and accessibility.</w:t>
+      </w:r>
+    </w:p>
+    <w:p>
+      <w:pPr>
+        <w:jc w:val="both"/>
+        <w:rPr>
+          <w:lang w:val="en-GB"/>
+        </w:rPr>
+      </w:pPr>
+      <w:r>
+        <w:rPr>
+          <w:lang w:val="en-GB"/>
+        </w:rPr>
+        <w:t xml:space="preserve">For data acquisition, an account in </w:t>
+      </w:r>
+      <w:r>
+        <w:rPr>
+          <w:lang w:val="en-GB"/>
+        </w:rPr>
+        <w:t>go.</w:t>
+      </w:r>
+      <w:r>
+        <w:rPr>
+          <w:lang w:val="en-GB"/>
+        </w:rPr>
+        <w:t xml:space="preserve">drugbank.com </w:t>
+      </w:r>
+      <w:r>
+        <w:rPr>
+          <w:lang w:val="en-GB"/>
+        </w:rPr>
+        <w:t xml:space="preserve">was created and an academic research application was submitted to gain access to their </w:t>
+      </w:r>
+      <w:r>
+        <w:rPr>
+          <w:lang w:val="en-GB"/>
+        </w:rPr>
+        <w:t>high-quality</w:t>
+      </w:r>
+      <w:r>
+        <w:rPr>
+          <w:lang w:val="en-GB"/>
+        </w:rPr>
+        <w:t xml:space="preserve"> db.</w:t>
+      </w:r>
+    </w:p>
+    <w:p>
+      <w:pPr>
+        <w:jc w:val="both"/>
+        <w:rPr>
+          <w:lang w:val="en-GB"/>
+        </w:rPr>
+      </w:pPr>
+      <w:r>
+        <w:rPr>
+          <w:lang w:val="en-GB"/>
+        </w:rPr>
+        <w:lastRenderedPageBreak/>
+        <w:t xml:space="preserve">For data management, relational tables </w:t>
+      </w:r>
+      <w:r>
+        <w:rPr>
+          <w:lang w:val="en-GB"/>
+        </w:rPr>
+        <w:t>were c</w:t>
+      </w:r>
+      <w:r>
+        <w:rPr>
+          <w:lang w:val="en-GB"/>
+        </w:rPr>
+        <w:t xml:space="preserve">reated and handled using the Python library </w:t>
       </w:r>
       <w:r>
         <w:rPr>
@@ -2302,42 +2193,33 @@
         <w:rPr>
           <w:lang w:val="en-GB"/>
         </w:rPr>
-        <w:t xml:space="preserve">, as the datasets involved are relatively </w:t>
-      </w:r>
-      <w:proofErr w:type="gramStart"/>
-      <w:r>
-        <w:rPr>
-          <w:lang w:val="en-GB"/>
-        </w:rPr>
-        <w:t>small in size</w:t>
-      </w:r>
-      <w:proofErr w:type="gramEnd"/>
-      <w:r>
-        <w:rPr>
-          <w:lang w:val="en-GB"/>
-        </w:rPr>
-        <w:t>. This is particularly the case for drug-related data, where the number of compounds, especially those tested for metabolism, is limited and does not require large-scale or distributed database solutions.</w:t>
-      </w:r>
-    </w:p>
-    <w:p>
-      <w:pPr>
-        <w:rPr>
-          <w:lang w:val="en-GB"/>
-        </w:rPr>
-      </w:pPr>
-      <w:proofErr w:type="gramStart"/>
-      <w:r>
-        <w:rPr>
-          <w:lang w:val="en-GB"/>
-        </w:rPr>
-        <w:t>In order to</w:t>
-      </w:r>
-      <w:proofErr w:type="gramEnd"/>
-      <w:r>
-        <w:rPr>
-          <w:lang w:val="en-GB"/>
-        </w:rPr>
-        <w:t xml:space="preserve"> improve the clarity and maintainability of the code, large language models such as ChatGPT and Perplexity were employed as supportive tools for refining docstrings and enhancing code readability</w:t>
+        <w:t>, as the datasets involved are relatively small in size. This is particularly the case for drug-related data, where the number of compounds, especially those tested for metabolism, is limited and does not require large-scale or distributed d</w:t>
+      </w:r>
+      <w:r>
+        <w:rPr>
+          <w:lang w:val="en-GB"/>
+        </w:rPr>
+        <w:t>b</w:t>
+      </w:r>
+      <w:r>
+        <w:rPr>
+          <w:lang w:val="en-GB"/>
+        </w:rPr>
+        <w:t xml:space="preserve"> solutions.</w:t>
+      </w:r>
+    </w:p>
+    <w:p>
+      <w:pPr>
+        <w:jc w:val="both"/>
+        <w:rPr>
+          <w:lang w:val="en-GB"/>
+        </w:rPr>
+      </w:pPr>
+      <w:r>
+        <w:rPr>
+          <w:lang w:val="en-GB"/>
+        </w:rPr>
+        <w:t>In order to improve the clarity and maintainability of the code, large language models such as ChatGPT and Perplexity were employed as supportive tools for refining docstrings and enhancing code readability</w:t>
       </w:r>
       <w:r>
         <w:rPr>
@@ -2349,114 +2231,160 @@
         <w:rPr>
           <w:lang w:val="en-GB"/>
         </w:rPr>
-        <w:t>This approach ensured that the source code remained both accessible and transparent for future review and development.</w:t>
-      </w:r>
-    </w:p>
-    <w:p>
-      <w:pPr>
-        <w:rPr>
-          <w:lang w:val="en-GB"/>
-        </w:rPr>
-      </w:pPr>
-      <w:r>
-        <w:rPr>
-          <w:lang w:val="en-GB"/>
-        </w:rPr>
-        <w:t xml:space="preserve">For the cheminformatics component, the </w:t>
-      </w:r>
-      <w:proofErr w:type="spellStart"/>
-      <w:r>
-        <w:rPr>
-          <w:lang w:val="en-GB"/>
-        </w:rPr>
-        <w:t>RDKit</w:t>
-      </w:r>
-      <w:proofErr w:type="spellEnd"/>
-      <w:r>
-        <w:rPr>
-          <w:lang w:val="en-GB"/>
-        </w:rPr>
-        <w:t xml:space="preserve"> library was adopted to generate molecular representations in the form of Morgan fingerprints. </w:t>
-      </w:r>
-      <w:proofErr w:type="spellStart"/>
-      <w:r>
-        <w:rPr>
-          <w:lang w:val="en-GB"/>
-        </w:rPr>
-        <w:t>RDKit’s</w:t>
-      </w:r>
-      <w:proofErr w:type="spellEnd"/>
-      <w:r>
-        <w:rPr>
-          <w:lang w:val="en-GB"/>
-        </w:rPr>
-        <w:t xml:space="preserve"> </w:t>
-      </w:r>
-      <w:r>
-        <w:rPr>
-          <w:lang w:val="en-GB"/>
-        </w:rPr>
-        <w:t>“</w:t>
-      </w:r>
-      <w:proofErr w:type="spellStart"/>
-      <w:r>
-        <w:rPr>
-          <w:lang w:val="en-GB"/>
-        </w:rPr>
-        <w:t>FingerprintGenerator</w:t>
-      </w:r>
-      <w:proofErr w:type="spellEnd"/>
-      <w:r>
-        <w:rPr>
-          <w:lang w:val="en-GB"/>
-        </w:rPr>
-        <w:t>”</w:t>
-      </w:r>
-      <w:r>
-        <w:rPr>
-          <w:lang w:val="en-GB"/>
-        </w:rPr>
-        <w:t xml:space="preserve"> API was applied to transform molecular structures, expressed in SMILES notation, into fixed-length numerical vectors suitable for machine learning input.</w:t>
-      </w:r>
-    </w:p>
-    <w:p>
-      <w:pPr>
-        <w:rPr>
-          <w:lang w:val="en-GB"/>
-        </w:rPr>
-      </w:pPr>
-      <w:r>
-        <w:rPr>
-          <w:lang w:val="en-GB"/>
-        </w:rPr>
-        <w:t>…</w:t>
-      </w:r>
-    </w:p>
-    <w:p>
-      <w:pPr>
-        <w:rPr>
-          <w:lang w:val="en-GB"/>
-        </w:rPr>
-      </w:pPr>
-      <w:r>
-        <w:rPr>
-          <w:lang w:val="en-GB"/>
-        </w:rPr>
-        <w:t xml:space="preserve">Comparability SMILES vs InChI: </w:t>
-      </w:r>
-    </w:p>
-    <w:p>
-      <w:pPr>
-        <w:rPr>
-          <w:lang w:val="en-GB" w:eastAsia="en-GB"/>
-        </w:rPr>
-      </w:pPr>
+        <w:t xml:space="preserve">This approach ensured that the source code remained both accessible and </w:t>
+      </w:r>
+      <w:r>
+        <w:rPr>
+          <w:lang w:val="en-GB"/>
+        </w:rPr>
+        <w:t>transparent for future review and development.</w:t>
+      </w:r>
+    </w:p>
+    <w:p>
+      <w:pPr>
+        <w:jc w:val="both"/>
+        <w:rPr>
+          <w:lang w:val="en-GB"/>
+        </w:rPr>
+      </w:pPr>
+      <w:r>
+        <w:rPr>
+          <w:lang w:val="en-GB"/>
+        </w:rPr>
+        <w:t xml:space="preserve">To address missing structural data such as SMILES and InChI identifiers </w:t>
+      </w:r>
+      <w:r>
+        <w:rPr>
+          <w:lang w:val="en-GB"/>
+        </w:rPr>
+        <w:t>within</w:t>
+      </w:r>
+      <w:r>
+        <w:rPr>
+          <w:lang w:val="en-GB"/>
+        </w:rPr>
+        <w:t xml:space="preserve"> the original DrugBank compound dataset, </w:t>
+      </w:r>
+      <w:r>
+        <w:rPr>
+          <w:lang w:val="en-GB"/>
+        </w:rPr>
+        <w:t xml:space="preserve">a </w:t>
+      </w:r>
       <w:r>
         <w:rPr>
           <w:b/>
           <w:bCs/>
           <w:lang w:val="en-GB"/>
         </w:rPr>
+        <w:t>ChemSpiPy</w:t>
+      </w:r>
+      <w:r>
+        <w:rPr>
+          <w:lang w:val="en-GB"/>
+        </w:rPr>
+        <w:t xml:space="preserve"> </w:t>
+      </w:r>
+      <w:r>
+        <w:rPr>
+          <w:lang w:val="en-GB"/>
+        </w:rPr>
+        <w:t xml:space="preserve">account was created in order to use its </w:t>
+      </w:r>
+      <w:r>
+        <w:rPr>
+          <w:lang w:val="en-GB"/>
+        </w:rPr>
+        <w:t xml:space="preserve">API to query </w:t>
+      </w:r>
+      <w:r>
+        <w:rPr>
+          <w:lang w:val="en-GB"/>
+        </w:rPr>
+        <w:t>for the missing InChI/SMILES</w:t>
+      </w:r>
+      <w:r>
+        <w:rPr>
+          <w:lang w:val="en-GB"/>
+        </w:rPr>
+        <w:t>.</w:t>
+      </w:r>
+    </w:p>
+    <w:p>
+      <w:pPr>
+        <w:jc w:val="both"/>
+        <w:rPr>
+          <w:lang w:val="en-GB"/>
+        </w:rPr>
+      </w:pPr>
+      <w:r>
+        <w:rPr>
+          <w:lang w:val="en-GB"/>
+        </w:rPr>
+        <w:t xml:space="preserve">For the broader cheminformatics workflow, </w:t>
+      </w:r>
+      <w:r>
+        <w:rPr>
+          <w:b/>
+          <w:bCs/>
+          <w:lang w:val="en-GB"/>
+        </w:rPr>
+        <w:t>RDKit</w:t>
+      </w:r>
+      <w:r>
+        <w:rPr>
+          <w:lang w:val="en-GB"/>
+        </w:rPr>
+        <w:t xml:space="preserve"> was further utilized to generate molecular fingerprints. Specifically, the Morgan fingerprint algorithm was applied through RDKit’s FingerprintGenerator API with radius = 3 to convert SMILES-encoded structures into fixed-length numerical vectors. This type of fingerprint is commonly known as an Extended-Connectivity Fingerprint or ECFP6. The number '6' refers to the size of the molecular features it captures; a radius of 3 means it examines an area spanning 6 bonds across (2 x radius), hence the name ECFP6.</w:t>
+      </w:r>
+    </w:p>
+    <w:p>
+      <w:pPr>
+        <w:jc w:val="both"/>
+        <w:rPr>
+          <w:lang w:val="en-GB"/>
+        </w:rPr>
+      </w:pPr>
+      <w:r>
+        <w:rPr>
+          <w:lang w:val="en-GB"/>
+        </w:rPr>
+        <w:t>…</w:t>
+      </w:r>
+    </w:p>
+    <w:p>
+      <w:pPr>
+        <w:jc w:val="both"/>
+        <w:rPr>
+          <w:lang w:val="en-GB"/>
+        </w:rPr>
+      </w:pPr>
+      <w:r>
+        <w:rPr>
+          <w:lang w:val="en-GB"/>
+        </w:rPr>
+        <w:t xml:space="preserve">Comparability SMILES vs InChI: </w:t>
+      </w:r>
+      <w:r>
+        <w:rPr>
+          <w:lang w:val="en-GB"/>
+        </w:rPr>
+        <w:t>(maybe better in state of the art discussion???</w:t>
+      </w:r>
+    </w:p>
+    <w:p>
+      <w:pPr>
+        <w:jc w:val="both"/>
+        <w:rPr>
+          <w:lang w:val="en-GB" w:eastAsia="en-GB"/>
+        </w:rPr>
+      </w:pPr>
+      <w:r>
+        <w:rPr>
+          <w:b/>
+          <w:bCs/>
+          <w:lang w:val="en-GB"/>
+        </w:rPr>
         <w:t>Ambiguity in SMILES</w:t>
       </w:r>
       <w:r>
@@ -2468,13 +2396,15 @@
     </w:p>
     <w:p>
       <w:pPr>
-        <w:rPr>
-          <w:lang w:val="en-GB"/>
-        </w:rPr>
-      </w:pPr>
-    </w:p>
-    <w:p>
-      <w:pPr>
+        <w:jc w:val="both"/>
+        <w:rPr>
+          <w:lang w:val="en-GB"/>
+        </w:rPr>
+      </w:pPr>
+    </w:p>
+    <w:p>
+      <w:pPr>
+        <w:jc w:val="both"/>
         <w:rPr>
           <w:lang w:val="en-GB"/>
         </w:rPr>
@@ -2488,33 +2418,21 @@
     </w:p>
     <w:p>
       <w:pPr>
-        <w:rPr>
-          <w:lang w:val="en-GB"/>
-        </w:rPr>
-      </w:pPr>
-      <w:r>
-        <w:rPr>
-          <w:lang w:val="en-GB"/>
-        </w:rPr>
-        <w:t xml:space="preserve">Embedding: Morgan </w:t>
-      </w:r>
-      <w:proofErr w:type="spellStart"/>
-      <w:r>
-        <w:rPr>
-          <w:lang w:val="en-GB"/>
-        </w:rPr>
-        <w:t>figerprints</w:t>
-      </w:r>
-      <w:proofErr w:type="spellEnd"/>
-      <w:r>
-        <w:rPr>
-          <w:lang w:val="en-GB"/>
-        </w:rPr>
-        <w:t xml:space="preserve"> vs embedding discussion. Risks of overfitting in embedding due to small sample size, therefore use of synthetic datasets</w:t>
-      </w:r>
-    </w:p>
-    <w:p>
-      <w:pPr>
+        <w:jc w:val="both"/>
+        <w:rPr>
+          <w:lang w:val="en-GB"/>
+        </w:rPr>
+      </w:pPr>
+      <w:r>
+        <w:rPr>
+          <w:lang w:val="en-GB"/>
+        </w:rPr>
+        <w:t>Embedding: Morgan figerprints vs embedding discussion. Risks of overfitting in embedding due to small sample size, therefore use of synthetic datasets</w:t>
+      </w:r>
+    </w:p>
+    <w:p>
+      <w:pPr>
+        <w:jc w:val="both"/>
         <w:rPr>
           <w:lang w:val="en-GB"/>
         </w:rPr>
@@ -2540,6 +2458,7 @@
     </w:p>
     <w:p>
       <w:pPr>
+        <w:jc w:val="both"/>
         <w:rPr>
           <w:lang w:val="en-GB"/>
         </w:rPr>
@@ -2578,6 +2497,7 @@
     </w:p>
     <w:p>
       <w:pPr>
+        <w:jc w:val="both"/>
         <w:rPr>
           <w:lang w:val="en-GB"/>
         </w:rPr>
@@ -2678,6 +2598,7 @@
     </w:p>
     <w:p>
       <w:pPr>
+        <w:jc w:val="both"/>
         <w:rPr>
           <w:lang w:val="en-GB"/>
         </w:rPr>
@@ -2704,6 +2625,7 @@
     </w:p>
     <w:p>
       <w:pPr>
+        <w:jc w:val="both"/>
         <w:rPr>
           <w:lang w:val="en-GB"/>
         </w:rPr>
@@ -2729,7 +2651,7 @@
                     <pic:cNvPicPr/>
                   </pic:nvPicPr>
                   <pic:blipFill>
-                    <a:blip r:embed="rId13"/>
+                    <a:blip r:embed="rId14"/>
                     <a:stretch>
                       <a:fillRect/>
                     </a:stretch>
@@ -2752,6 +2674,7 @@
     </w:p>
     <w:p>
       <w:pPr>
+        <w:jc w:val="both"/>
         <w:rPr>
           <w:lang w:val="en-GB"/>
         </w:rPr>
@@ -2761,6 +2684,7 @@
           <w:noProof/>
           <w:lang w:val="en-GB"/>
         </w:rPr>
+        <w:lastRenderedPageBreak/>
         <w:drawing>
           <wp:inline distT="0" distB="0" distL="0" distR="0" wp14:anchorId="539838E9" wp14:editId="60E03686">
             <wp:extent cx="2629267" cy="647790"/>
@@ -2777,7 +2701,7 @@
                     <pic:cNvPicPr/>
                   </pic:nvPicPr>
                   <pic:blipFill>
-                    <a:blip r:embed="rId14"/>
+                    <a:blip r:embed="rId15"/>
                     <a:stretch>
                       <a:fillRect/>
                     </a:stretch>
@@ -2800,6 +2724,7 @@
     </w:p>
     <w:p>
       <w:pPr>
+        <w:jc w:val="both"/>
         <w:rPr>
           <w:lang w:val="en-GB"/>
         </w:rPr>
@@ -2813,6 +2738,7 @@
     </w:p>
     <w:p>
       <w:pPr>
+        <w:jc w:val="both"/>
         <w:rPr>
           <w:lang w:val="en-GB"/>
         </w:rPr>
@@ -3030,6 +2956,7 @@
     </w:p>
     <w:p>
       <w:pPr>
+        <w:jc w:val="both"/>
         <w:rPr>
           <w:lang w:val="en-GB"/>
         </w:rPr>
@@ -3040,7 +2967,6 @@
         </w:rPr>
         <w:t xml:space="preserve">where </w:t>
       </w:r>
-      <w:proofErr w:type="spellStart"/>
       <w:r>
         <w:rPr>
           <w:rStyle w:val="katex-mathml"/>
@@ -3056,7 +2982,6 @@
         </w:rPr>
         <w:t>i</w:t>
       </w:r>
-      <w:proofErr w:type="spellEnd"/>
       <w:r>
         <w:rPr>
           <w:rStyle w:val="katex-mathml"/>
@@ -3070,7 +2995,6 @@
         </w:rPr>
         <w:t xml:space="preserve">are tokens in the SMILES and </w:t>
       </w:r>
-      <w:proofErr w:type="gramStart"/>
       <w:r>
         <w:rPr>
           <w:rStyle w:val="katex-mathml"/>
@@ -3078,7 +3002,6 @@
         </w:rPr>
         <w:t>e(</w:t>
       </w:r>
-      <w:proofErr w:type="gramEnd"/>
       <w:r>
         <w:rPr>
           <w:rStyle w:val="katex-mathml"/>
@@ -3130,6 +3053,7 @@
     </w:p>
     <w:p>
       <w:pPr>
+        <w:jc w:val="both"/>
         <w:rPr>
           <w:lang w:val="en-GB"/>
         </w:rPr>
@@ -3383,6 +3307,7 @@
     </w:p>
     <w:p>
       <w:pPr>
+        <w:jc w:val="both"/>
         <w:rPr>
           <w:lang w:val="en-GB"/>
         </w:rPr>
@@ -3424,6 +3349,7 @@
     </w:p>
     <w:p>
       <w:pPr>
+        <w:jc w:val="both"/>
         <w:rPr>
           <w:lang w:val="en-GB"/>
         </w:rPr>
@@ -3437,6 +3363,7 @@
     </w:p>
     <w:p>
       <w:pPr>
+        <w:jc w:val="both"/>
         <w:rPr>
           <w:lang w:val="en-GB"/>
         </w:rPr>
@@ -3451,61 +3378,100 @@
     <w:p>
       <w:pPr>
         <w:pStyle w:val="Heading1"/>
-        <w:rPr>
-          <w:lang w:val="en-GB" w:eastAsia="en-GB"/>
-        </w:rPr>
-      </w:pPr>
-      <w:r>
-        <w:rPr>
-          <w:lang w:val="en-GB" w:eastAsia="en-GB"/>
-        </w:rPr>
-        <w:lastRenderedPageBreak/>
+        <w:jc w:val="both"/>
+        <w:rPr>
+          <w:lang w:val="en-GB" w:eastAsia="en-GB"/>
+        </w:rPr>
+      </w:pPr>
+      <w:r>
+        <w:rPr>
+          <w:lang w:val="en-GB" w:eastAsia="en-GB"/>
+        </w:rPr>
         <w:t>RESULTS</w:t>
       </w:r>
     </w:p>
     <w:p>
       <w:pPr>
         <w:pStyle w:val="Heading2"/>
-        <w:rPr>
-          <w:lang w:val="en-GB" w:eastAsia="en-GB"/>
-        </w:rPr>
-      </w:pPr>
-      <w:r>
-        <w:rPr>
-          <w:lang w:val="en-GB" w:eastAsia="en-GB"/>
-        </w:rPr>
-        <w:t>Data Source acquisition</w:t>
-      </w:r>
-    </w:p>
-    <w:p>
-      <w:pPr>
-        <w:rPr>
-          <w:lang w:val="en-GB" w:eastAsia="en-GB"/>
-        </w:rPr>
-      </w:pPr>
-      <w:r>
-        <w:rPr>
-          <w:lang w:val="en-GB" w:eastAsia="en-GB"/>
-        </w:rPr>
-        <w:t xml:space="preserve">To obtain high quality data in a structured database an application was made to </w:t>
-      </w:r>
-      <w:proofErr w:type="spellStart"/>
-      <w:r>
-        <w:rPr>
+        <w:jc w:val="both"/>
+        <w:rPr>
+          <w:lang w:val="en-GB" w:eastAsia="en-GB"/>
+        </w:rPr>
+      </w:pPr>
+      <w:r>
+        <w:rPr>
+          <w:lang w:val="en-GB" w:eastAsia="en-GB"/>
+        </w:rPr>
+        <w:t xml:space="preserve">Data </w:t>
+      </w:r>
+      <w:r>
+        <w:rPr>
+          <w:lang w:val="en-GB" w:eastAsia="en-GB"/>
+        </w:rPr>
+        <w:t>A</w:t>
+      </w:r>
+      <w:r>
+        <w:rPr>
+          <w:lang w:val="en-GB" w:eastAsia="en-GB"/>
+        </w:rPr>
+        <w:t>cquisition</w:t>
+      </w:r>
+    </w:p>
+    <w:p>
+      <w:pPr>
+        <w:jc w:val="both"/>
+        <w:rPr>
+          <w:lang w:val="en-GB" w:eastAsia="en-GB"/>
+        </w:rPr>
+      </w:pPr>
+      <w:r>
+        <w:rPr>
+          <w:lang w:val="en-GB" w:eastAsia="en-GB"/>
+        </w:rPr>
+        <w:t xml:space="preserve">To obtain high quality data in a structured </w:t>
+      </w:r>
+      <w:r>
+        <w:rPr>
+          <w:lang w:val="en-GB" w:eastAsia="en-GB"/>
+        </w:rPr>
+        <w:t>schema</w:t>
+      </w:r>
+      <w:r>
+        <w:rPr>
+          <w:lang w:val="en-GB" w:eastAsia="en-GB"/>
+        </w:rPr>
+        <w:t xml:space="preserve"> an application was made to </w:t>
+      </w:r>
+      <w:r>
+        <w:rPr>
+          <w:b/>
+          <w:bCs/>
           <w:lang w:val="en-GB" w:eastAsia="en-GB"/>
         </w:rPr>
         <w:t>DrugBank</w:t>
       </w:r>
-      <w:proofErr w:type="spellEnd"/>
-      <w:r>
-        <w:rPr>
-          <w:lang w:val="en-GB" w:eastAsia="en-GB"/>
-        </w:rPr>
-        <w:t>, an online repository of pharmacological data. After approval for academic use, all their databases were readily available, containing structural and pharmacological data of over 1300 small molecule drugs which will serve as backbone for the final data set.</w:t>
-      </w:r>
-    </w:p>
-    <w:p>
-      <w:pPr>
+      <w:r>
+        <w:rPr>
+          <w:lang w:val="en-GB" w:eastAsia="en-GB"/>
+        </w:rPr>
+        <w:t>, an online repository of pharmacological data. After approval for academic use, all their d</w:t>
+      </w:r>
+      <w:r>
+        <w:rPr>
+          <w:lang w:val="en-GB" w:eastAsia="en-GB"/>
+        </w:rPr>
+        <w:t>b</w:t>
+      </w:r>
+      <w:r>
+        <w:rPr>
+          <w:lang w:val="en-GB" w:eastAsia="en-GB"/>
+        </w:rPr>
+        <w:t xml:space="preserve"> were readily available, containing structural and pharmacological data of over 1300 small molecule drugs which will serve as backbone for the final data set.</w:t>
+      </w:r>
+    </w:p>
+    <w:p>
+      <w:pPr>
+        <w:jc w:val="both"/>
         <w:rPr>
           <w:lang w:val="en-GB" w:eastAsia="en-GB"/>
         </w:rPr>
@@ -3516,56 +3482,24 @@
         </w:rPr>
         <w:t xml:space="preserve">The data obtained from several relational tables was combined to produce a pandas </w:t>
       </w:r>
-      <w:proofErr w:type="spellStart"/>
-      <w:r>
-        <w:rPr>
-          <w:lang w:val="en-GB" w:eastAsia="en-GB"/>
-        </w:rPr>
-        <w:t>dataframe</w:t>
-      </w:r>
-      <w:proofErr w:type="spellEnd"/>
-      <w:r>
-        <w:rPr>
-          <w:lang w:val="en-GB" w:eastAsia="en-GB"/>
-        </w:rPr>
-        <w:t xml:space="preserve"> (</w:t>
-      </w:r>
-      <w:proofErr w:type="spellStart"/>
+      <w:r>
+        <w:rPr>
+          <w:lang w:val="en-GB" w:eastAsia="en-GB"/>
+        </w:rPr>
+        <w:t>data frame</w:t>
+      </w:r>
+      <w:r>
+        <w:rPr>
+          <w:lang w:val="en-GB" w:eastAsia="en-GB"/>
+        </w:rPr>
+        <w:t xml:space="preserve"> (df) containing a primary key that will be the “DrugBank ID”, which is a unique identifier for each chemical compound. This </w:t>
+      </w:r>
       <w:r>
         <w:rPr>
           <w:lang w:val="en-GB" w:eastAsia="en-GB"/>
         </w:rPr>
         <w:t>df</w:t>
       </w:r>
-      <w:proofErr w:type="spellEnd"/>
-      <w:r>
-        <w:rPr>
-          <w:lang w:val="en-GB" w:eastAsia="en-GB"/>
-        </w:rPr>
-        <w:t>) containing a primary key that will be the “</w:t>
-      </w:r>
-      <w:proofErr w:type="spellStart"/>
-      <w:r>
-        <w:rPr>
-          <w:lang w:val="en-GB" w:eastAsia="en-GB"/>
-        </w:rPr>
-        <w:t>DrugBank</w:t>
-      </w:r>
-      <w:proofErr w:type="spellEnd"/>
-      <w:r>
-        <w:rPr>
-          <w:lang w:val="en-GB" w:eastAsia="en-GB"/>
-        </w:rPr>
-        <w:t xml:space="preserve"> ID”, which is a unique identifier for each chemical compound. This </w:t>
-      </w:r>
-      <w:proofErr w:type="spellStart"/>
-      <w:r>
-        <w:rPr>
-          <w:lang w:val="en-GB" w:eastAsia="en-GB"/>
-        </w:rPr>
-        <w:t>dataframe</w:t>
-      </w:r>
-      <w:proofErr w:type="spellEnd"/>
       <w:r>
         <w:rPr>
           <w:lang w:val="en-GB" w:eastAsia="en-GB"/>
@@ -3580,6 +3514,7 @@
           <w:ilvl w:val="0"/>
           <w:numId w:val="31"/>
         </w:numPr>
+        <w:jc w:val="both"/>
         <w:rPr>
           <w:lang w:val="en-GB" w:eastAsia="en-GB"/>
         </w:rPr>
@@ -3598,6 +3533,7 @@
           <w:ilvl w:val="0"/>
           <w:numId w:val="31"/>
         </w:numPr>
+        <w:jc w:val="both"/>
         <w:rPr>
           <w:lang w:val="en-GB" w:eastAsia="en-GB"/>
         </w:rPr>
@@ -3616,6 +3552,7 @@
           <w:ilvl w:val="0"/>
           <w:numId w:val="31"/>
         </w:numPr>
+        <w:jc w:val="both"/>
         <w:rPr>
           <w:lang w:val="en-GB" w:eastAsia="en-GB"/>
         </w:rPr>
@@ -3629,216 +3566,439 @@
     </w:p>
     <w:p>
       <w:pPr>
-        <w:rPr>
-          <w:lang w:val="en-GB" w:eastAsia="en-GB"/>
-        </w:rPr>
-      </w:pPr>
-      <w:r>
-        <w:rPr>
-          <w:lang w:val="en-GB" w:eastAsia="en-GB"/>
-        </w:rPr>
-        <w:t>Only those drugs that were classified as “</w:t>
-      </w:r>
-      <w:proofErr w:type="spellStart"/>
-      <w:r>
-        <w:rPr>
-          <w:lang w:val="en-GB" w:eastAsia="en-GB"/>
-        </w:rPr>
-        <w:t>SmallMoleculeDrugs</w:t>
-      </w:r>
-      <w:proofErr w:type="spellEnd"/>
-      <w:r>
-        <w:rPr>
-          <w:lang w:val="en-GB" w:eastAsia="en-GB"/>
-        </w:rPr>
-        <w:t xml:space="preserve">” were included in the final </w:t>
-      </w:r>
-      <w:proofErr w:type="spellStart"/>
-      <w:r>
-        <w:rPr>
-          <w:lang w:val="en-GB" w:eastAsia="en-GB"/>
-        </w:rPr>
-        <w:t>df</w:t>
-      </w:r>
-      <w:proofErr w:type="spellEnd"/>
-      <w:r>
-        <w:rPr>
-          <w:lang w:val="en-GB" w:eastAsia="en-GB"/>
-        </w:rPr>
-        <w:t xml:space="preserve">, excluding those with the tag </w:t>
-      </w:r>
-      <w:r>
-        <w:rPr>
-          <w:lang w:val="en-GB" w:eastAsia="en-GB"/>
-        </w:rPr>
-        <w:t>“</w:t>
-      </w:r>
-      <w:proofErr w:type="spellStart"/>
-      <w:r>
-        <w:rPr>
-          <w:lang w:val="en-GB" w:eastAsia="en-GB"/>
-        </w:rPr>
-        <w:t>BiotechDrug</w:t>
-      </w:r>
-      <w:proofErr w:type="spellEnd"/>
-      <w:r>
-        <w:rPr>
-          <w:lang w:val="en-GB" w:eastAsia="en-GB"/>
-        </w:rPr>
-        <w:t>” which mostly include proteins and peptides, which are well known to be metabolized as normal proteins, not cytochromes. Any of these drugs tagged with any CYP450 was most likely due to inhibitory interactions not linked to metabolism.</w:t>
-      </w:r>
-    </w:p>
-    <w:p>
-      <w:pPr>
+        <w:jc w:val="both"/>
+        <w:rPr>
+          <w:lang w:val="en-GB" w:eastAsia="en-GB"/>
+        </w:rPr>
+      </w:pPr>
+      <w:r>
+        <w:rPr>
+          <w:lang w:val="en-GB" w:eastAsia="en-GB"/>
+        </w:rPr>
+        <w:t xml:space="preserve">Only those drugs that were classified as “SmallMoleculeDrugs” were included in the final df, excluding those with the tag </w:t>
+      </w:r>
+      <w:r>
+        <w:rPr>
+          <w:lang w:val="en-GB" w:eastAsia="en-GB"/>
+        </w:rPr>
+        <w:t>“BiotechDrug” which mostly include proteins and peptides, which are well known to be metabolized as normal proteins, not cytochromes. Any of these drugs tagged with any CYP450 was most likely due to inhibitory interactions not linked to metabolism.</w:t>
+      </w:r>
+    </w:p>
+    <w:p>
+      <w:pPr>
+        <w:jc w:val="both"/>
+        <w:rPr>
+          <w:lang w:val="en-GB"/>
+        </w:rPr>
+      </w:pPr>
+      <w:r>
+        <w:rPr>
+          <w:noProof/>
+          <w:lang w:val="en-GB"/>
+        </w:rPr>
+        <w:lastRenderedPageBreak/>
+        <mc:AlternateContent>
+          <mc:Choice Requires="wpg">
+            <w:drawing>
+              <wp:anchor distT="0" distB="0" distL="114300" distR="114300" simplePos="0" relativeHeight="251660288" behindDoc="0" locked="0" layoutInCell="1" allowOverlap="1" wp14:anchorId="3B8351ED" wp14:editId="791D985D">
+                <wp:simplePos x="0" y="0"/>
+                <wp:positionH relativeFrom="column">
+                  <wp:posOffset>3881130</wp:posOffset>
+                </wp:positionH>
+                <wp:positionV relativeFrom="paragraph">
+                  <wp:posOffset>1437005</wp:posOffset>
+                </wp:positionV>
+                <wp:extent cx="1819285" cy="2406650"/>
+                <wp:effectExtent l="0" t="0" r="9525" b="0"/>
+                <wp:wrapSquare wrapText="bothSides"/>
+                <wp:docPr id="1327850775" name="Group 2"/>
+                <wp:cNvGraphicFramePr/>
+                <a:graphic xmlns:a="http://schemas.openxmlformats.org/drawingml/2006/main">
+                  <a:graphicData uri="http://schemas.microsoft.com/office/word/2010/wordprocessingGroup">
+                    <wpg:wgp>
+                      <wpg:cNvGrpSpPr/>
+                      <wpg:grpSpPr>
+                        <a:xfrm>
+                          <a:off x="0" y="0"/>
+                          <a:ext cx="1819285" cy="2406650"/>
+                          <a:chOff x="-10" y="0"/>
+                          <a:chExt cx="1819285" cy="2406650"/>
+                        </a:xfrm>
+                      </wpg:grpSpPr>
+                      <pic:pic xmlns:pic="http://schemas.openxmlformats.org/drawingml/2006/picture">
+                        <pic:nvPicPr>
+                          <pic:cNvPr id="2022501104" name="Picture 1" descr="A black screen with white text&#10;&#10;AI-generated content may be incorrect."/>
+                          <pic:cNvPicPr>
+                            <a:picLocks noChangeAspect="1"/>
+                          </pic:cNvPicPr>
+                        </pic:nvPicPr>
+                        <pic:blipFill>
+                          <a:blip r:embed="rId16">
+                            <a:extLst>
+                              <a:ext uri="{28A0092B-C50C-407E-A947-70E740481C1C}">
+                                <a14:useLocalDpi xmlns:a14="http://schemas.microsoft.com/office/drawing/2010/main" val="0"/>
+                              </a:ext>
+                            </a:extLst>
+                          </a:blip>
+                          <a:srcRect/>
+                          <a:stretch>
+                            <a:fillRect/>
+                          </a:stretch>
+                        </pic:blipFill>
+                        <pic:spPr bwMode="auto">
+                          <a:xfrm>
+                            <a:off x="0" y="0"/>
+                            <a:ext cx="1819275" cy="1696720"/>
+                          </a:xfrm>
+                          <a:prstGeom prst="rect">
+                            <a:avLst/>
+                          </a:prstGeom>
+                          <a:noFill/>
+                          <a:ln>
+                            <a:noFill/>
+                          </a:ln>
+                        </pic:spPr>
+                      </pic:pic>
+                      <wps:wsp>
+                        <wps:cNvPr id="2120186441" name="Text Box 2"/>
+                        <wps:cNvSpPr txBox="1">
+                          <a:spLocks noChangeArrowheads="1"/>
+                        </wps:cNvSpPr>
+                        <wps:spPr bwMode="auto">
+                          <a:xfrm>
+                            <a:off x="-10" y="1692910"/>
+                            <a:ext cx="1818788" cy="713740"/>
+                          </a:xfrm>
+                          <a:prstGeom prst="rect">
+                            <a:avLst/>
+                          </a:prstGeom>
+                          <a:solidFill>
+                            <a:srgbClr val="FFFFFF"/>
+                          </a:solidFill>
+                          <a:ln w="9525">
+                            <a:noFill/>
+                            <a:miter lim="800000"/>
+                            <a:headEnd/>
+                            <a:tailEnd/>
+                          </a:ln>
+                        </wps:spPr>
+                        <wps:txbx>
+                          <w:txbxContent>
+                            <w:p>
+                              <w:pPr>
+                                <w:spacing w:line="240" w:lineRule="auto"/>
+                                <w:jc w:val="both"/>
+                                <w:rPr>
+                                  <w:lang w:val="en-GB"/>
+                                </w:rPr>
+                              </w:pPr>
+                              <w:r>
+                                <w:rPr>
+                                  <w:i/>
+                                  <w:iCs/>
+                                  <w:lang w:val="en-GB"/>
+                                </w:rPr>
+                                <w:t xml:space="preserve">Figure XXX. </w:t>
+                              </w:r>
+                              <w:r>
+                                <w:rPr>
+                                  <w:lang w:val="en-GB"/>
+                                </w:rPr>
+                                <w:t xml:space="preserve">CYP450 </w:t>
+                              </w:r>
+                              <w:r>
+                                <w:rPr>
+                                  <w:lang w:val="en-GB"/>
+                                </w:rPr>
+                                <w:t>‘</w:t>
+                              </w:r>
+                              <w:r>
+                                <w:rPr>
+                                  <w:lang w:val="en-GB"/>
+                                </w:rPr>
+                                <w:t>dict</w:t>
+                              </w:r>
+                              <w:r>
+                                <w:rPr>
+                                  <w:lang w:val="en-GB"/>
+                                </w:rPr>
+                                <w:t>’</w:t>
+                              </w:r>
+                              <w:r>
+                                <w:rPr>
+                                  <w:lang w:val="en-GB"/>
+                                </w:rPr>
+                                <w:t xml:space="preserve"> descriptors.</w:t>
+                              </w:r>
+                              <w:r>
+                                <w:rPr>
+                                  <w:lang w:val="en-GB"/>
+                                </w:rPr>
+                                <w:t xml:space="preserve"> </w:t>
+                              </w:r>
+                              <w:r>
+                                <w:rPr>
+                                  <w:lang w:val="en-GB"/>
+                                </w:rPr>
+                                <w:t>Dict(CYP name</w:t>
+                              </w:r>
+                              <w:r>
+                                <w:rPr>
+                                  <w:lang w:val="en-GB"/>
+                                </w:rPr>
+                                <w:t>: n of appearances)</w:t>
+                              </w:r>
+                            </w:p>
+                          </w:txbxContent>
+                        </wps:txbx>
+                        <wps:bodyPr rot="0" vert="horz" wrap="square" lIns="91440" tIns="45720" rIns="91440" bIns="45720" anchor="t" anchorCtr="0">
+                          <a:spAutoFit/>
+                        </wps:bodyPr>
+                      </wps:wsp>
+                    </wpg:wgp>
+                  </a:graphicData>
+                </a:graphic>
+                <wp14:sizeRelH relativeFrom="margin">
+                  <wp14:pctWidth>0</wp14:pctWidth>
+                </wp14:sizeRelH>
+              </wp:anchor>
+            </w:drawing>
+          </mc:Choice>
+          <mc:Fallback>
+            <w:pict>
+              <v:group w14:anchorId="3B8351ED" id="Group 2" o:spid="_x0000_s1026" style="position:absolute;left:0;text-align:left;margin-left:305.6pt;margin-top:113.15pt;width:143.25pt;height:189.5pt;z-index:251660288;mso-width-relative:margin" coordorigin="" coordsize="18192,24066" o:gfxdata="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">
+                <v:shape id="Picture 1" o:spid="_x0000_s1027" type="#_x0000_t75" alt="A black screen with white text&#10;&#10;AI-generated content may be incorrect." style="position:absolute;width:18192;height:16967;visibility:visible;mso-wrap-style:square" o:gfxdata="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">
+                  <v:imagedata r:id="rId17" o:title="A black screen with white text&#10;&#10;AI-generated content may be incorrect"/>
+                </v:shape>
+                <v:shapetype id="_x0000_t202" coordsize="21600,21600" o:spt="202" path="m,l,21600r21600,l21600,xe">
+                  <v:stroke joinstyle="miter"/>
+                  <v:path gradientshapeok="t" o:connecttype="rect"/>
+                </v:shapetype>
+                <v:shape id="Text Box 2" o:spid="_x0000_s1028" type="#_x0000_t202" style="position:absolute;top:16929;width:18187;height:7137;visibility:visible;mso-wrap-style:square;v-text-anchor:top" o:gfxdata="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" stroked="f">
+                  <v:textbox style="mso-fit-shape-to-text:t">
+                    <w:txbxContent>
+                      <w:p>
+                        <w:pPr>
+                          <w:spacing w:line="240" w:lineRule="auto"/>
+                          <w:jc w:val="both"/>
+                          <w:rPr>
+                            <w:lang w:val="en-GB"/>
+                          </w:rPr>
+                        </w:pPr>
+                        <w:r>
+                          <w:rPr>
+                            <w:i/>
+                            <w:iCs/>
+                            <w:lang w:val="en-GB"/>
+                          </w:rPr>
+                          <w:t xml:space="preserve">Figure XXX. </w:t>
+                        </w:r>
+                        <w:r>
+                          <w:rPr>
+                            <w:lang w:val="en-GB"/>
+                          </w:rPr>
+                          <w:t xml:space="preserve">CYP450 </w:t>
+                        </w:r>
+                        <w:r>
+                          <w:rPr>
+                            <w:lang w:val="en-GB"/>
+                          </w:rPr>
+                          <w:t>‘</w:t>
+                        </w:r>
+                        <w:r>
+                          <w:rPr>
+                            <w:lang w:val="en-GB"/>
+                          </w:rPr>
+                          <w:t>dict</w:t>
+                        </w:r>
+                        <w:r>
+                          <w:rPr>
+                            <w:lang w:val="en-GB"/>
+                          </w:rPr>
+                          <w:t>’</w:t>
+                        </w:r>
+                        <w:r>
+                          <w:rPr>
+                            <w:lang w:val="en-GB"/>
+                          </w:rPr>
+                          <w:t xml:space="preserve"> descriptors.</w:t>
+                        </w:r>
+                        <w:r>
+                          <w:rPr>
+                            <w:lang w:val="en-GB"/>
+                          </w:rPr>
+                          <w:t xml:space="preserve"> </w:t>
+                        </w:r>
+                        <w:r>
+                          <w:rPr>
+                            <w:lang w:val="en-GB"/>
+                          </w:rPr>
+                          <w:t>Dict(CYP name</w:t>
+                        </w:r>
+                        <w:r>
+                          <w:rPr>
+                            <w:lang w:val="en-GB"/>
+                          </w:rPr>
+                          <w:t>: n of appearances)</w:t>
+                        </w:r>
+                      </w:p>
+                    </w:txbxContent>
+                  </v:textbox>
+                </v:shape>
+                <w10:wrap type="square"/>
+              </v:group>
+            </w:pict>
+          </mc:Fallback>
+        </mc:AlternateContent>
+      </w:r>
+      <w:r>
+        <w:rPr>
+          <w:lang w:val="en-GB"/>
+        </w:rPr>
+        <w:t xml:space="preserve">Custom Python functions were developed to automate compound name searches and retrieve canonical SMILES strings. </w:t>
+      </w:r>
+      <w:r>
+        <w:rPr>
+          <w:lang w:val="en-GB" w:eastAsia="en-GB"/>
+        </w:rPr>
+        <w:t>In some cases, the missing SMILES was found directly, while in other cases several different compounds were obtained with the same name. This was because the given name was one that encapsulated several compounds like for example “</w:t>
+      </w:r>
+      <w:r>
+        <w:rPr>
+          <w:lang w:val="en-GB" w:eastAsia="en-GB"/>
+        </w:rPr>
+        <w:t>Omega-3-carboxylic acids</w:t>
+      </w:r>
+      <w:r>
+        <w:rPr>
+          <w:lang w:val="en-GB" w:eastAsia="en-GB"/>
+        </w:rPr>
+        <w:t xml:space="preserve">”. In these cases, a fake unique “DrugBank ID” was given, and the new lines with the SMILES of each concrete chemical compound was added with the same CYPs as the parent compound. </w:t>
+      </w:r>
+      <w:r>
+        <w:rPr>
+          <w:lang w:val="en-GB"/>
+        </w:rPr>
+        <w:t>These SMILES representations were then converted into standardized InChI formats using RDKit, seamlessly enriching the dataset with essential molecular descriptors.</w:t>
+      </w:r>
+    </w:p>
+    <w:p>
+      <w:pPr>
+        <w:jc w:val="both"/>
+        <w:rPr>
+          <w:lang w:val="en-GB" w:eastAsia="en-GB"/>
+        </w:rPr>
+      </w:pPr>
+      <w:r>
+        <w:rPr>
+          <w:lang w:val="en-GB" w:eastAsia="en-GB"/>
+        </w:rPr>
+        <w:t>By using ChemSpiPy API</w:t>
+      </w:r>
+      <w:r>
+        <w:rPr>
+          <w:lang w:val="en-GB" w:eastAsia="en-GB"/>
+        </w:rPr>
+        <w:t xml:space="preserve">, 15 </w:t>
+      </w:r>
+      <w:r>
+        <w:rPr>
+          <w:lang w:val="en-GB" w:eastAsia="en-GB"/>
+        </w:rPr>
+        <w:t xml:space="preserve">missing </w:t>
+      </w:r>
+      <w:r>
+        <w:rPr>
+          <w:lang w:val="en-GB" w:eastAsia="en-GB"/>
+        </w:rPr>
+        <w:t>compounds’ SMILES/InChI were obtained, with 3 being flagged as duplicates (same InChI) and removed. This gave a final d</w:t>
+      </w:r>
+      <w:r>
+        <w:rPr>
+          <w:lang w:val="en-GB" w:eastAsia="en-GB"/>
+        </w:rPr>
+        <w:t>b</w:t>
+      </w:r>
+      <w:r>
+        <w:rPr>
+          <w:lang w:val="en-GB" w:eastAsia="en-GB"/>
+        </w:rPr>
+        <w:t xml:space="preserve"> containing 1369 fully curated compounds. </w:t>
+      </w:r>
+      <w:r>
+        <w:rPr>
+          <w:lang w:val="en-GB" w:eastAsia="en-GB"/>
+        </w:rPr>
+        <w:t>In the whole d</w:t>
+      </w:r>
+      <w:r>
+        <w:rPr>
+          <w:lang w:val="en-GB" w:eastAsia="en-GB"/>
+        </w:rPr>
+        <w:t>b</w:t>
+      </w:r>
+      <w:r>
+        <w:rPr>
+          <w:lang w:val="en-GB" w:eastAsia="en-GB"/>
+        </w:rPr>
+        <w:t xml:space="preserve">, </w:t>
+      </w:r>
+      <w:r>
+        <w:rPr>
+          <w:b/>
+          <w:bCs/>
+          <w:lang w:val="en-GB" w:eastAsia="en-GB"/>
+        </w:rPr>
+        <w:t>33 different CYP450s</w:t>
+      </w:r>
+      <w:r>
+        <w:rPr>
+          <w:lang w:val="en-GB" w:eastAsia="en-GB"/>
+        </w:rPr>
+        <w:t xml:space="preserve"> were present with a mean appearance in 127 different compounds, with CYP3A4 appearing the most in 1051 compounds and 13 CYP450s appearing in </w:t>
+      </w:r>
+      <w:r>
         <w:rPr>
           <w:color w:val="EE0000"/>
           <w:lang w:val="en-GB" w:eastAsia="en-GB"/>
         </w:rPr>
-      </w:pPr>
-      <w:r>
-        <w:rPr>
-          <w:lang w:val="en-GB" w:eastAsia="en-GB"/>
-        </w:rPr>
-        <w:t xml:space="preserve">For those drugs in the </w:t>
-      </w:r>
-      <w:proofErr w:type="spellStart"/>
-      <w:r>
-        <w:rPr>
-          <w:lang w:val="en-GB" w:eastAsia="en-GB"/>
-        </w:rPr>
-        <w:t>df</w:t>
-      </w:r>
-      <w:proofErr w:type="spellEnd"/>
-      <w:r>
-        <w:rPr>
-          <w:lang w:val="en-GB" w:eastAsia="en-GB"/>
-        </w:rPr>
-        <w:t xml:space="preserve"> without a SMILES, the API from “</w:t>
-      </w:r>
-      <w:proofErr w:type="spellStart"/>
-      <w:r>
-        <w:rPr>
-          <w:lang w:val="en-GB" w:eastAsia="en-GB"/>
-        </w:rPr>
-        <w:t>ChemSpiPy</w:t>
-      </w:r>
-      <w:proofErr w:type="spellEnd"/>
-      <w:r>
-        <w:rPr>
-          <w:lang w:val="en-GB" w:eastAsia="en-GB"/>
-        </w:rPr>
-        <w:t xml:space="preserve">” was used to search for results with the same name or a synonym name as the one in the </w:t>
-      </w:r>
-      <w:proofErr w:type="spellStart"/>
-      <w:r>
-        <w:rPr>
-          <w:lang w:val="en-GB" w:eastAsia="en-GB"/>
-        </w:rPr>
-        <w:t>df</w:t>
-      </w:r>
-      <w:proofErr w:type="spellEnd"/>
-      <w:r>
-        <w:rPr>
-          <w:lang w:val="en-GB" w:eastAsia="en-GB"/>
-        </w:rPr>
-        <w:t xml:space="preserve">. In some cases, the SMILES was easily found, while in other cases a group of results was obtained. This was </w:t>
-      </w:r>
-      <w:proofErr w:type="gramStart"/>
-      <w:r>
-        <w:rPr>
-          <w:lang w:val="en-GB" w:eastAsia="en-GB"/>
-        </w:rPr>
-        <w:t>due to the fact that</w:t>
-      </w:r>
-      <w:proofErr w:type="gramEnd"/>
-      <w:r>
-        <w:rPr>
-          <w:lang w:val="en-GB" w:eastAsia="en-GB"/>
-        </w:rPr>
-        <w:t xml:space="preserve"> the name given in the </w:t>
-      </w:r>
-      <w:proofErr w:type="spellStart"/>
-      <w:r>
-        <w:rPr>
-          <w:lang w:val="en-GB" w:eastAsia="en-GB"/>
-        </w:rPr>
-        <w:t>df</w:t>
-      </w:r>
-      <w:proofErr w:type="spellEnd"/>
-      <w:r>
-        <w:rPr>
-          <w:lang w:val="en-GB" w:eastAsia="en-GB"/>
-        </w:rPr>
-        <w:t xml:space="preserve"> was one that encapsulated several compounds like for example “</w:t>
-      </w:r>
-      <w:r>
-        <w:rPr>
-          <w:lang w:val="en-GB" w:eastAsia="en-GB"/>
-        </w:rPr>
-        <w:t>Omega-3-carboxylic acids</w:t>
-      </w:r>
-      <w:r>
-        <w:rPr>
-          <w:lang w:val="en-GB" w:eastAsia="en-GB"/>
-        </w:rPr>
-        <w:t xml:space="preserve">”. In these </w:t>
-      </w:r>
-      <w:proofErr w:type="gramStart"/>
-      <w:r>
-        <w:rPr>
-          <w:lang w:val="en-GB" w:eastAsia="en-GB"/>
-        </w:rPr>
-        <w:t>cases</w:t>
-      </w:r>
-      <w:proofErr w:type="gramEnd"/>
-      <w:r>
-        <w:rPr>
-          <w:lang w:val="en-GB" w:eastAsia="en-GB"/>
-        </w:rPr>
-        <w:t xml:space="preserve"> a fake </w:t>
-      </w:r>
-      <w:r>
-        <w:rPr>
-          <w:lang w:val="en-GB" w:eastAsia="en-GB"/>
-        </w:rPr>
-        <w:t>“</w:t>
-      </w:r>
-      <w:proofErr w:type="spellStart"/>
-      <w:r>
-        <w:rPr>
-          <w:lang w:val="en-GB" w:eastAsia="en-GB"/>
-        </w:rPr>
-        <w:t>DrugBank</w:t>
-      </w:r>
-      <w:proofErr w:type="spellEnd"/>
-      <w:r>
-        <w:rPr>
-          <w:lang w:val="en-GB" w:eastAsia="en-GB"/>
-        </w:rPr>
-        <w:t xml:space="preserve"> ID</w:t>
-      </w:r>
-      <w:r>
-        <w:rPr>
-          <w:lang w:val="en-GB" w:eastAsia="en-GB"/>
-        </w:rPr>
-        <w:t>”</w:t>
-      </w:r>
-      <w:r>
-        <w:rPr>
-          <w:lang w:val="en-GB" w:eastAsia="en-GB"/>
-        </w:rPr>
-        <w:t xml:space="preserve"> was given, and the new lines with the SMILES of each concrete chemical compound was added </w:t>
-      </w:r>
-      <w:r>
-        <w:rPr>
-          <w:lang w:val="en-GB" w:eastAsia="en-GB"/>
-        </w:rPr>
-        <w:t>with the same CYPs as the parent compound.</w:t>
+        <w:t>less than 10 compounds</w:t>
+      </w:r>
+      <w:r>
+        <w:rPr>
+          <w:lang w:val="en-GB" w:eastAsia="en-GB"/>
+        </w:rPr>
+        <w:t>. These low frequency CYP450s were removed from the db as they would not have enough true positives to train a robust model</w:t>
+      </w:r>
+      <w:r>
+        <w:rPr>
+          <w:lang w:val="en-GB" w:eastAsia="en-GB"/>
+        </w:rPr>
+        <w:t xml:space="preserve">, leaving 20 unique </w:t>
+      </w:r>
+      <w:r>
+        <w:rPr>
+          <w:lang w:val="en-GB" w:eastAsia="en-GB"/>
+        </w:rPr>
+        <w:t xml:space="preserve">high-medium frequency </w:t>
+      </w:r>
+      <w:r>
+        <w:rPr>
+          <w:lang w:val="en-GB" w:eastAsia="en-GB"/>
+        </w:rPr>
+        <w:t>CYP450</w:t>
+      </w:r>
+      <w:r>
+        <w:rPr>
+          <w:lang w:val="en-GB" w:eastAsia="en-GB"/>
+        </w:rPr>
+        <w:t>.</w:t>
       </w:r>
     </w:p>
     <w:p>
       <w:pPr>
         <w:pStyle w:val="Heading2"/>
+        <w:jc w:val="both"/>
         <w:rPr>
           <w:lang w:val="en-GB" w:eastAsia="en-GB"/>
         </w:rPr>
@@ -3857,27 +4017,18 @@
           <w:ilvl w:val="0"/>
           <w:numId w:val="30"/>
         </w:numPr>
-        <w:rPr>
-          <w:lang w:val="en-GB" w:eastAsia="en-GB"/>
-        </w:rPr>
-      </w:pPr>
-      <w:proofErr w:type="spellStart"/>
+        <w:jc w:val="both"/>
+        <w:rPr>
+          <w:lang w:val="en-GB" w:eastAsia="en-GB"/>
+        </w:rPr>
+      </w:pPr>
       <w:r>
         <w:rPr>
           <w:b/>
           <w:bCs/>
           <w:lang w:val="en-GB" w:eastAsia="en-GB"/>
         </w:rPr>
-        <w:t>DrugBank</w:t>
-      </w:r>
-      <w:proofErr w:type="spellEnd"/>
-      <w:r>
-        <w:rPr>
-          <w:b/>
-          <w:bCs/>
-          <w:lang w:val="en-GB" w:eastAsia="en-GB"/>
-        </w:rPr>
-        <w:t>:</w:t>
+        <w:t>DrugBank:</w:t>
       </w:r>
       <w:r>
         <w:rPr>
@@ -3895,12 +4046,25 @@
         <w:rPr>
           <w:lang w:val="en-GB" w:eastAsia="en-GB"/>
         </w:rPr>
-        <w:t xml:space="preserve"> is a freely accessible online database for academic use that provides comprehensive information on drugs and their molecular targets. It integrates bioinformatics and cheminformatics data, covering chemical, pharmacological, pharmaceutical properties as well as details on related proteins, sequences, structures, and biological pathways.</w:t>
+        <w:t xml:space="preserve"> is a freely accessible online d</w:t>
+      </w:r>
+      <w:r>
+        <w:rPr>
+          <w:lang w:val="en-GB" w:eastAsia="en-GB"/>
+        </w:rPr>
+        <w:t>b</w:t>
+      </w:r>
+      <w:r>
+        <w:rPr>
+          <w:lang w:val="en-GB" w:eastAsia="en-GB"/>
+        </w:rPr>
+        <w:t xml:space="preserve"> for academic use that provides comprehensive information on drugs and their molecular targets. It integrates bioinformatics and cheminformatics data, covering chemical, pharmacological, pharmaceutical properties as well as details on related proteins, sequences, structures, and biological pathways.</w:t>
       </w:r>
     </w:p>
     <w:p>
       <w:pPr>
         <w:pStyle w:val="Heading2"/>
+        <w:jc w:val="both"/>
         <w:rPr>
           <w:lang w:val="en-GB" w:eastAsia="en-GB"/>
         </w:rPr>
@@ -3914,13 +4078,15 @@
     </w:p>
     <w:p>
       <w:pPr>
-        <w:rPr>
-          <w:lang w:val="en-GB" w:eastAsia="en-GB"/>
-        </w:rPr>
-      </w:pPr>
-    </w:p>
-    <w:p>
-      <w:pPr>
+        <w:jc w:val="both"/>
+        <w:rPr>
+          <w:lang w:val="en-GB" w:eastAsia="en-GB"/>
+        </w:rPr>
+      </w:pPr>
+    </w:p>
+    <w:p>
+      <w:pPr>
+        <w:jc w:val="both"/>
         <w:rPr>
           <w:lang w:val="en-GB" w:eastAsia="en-GB"/>
         </w:rPr>
@@ -3931,16 +4097,131 @@
         </w:rPr>
         <w:t xml:space="preserve">Benchmark predictor: </w:t>
       </w:r>
-      <w:r>
-        <w:rPr>
-          <w:lang w:val="en-GB" w:eastAsia="en-GB"/>
-        </w:rPr>
-        <w:t>https://insilico-cyp.charite.de/SuperCYPsPred/index.php?site=Statistics</w:t>
+      <w:hyperlink r:id="rId18" w:history="1">
+        <w:r>
+          <w:rPr>
+            <w:rStyle w:val="Hyperlink"/>
+            <w:lang w:val="en-GB" w:eastAsia="en-GB"/>
+          </w:rPr>
+          <w:t>https://insilico-cyp.charite.de/SuperCYPsPred/index.php?site=Statistics</w:t>
+        </w:r>
+      </w:hyperlink>
+    </w:p>
+    <w:p>
+      <w:pPr>
+        <w:pStyle w:val="Heading2"/>
+        <w:rPr>
+          <w:lang w:val="en-GB" w:eastAsia="en-GB"/>
+        </w:rPr>
+      </w:pPr>
+      <w:r>
+        <w:rPr>
+          <w:lang w:val="en-GB" w:eastAsia="en-GB"/>
+        </w:rPr>
+        <w:lastRenderedPageBreak/>
+        <w:t xml:space="preserve">Data Preprocessing </w:t>
+      </w:r>
+    </w:p>
+    <w:p>
+      <w:pPr>
+        <w:pStyle w:val="Heading2"/>
+        <w:rPr>
+          <w:lang w:val="en-GB" w:eastAsia="en-GB"/>
+        </w:rPr>
+      </w:pPr>
+      <w:r>
+        <w:rPr>
+          <w:lang w:val="en-GB" w:eastAsia="en-GB"/>
+        </w:rPr>
+        <w:t>Feature</w:t>
+      </w:r>
+      <w:r>
+        <w:rPr>
+          <w:lang w:val="en-GB" w:eastAsia="en-GB"/>
+        </w:rPr>
+        <w:t xml:space="preserve"> Selection</w:t>
+      </w:r>
+    </w:p>
+    <w:p>
+      <w:pPr>
+        <w:pStyle w:val="Heading2"/>
+        <w:rPr>
+          <w:lang w:val="en-GB" w:eastAsia="en-GB"/>
+        </w:rPr>
+      </w:pPr>
+      <w:r>
+        <w:rPr>
+          <w:lang w:val="en-GB" w:eastAsia="en-GB"/>
+        </w:rPr>
+        <w:t>Data</w:t>
+      </w:r>
+      <w:r>
+        <w:rPr>
+          <w:lang w:val="en-GB" w:eastAsia="en-GB"/>
+        </w:rPr>
+        <w:t xml:space="preserve"> Splitting</w:t>
+      </w:r>
+    </w:p>
+    <w:p>
+      <w:pPr>
+        <w:pStyle w:val="Heading2"/>
+        <w:rPr>
+          <w:lang w:val="en-GB" w:eastAsia="en-GB"/>
+        </w:rPr>
+      </w:pPr>
+      <w:r>
+        <w:rPr>
+          <w:lang w:val="en-GB" w:eastAsia="en-GB"/>
+        </w:rPr>
+        <w:t>Model Training</w:t>
+      </w:r>
+    </w:p>
+    <w:p>
+      <w:pPr>
+        <w:pStyle w:val="Heading2"/>
+        <w:rPr>
+          <w:lang w:val="en-GB" w:eastAsia="en-GB"/>
+        </w:rPr>
+      </w:pPr>
+      <w:r>
+        <w:rPr>
+          <w:lang w:val="en-GB" w:eastAsia="en-GB"/>
+        </w:rPr>
+        <w:t xml:space="preserve">Model Evaluation and Validation </w:t>
+      </w:r>
+    </w:p>
+    <w:p>
+      <w:pPr>
+        <w:pStyle w:val="Heading2"/>
+        <w:rPr>
+          <w:lang w:val="en-GB" w:eastAsia="en-GB"/>
+        </w:rPr>
+      </w:pPr>
+      <w:r>
+        <w:rPr>
+          <w:lang w:val="en-GB" w:eastAsia="en-GB"/>
+        </w:rPr>
+        <w:t>Comparative Analysis</w:t>
       </w:r>
     </w:p>
     <w:p>
       <w:pPr>
         <w:pStyle w:val="Heading1"/>
+        <w:rPr>
+          <w:lang w:val="en-GB" w:eastAsia="en-GB"/>
+        </w:rPr>
+      </w:pPr>
+      <w:r>
+        <w:rPr>
+          <w:lang w:val="en-GB" w:eastAsia="en-GB"/>
+        </w:rPr>
+        <w:t>Conclusions</w:t>
+      </w:r>
+    </w:p>
+    <w:p>
+      <w:pPr>
+        <w:pStyle w:val="Heading1"/>
+        <w:jc w:val="both"/>
         <w:rPr>
           <w:lang w:val="en-GB" w:eastAsia="en-GB"/>
         </w:rPr>
@@ -3959,105 +4240,22 @@
           <w:ilvl w:val="0"/>
           <w:numId w:val="27"/>
         </w:numPr>
-        <w:rPr>
-          <w:lang w:val="en-GB" w:eastAsia="en-GB"/>
-        </w:rPr>
-      </w:pPr>
-      <w:proofErr w:type="spellStart"/>
-      <w:r>
-        <w:rPr>
-          <w:rFonts w:ascii="Arial" w:hAnsi="Arial" w:cs="Arial"/>
-          <w:color w:val="333333"/>
-          <w:shd w:val="clear" w:color="auto" w:fill="FFFFFF"/>
-          <w:lang w:val="en-GB"/>
-        </w:rPr>
-        <w:t>Öeren</w:t>
-      </w:r>
-      <w:proofErr w:type="spellEnd"/>
-      <w:r>
-        <w:rPr>
-          <w:rFonts w:ascii="Arial" w:hAnsi="Arial" w:cs="Arial"/>
-          <w:color w:val="333333"/>
-          <w:shd w:val="clear" w:color="auto" w:fill="FFFFFF"/>
-          <w:lang w:val="en-GB"/>
-        </w:rPr>
-        <w:t xml:space="preserve">, M., Hunt, P. A., </w:t>
-      </w:r>
-      <w:proofErr w:type="spellStart"/>
-      <w:r>
-        <w:rPr>
-          <w:rFonts w:ascii="Arial" w:hAnsi="Arial" w:cs="Arial"/>
-          <w:color w:val="333333"/>
-          <w:shd w:val="clear" w:color="auto" w:fill="FFFFFF"/>
-          <w:lang w:val="en-GB"/>
-        </w:rPr>
-        <w:t>Wharrick</w:t>
-      </w:r>
-      <w:proofErr w:type="spellEnd"/>
-      <w:r>
-        <w:rPr>
-          <w:rFonts w:ascii="Arial" w:hAnsi="Arial" w:cs="Arial"/>
-          <w:color w:val="333333"/>
-          <w:shd w:val="clear" w:color="auto" w:fill="FFFFFF"/>
-          <w:lang w:val="en-GB"/>
-        </w:rPr>
-        <w:t>, C. E., Tabatabaei Ghomi, H., &amp; Segall, M. D. (2024). Predicting routes of phase I and II metabolism based on quantum mechanics and machine learning. </w:t>
-      </w:r>
-      <w:proofErr w:type="spellStart"/>
-      <w:r>
-        <w:rPr>
-          <w:rFonts w:ascii="Arial" w:hAnsi="Arial" w:cs="Arial"/>
-          <w:i/>
-          <w:iCs/>
-          <w:color w:val="333333"/>
-          <w:shd w:val="clear" w:color="auto" w:fill="FFFFFF"/>
-        </w:rPr>
-        <w:t>Xenobiotica</w:t>
-      </w:r>
-      <w:proofErr w:type="spellEnd"/>
-      <w:r>
-        <w:rPr>
-          <w:rFonts w:ascii="Arial" w:hAnsi="Arial" w:cs="Arial"/>
-          <w:color w:val="333333"/>
-          <w:shd w:val="clear" w:color="auto" w:fill="FFFFFF"/>
-        </w:rPr>
-        <w:t>, </w:t>
-      </w:r>
-      <w:r>
-        <w:rPr>
-          <w:rFonts w:ascii="Arial" w:hAnsi="Arial" w:cs="Arial"/>
-          <w:i/>
-          <w:iCs/>
-          <w:color w:val="333333"/>
-          <w:shd w:val="clear" w:color="auto" w:fill="FFFFFF"/>
-        </w:rPr>
-        <w:t>54</w:t>
-      </w:r>
-      <w:r>
-        <w:rPr>
-          <w:rFonts w:ascii="Arial" w:hAnsi="Arial" w:cs="Arial"/>
-          <w:color w:val="333333"/>
-          <w:shd w:val="clear" w:color="auto" w:fill="FFFFFF"/>
-        </w:rPr>
-        <w:t xml:space="preserve">(7), 379–393. </w:t>
-      </w:r>
-      <w:hyperlink r:id="rId15" w:history="1">
-        <w:r>
-          <w:rPr>
-            <w:rStyle w:val="Hyperlink"/>
-            <w:rFonts w:ascii="Arial" w:hAnsi="Arial" w:cs="Arial"/>
-            <w:shd w:val="clear" w:color="auto" w:fill="FFFFFF"/>
-          </w:rPr>
-          <w:t>https://doi.org/10.1080/00498254.2023.2284251</w:t>
-        </w:r>
-      </w:hyperlink>
-      <w:r>
-        <w:rPr>
-          <w:rFonts w:ascii="Arial" w:hAnsi="Arial" w:cs="Arial"/>
-          <w:color w:val="333333"/>
-          <w:shd w:val="clear" w:color="auto" w:fill="FFFFFF"/>
-        </w:rPr>
-        <w:t xml:space="preserve"> (STARDSUT)</w:t>
+        <w:jc w:val="both"/>
+        <w:rPr>
+          <w:lang w:val="en-GB"/>
+        </w:rPr>
+      </w:pPr>
+      <w:r>
+        <w:rPr>
+          <w:lang w:val="en-GB" w:eastAsia="en-GB"/>
+        </w:rPr>
+        <w:t xml:space="preserve">Mohsin, Noor &amp; Farrukh, Maryam &amp; Shahzadi, Saba &amp; Irfan, Muhammad. (2024). Drug </w:t>
+      </w:r>
+      <w:r>
+        <w:rPr>
+          <w:lang w:val="en-GB" w:eastAsia="en-GB"/>
+        </w:rPr>
+        <w:t>Metabolism: Phase I and Phase II Metabolic Pathways. 10.5772/intechopen.112854.</w:t>
       </w:r>
     </w:p>
     <w:p>
@@ -4067,23 +4265,63 @@
           <w:ilvl w:val="0"/>
           <w:numId w:val="27"/>
         </w:numPr>
-        <w:rPr>
-          <w:lang w:val="en-GB" w:eastAsia="en-GB"/>
-        </w:rPr>
-      </w:pPr>
-      <w:hyperlink r:id="rId16" w:history="1">
+        <w:jc w:val="both"/>
+        <w:rPr>
+          <w:lang w:eastAsia="en-GB"/>
+        </w:rPr>
+      </w:pPr>
+      <w:r>
+        <w:rPr>
+          <w:lang w:val="en-GB"/>
+        </w:rPr>
+        <w:t>Alqahtani S. (2017). In silico ADME-Tox modeling: progress and prospects. </w:t>
+      </w:r>
+      <w:r>
+        <w:t xml:space="preserve">Expert opinion on drug metabolism &amp; toxicology, 13(11), 1147–1158. </w:t>
+      </w:r>
+      <w:hyperlink r:id="rId19" w:history="1">
         <w:r>
           <w:rPr>
             <w:rStyle w:val="Hyperlink"/>
-            <w:lang w:val="en-GB" w:eastAsia="en-GB"/>
           </w:rPr>
+          <w:t>https://doi.org/10.1080/17425255.2017.1389897</w:t>
+        </w:r>
+      </w:hyperlink>
+    </w:p>
+    <w:p>
+      <w:pPr>
+        <w:pStyle w:val="ListParagraph"/>
+        <w:numPr>
+          <w:ilvl w:val="0"/>
+          <w:numId w:val="27"/>
+        </w:numPr>
+        <w:jc w:val="both"/>
+      </w:pPr>
+      <w:r>
+        <w:rPr>
+          <w:lang w:val="en-GB"/>
+        </w:rPr>
+        <w:t>Öeren, M., Hunt, P. A., Wharrick, C. E., Tabatabaei Ghomi, H., &amp; Segall, M. D. (2024). Predicting routes of phase I and II metabolism based on quantum mechanics and machine learning. </w:t>
+      </w:r>
+      <w:r>
+        <w:t>Xenobiotica, 54(7), 379–393. https://doi.org/10.1080/00498254.2023.2284251 (STARDSUT)</w:t>
+      </w:r>
+    </w:p>
+    <w:p>
+      <w:pPr>
+        <w:pStyle w:val="ListParagraph"/>
+        <w:numPr>
+          <w:ilvl w:val="0"/>
+          <w:numId w:val="27"/>
+        </w:numPr>
+        <w:jc w:val="both"/>
+      </w:pPr>
+      <w:hyperlink r:id="rId20" w:history="1">
+        <w:r>
           <w:t>https://www.moldiscovery.com/software/metasite7/</w:t>
         </w:r>
       </w:hyperlink>
       <w:r>
-        <w:rPr>
-          <w:lang w:val="en-GB" w:eastAsia="en-GB"/>
-        </w:rPr>
         <w:t xml:space="preserve"> (METASITE7)</w:t>
       </w:r>
     </w:p>
@@ -4250,7 +4488,7 @@
         <v:path o:extrusionok="f" gradientshapeok="t" o:connecttype="rect"/>
         <o:lock v:ext="edit" aspectratio="t"/>
       </v:shapetype>
-      <v:shape id="_x0000_i1045" type="#_x0000_t75" style="width:167.15pt;height:167.15pt;visibility:visible;mso-wrap-style:square" o:bullet="t">
+      <v:shape id="_x0000_i1030" type="#_x0000_t75" style="width:167.5pt;height:167.5pt;visibility:visible;mso-wrap-style:square" o:bullet="t">
         <v:imagedata r:id="rId1" o:title=""/>
       </v:shape>
     </w:pict>
@@ -7861,6 +8099,18 @@
       <w:szCs w:val="20"/>
     </w:rPr>
   </w:style>
+  <w:style w:type="character" w:styleId="UnresolvedMention">
+    <w:name w:val="Unresolved Mention"/>
+    <w:basedOn w:val="DefaultParagraphFont"/>
+    <w:uiPriority w:val="99"/>
+    <w:semiHidden/>
+    <w:unhideWhenUsed/>
+    <w:rsid w:val="008554AC"/>
+    <w:rPr>
+      <w:color w:val="605E5C"/>
+      <w:shd w:val="clear" w:color="auto" w:fill="E1DFDD"/>
+    </w:rPr>
+  </w:style>
 </w:styles>
 </file>
 

</xml_diff>